<commit_message>
Revert "Merge branch 'main' into Bianca"
This reverts commit 111da849e6b0cd8919a235c05fa36615f7d824ff, reversing
changes made to a943040d0200a7774ab25b7e7ad50d6ca9360e4d.
</commit_message>
<xml_diff>
--- a/Documentation/ProjectReport.docx
+++ b/Documentation/ProjectReport.docx
@@ -1,13 +1,30 @@
 
 <file path=word/document.xml><?xml version="1.0" encoding="utf-8"?>
-<w:document xmlns:wpc="http://schemas.microsoft.com/office/word/2010/wordprocessingCanvas" xmlns:cx="http://schemas.microsoft.com/office/drawing/2014/chartex" xmlns:cx1="http://schemas.microsoft.com/office/drawing/2015/9/8/chartex" xmlns:cx2="http://schemas.microsoft.com/office/drawing/2015/10/21/chartex" xmlns:cx3="http://schemas.microsoft.com/office/drawing/2016/5/9/chartex" xmlns:cx4="http://schemas.microsoft.com/office/drawing/2016/5/10/chartex" xmlns:cx5="http://schemas.microsoft.com/office/drawing/2016/5/11/chartex" xmlns:cx6="http://schemas.microsoft.com/office/drawing/2016/5/12/chartex" xmlns:cx7="http://schemas.microsoft.com/office/drawing/2016/5/13/chartex" xmlns:cx8="http://schemas.microsoft.com/office/drawing/2016/5/14/chartex" xmlns:mc="http://schemas.openxmlformats.org/markup-compatibility/2006" xmlns:aink="http://schemas.microsoft.com/office/drawing/2016/ink" xmlns:am3d="http://schemas.microsoft.com/office/drawing/2017/model3d" xmlns:o="urn:schemas-microsoft-com:office:office" xmlns:oel="http://schemas.microsoft.com/office/2019/extlst" xmlns:r="http://schemas.openxmlformats.org/officeDocument/2006/relationships" xmlns:m="http://schemas.openxmlformats.org/officeDocument/2006/math" xmlns:v="urn:schemas-microsoft-com:vml" xmlns:wp14="http://schemas.microsoft.com/office/word/2010/wordprocessingDrawing" xmlns:wp="http://schemas.openxmlformats.org/drawingml/2006/wordprocessingDrawing" xmlns:w10="urn:schemas-microsoft-com:office:word" xmlns:w="http://schemas.openxmlformats.org/wordprocessingml/2006/main" xmlns:w14="http://schemas.microsoft.com/office/word/2010/wordml" xmlns:w15="http://schemas.microsoft.com/office/word/2012/wordml" xmlns:w16cex="http://schemas.microsoft.com/office/word/2018/wordml/cex" xmlns:w16cid="http://schemas.microsoft.com/office/word/2016/wordml/cid" xmlns:w16="http://schemas.microsoft.com/office/word/2018/wordml" xmlns:w16sdtdh="http://schemas.microsoft.com/office/word/2020/wordml/sdtdatahash" xmlns:w16se="http://schemas.microsoft.com/office/word/2015/wordml/symex" xmlns:wpg="http://schemas.microsoft.com/office/word/2010/wordprocessingGroup" xmlns:wpi="http://schemas.microsoft.com/office/word/2010/wordprocessingInk" xmlns:wne="http://schemas.microsoft.com/office/word/2006/wordml" xmlns:wps="http://schemas.microsoft.com/office/word/2010/wordprocessingShape" mc:Ignorable="w14 w15 w16se w16cid w16 w16cex w16sdtdh wp14">
+<w:document xmlns:wpc="http://schemas.microsoft.com/office/word/2010/wordprocessingCanvas" xmlns:cx="http://schemas.microsoft.com/office/drawing/2014/chartex" xmlns:cx1="http://schemas.microsoft.com/office/drawing/2015/9/8/chartex" xmlns:cx2="http://schemas.microsoft.com/office/drawing/2015/10/21/chartex" xmlns:cx3="http://schemas.microsoft.com/office/drawing/2016/5/9/chartex" xmlns:cx4="http://schemas.microsoft.com/office/drawing/2016/5/10/chartex" xmlns:cx5="http://schemas.microsoft.com/office/drawing/2016/5/11/chartex" xmlns:cx6="http://schemas.microsoft.com/office/drawing/2016/5/12/chartex" xmlns:cx7="http://schemas.microsoft.com/office/drawing/2016/5/13/chartex" xmlns:cx8="http://schemas.microsoft.com/office/drawing/2016/5/14/chartex" xmlns:mc="http://schemas.openxmlformats.org/markup-compatibility/2006" xmlns:aink="http://schemas.microsoft.com/office/drawing/2016/ink" xmlns:am3d="http://schemas.microsoft.com/office/drawing/2017/model3d" xmlns:o="urn:schemas-microsoft-com:office:office" xmlns:r="http://schemas.openxmlformats.org/officeDocument/2006/relationships" xmlns:m="http://schemas.openxmlformats.org/officeDocument/2006/math" xmlns:v="urn:schemas-microsoft-com:vml" xmlns:wp14="http://schemas.microsoft.com/office/word/2010/wordprocessingDrawing" xmlns:wp="http://schemas.openxmlformats.org/drawingml/2006/wordprocessingDrawing" xmlns:w10="urn:schemas-microsoft-com:office:word" xmlns:w="http://schemas.openxmlformats.org/wordprocessingml/2006/main" xmlns:w14="http://schemas.microsoft.com/office/word/2010/wordml" xmlns:w15="http://schemas.microsoft.com/office/word/2012/wordml" xmlns:w16cid="http://schemas.microsoft.com/office/word/2016/wordml/cid" xmlns:w16se="http://schemas.microsoft.com/office/word/2015/wordml/symex" xmlns:wpg="http://schemas.microsoft.com/office/word/2010/wordprocessingGroup" xmlns:wpi="http://schemas.microsoft.com/office/word/2010/wordprocessingInk" xmlns:wne="http://schemas.microsoft.com/office/word/2006/wordml" xmlns:wps="http://schemas.microsoft.com/office/word/2010/wordprocessingShape" mc:Ignorable="w14 w15 w16se w16cid wp14">
   <w:body>
     <w:p>
+      <w:pPr>
+        <w:spacing w:after="160" w:line="259" w:lineRule="auto"/>
+        <w:rPr>
+          <w:b/>
+          <w:sz w:val="32"/>
+          <w:szCs w:val="32"/>
+          <w:lang w:val="en-US"/>
+        </w:rPr>
+      </w:pPr>
       <w:bookmarkStart w:id="0" w:name="_Toc486598983"/>
-    </w:p>
+      <w:bookmarkStart w:id="1" w:name="_GoBack"/>
+      <w:bookmarkEnd w:id="1"/>
+    </w:p>
+    <w:p/>
+    <w:p/>
+    <w:p/>
+    <w:p/>
+    <w:p/>
+    <w:p/>
     <w:tbl>
       <w:tblPr>
-        <w:tblStyle w:val="Tabelgril"/>
+        <w:tblStyle w:val="TableGrid"/>
         <w:tblW w:w="0" w:type="auto"/>
         <w:jc w:val="right"/>
         <w:tblBorders>
@@ -34,7 +51,7 @@
           </w:tcPr>
           <w:p>
             <w:pPr>
-              <w:pStyle w:val="Corptext"/>
+              <w:pStyle w:val="BodyText"/>
               <w:jc w:val="left"/>
               <w:rPr>
                 <w:rFonts w:ascii="Arial" w:hAnsi="Arial" w:cs="Arial"/>
@@ -49,7 +66,7 @@
                 <w:sz w:val="56"/>
                 <w:lang w:val="en-GB"/>
               </w:rPr>
-              <w:t>VibeShop</w:t>
+              <w:t xml:space="preserve">Project </w:t>
             </w:r>
             <w:r>
               <w:rPr>
@@ -58,6 +75,15 @@
                 <w:sz w:val="56"/>
                 <w:lang w:val="en-GB"/>
               </w:rPr>
+              <w:t>Title</w:t>
+            </w:r>
+            <w:r>
+              <w:rPr>
+                <w:rFonts w:ascii="Arial" w:hAnsi="Arial" w:cs="Arial"/>
+                <w:b/>
+                <w:sz w:val="56"/>
+                <w:lang w:val="en-GB"/>
+              </w:rPr>
               <w:br/>
             </w:r>
             <w:r>
@@ -66,15 +92,7 @@
                 <w:b/>
                 <w:lang w:val="en-GB"/>
               </w:rPr>
-              <w:t>Group 4 - Vibe</w:t>
-            </w:r>
-            <w:r>
-              <w:rPr>
-                <w:rFonts w:ascii="Segoe UI Symbol" w:hAnsi="Segoe UI Symbol" w:cs="Segoe UI Symbol"/>
-                <w:b/>
-                <w:lang w:val="en-GB"/>
-              </w:rPr>
-              <w:t>✓</w:t>
+              <w:t>Subtitle</w:t>
             </w:r>
           </w:p>
         </w:tc>
@@ -94,7 +112,32 @@
     </w:p>
     <w:p>
       <w:pPr>
-        <w:spacing w:after="160" w:line="259" w:lineRule="auto"/>
+        <w:spacing w:after="160" w:line="240" w:lineRule="auto"/>
+        <w:jc w:val="center"/>
+        <w:rPr>
+          <w:b/>
+          <w:sz w:val="32"/>
+          <w:szCs w:val="32"/>
+          <w:lang w:val="en-US"/>
+        </w:rPr>
+      </w:pPr>
+    </w:p>
+    <w:p>
+      <w:pPr>
+        <w:spacing w:after="160" w:line="240" w:lineRule="auto"/>
+        <w:jc w:val="center"/>
+        <w:rPr>
+          <w:b/>
+          <w:sz w:val="32"/>
+          <w:szCs w:val="32"/>
+          <w:lang w:val="en-US"/>
+        </w:rPr>
+      </w:pPr>
+    </w:p>
+    <w:p>
+      <w:pPr>
+        <w:spacing w:after="160" w:line="240" w:lineRule="auto"/>
+        <w:jc w:val="center"/>
         <w:rPr>
           <w:b/>
           <w:sz w:val="28"/>
@@ -109,61 +152,268 @@
         <w:jc w:val="center"/>
         <w:rPr>
           <w:b/>
-          <w:sz w:val="24"/>
-          <w:szCs w:val="24"/>
-          <w:lang w:val="fr-FR"/>
-        </w:rPr>
-      </w:pPr>
-      <w:r>
+          <w:sz w:val="28"/>
+          <w:szCs w:val="28"/>
+          <w:lang w:val="en-US"/>
+        </w:rPr>
+      </w:pPr>
+    </w:p>
+    <w:p>
+      <w:pPr>
+        <w:spacing w:after="160" w:line="259" w:lineRule="auto"/>
+        <w:jc w:val="center"/>
+        <w:rPr>
+          <w:b/>
+          <w:sz w:val="32"/>
+          <w:szCs w:val="32"/>
+          <w:lang w:val="en-US"/>
+        </w:rPr>
+      </w:pPr>
+      <w:r>
+        <w:rPr>
+          <w:b/>
+          <w:sz w:val="32"/>
+          <w:szCs w:val="32"/>
+          <w:lang w:val="en-US"/>
+        </w:rPr>
+        <w:t>[N</w:t>
+      </w:r>
+      <w:r>
+        <w:rPr>
+          <w:b/>
+          <w:sz w:val="32"/>
+          <w:szCs w:val="32"/>
+          <w:lang w:val="en-US"/>
+        </w:rPr>
+        <w:t>ame</w:t>
+      </w:r>
+      <w:r>
+        <w:rPr>
+          <w:b/>
+          <w:sz w:val="32"/>
+          <w:szCs w:val="32"/>
+          <w:lang w:val="en-US"/>
+        </w:rPr>
+        <w:t>(</w:t>
+      </w:r>
+      <w:r>
+        <w:rPr>
+          <w:b/>
+          <w:sz w:val="32"/>
+          <w:szCs w:val="32"/>
+          <w:lang w:val="en-US"/>
+        </w:rPr>
+        <w:t>s</w:t>
+      </w:r>
+      <w:r>
+        <w:rPr>
+          <w:b/>
+          <w:sz w:val="32"/>
+          <w:szCs w:val="32"/>
+          <w:lang w:val="en-US"/>
+        </w:rPr>
+        <w:t>) of student(s)</w:t>
+      </w:r>
+      <w:r>
+        <w:rPr>
+          <w:b/>
+          <w:sz w:val="32"/>
+          <w:szCs w:val="32"/>
+          <w:lang w:val="en-US"/>
+        </w:rPr>
+        <w:t>, student number</w:t>
+      </w:r>
+      <w:r>
+        <w:rPr>
+          <w:b/>
+          <w:sz w:val="32"/>
+          <w:szCs w:val="32"/>
+          <w:lang w:val="en-US"/>
+        </w:rPr>
+        <w:t>, photograph</w:t>
+      </w:r>
+      <w:r>
+        <w:rPr>
+          <w:b/>
+          <w:sz w:val="32"/>
+          <w:szCs w:val="32"/>
+          <w:lang w:val="en-US"/>
+        </w:rPr>
+        <w:t>s</w:t>
+      </w:r>
+      <w:r>
+        <w:rPr>
+          <w:b/>
+          <w:sz w:val="32"/>
+          <w:szCs w:val="32"/>
+          <w:lang w:val="en-US"/>
+        </w:rPr>
+        <w:t>]</w:t>
+      </w:r>
+    </w:p>
+    <w:p>
+      <w:pPr>
+        <w:spacing w:after="160" w:line="259" w:lineRule="auto"/>
+        <w:jc w:val="center"/>
+        <w:rPr>
+          <w:b/>
+          <w:sz w:val="32"/>
+          <w:szCs w:val="32"/>
+          <w:lang w:val="en-US"/>
+        </w:rPr>
+      </w:pPr>
+      <w:r>
+        <w:rPr>
+          <w:b/>
+          <w:sz w:val="32"/>
+          <w:szCs w:val="32"/>
+          <w:lang w:val="en-US"/>
+        </w:rPr>
+        <w:t xml:space="preserve">Supervisor: </w:t>
+      </w:r>
+      <w:r>
+        <w:rPr>
+          <w:b/>
+          <w:sz w:val="32"/>
+          <w:szCs w:val="32"/>
+          <w:lang w:val="en-US"/>
+        </w:rPr>
+        <w:t>[Name of supervisor</w:t>
+      </w:r>
+      <w:r>
+        <w:rPr>
+          <w:b/>
+          <w:sz w:val="32"/>
+          <w:szCs w:val="32"/>
+          <w:lang w:val="en-US"/>
+        </w:rPr>
+        <w:t>(s)</w:t>
+      </w:r>
+      <w:r>
+        <w:rPr>
+          <w:b/>
+          <w:sz w:val="32"/>
+          <w:szCs w:val="32"/>
+          <w:lang w:val="en-US"/>
+        </w:rPr>
+        <w:t>]</w:t>
+      </w:r>
+    </w:p>
+    <w:p>
+      <w:pPr>
+        <w:spacing w:after="160" w:line="240" w:lineRule="auto"/>
+        <w:jc w:val="center"/>
+        <w:rPr>
+          <w:b/>
+          <w:sz w:val="32"/>
+          <w:szCs w:val="32"/>
+          <w:lang w:val="en-US"/>
+        </w:rPr>
+      </w:pPr>
+      <w:r>
+        <w:rPr>
+          <w:b/>
+          <w:sz w:val="32"/>
+          <w:szCs w:val="32"/>
+          <w:lang w:val="en-US"/>
+        </w:rPr>
+        <w:t>[Name and logo of educational institution]</w:t>
+      </w:r>
+    </w:p>
+    <w:p>
+      <w:pPr>
+        <w:spacing w:after="160" w:line="240" w:lineRule="auto"/>
+        <w:jc w:val="center"/>
+        <w:rPr>
+          <w:b/>
+          <w:sz w:val="32"/>
+          <w:szCs w:val="32"/>
+          <w:lang w:val="en-US"/>
+        </w:rPr>
+      </w:pPr>
+      <w:r>
+        <w:rPr>
+          <w:b/>
+          <w:sz w:val="32"/>
+          <w:szCs w:val="32"/>
+          <w:lang w:val="en-US"/>
+        </w:rPr>
+        <w:t>[Logo of companies included]</w:t>
+      </w:r>
+    </w:p>
+    <w:p>
+      <w:pPr>
+        <w:spacing w:after="160" w:line="259" w:lineRule="auto"/>
+        <w:jc w:val="center"/>
+        <w:rPr>
+          <w:b/>
+          <w:sz w:val="32"/>
+          <w:szCs w:val="32"/>
+          <w:lang w:val="en-US"/>
+        </w:rPr>
+      </w:pPr>
+    </w:p>
+    <w:p>
+      <w:pPr>
+        <w:spacing w:after="160" w:line="259" w:lineRule="auto"/>
+        <w:jc w:val="center"/>
+        <w:rPr>
+          <w:b/>
+          <w:sz w:val="32"/>
+          <w:szCs w:val="32"/>
+          <w:lang w:val="en-US"/>
+        </w:rPr>
+      </w:pPr>
+    </w:p>
+    <w:p>
+      <w:pPr>
+        <w:spacing w:after="160" w:line="259" w:lineRule="auto"/>
+        <w:jc w:val="center"/>
         <w:rPr>
           <w:b/>
           <w:sz w:val="24"/>
           <w:szCs w:val="24"/>
-          <w:lang w:val="fr-FR"/>
-        </w:rPr>
-        <w:t>Bianca Cristina Badeu, 315270</w:t>
-      </w:r>
-    </w:p>
-    <w:p>
-      <w:pPr>
-        <w:spacing w:after="160" w:line="259" w:lineRule="auto"/>
-        <w:jc w:val="center"/>
+          <w:lang w:val="en-US"/>
+        </w:rPr>
+      </w:pPr>
+      <w:r>
         <w:rPr>
           <w:b/>
           <w:sz w:val="24"/>
           <w:szCs w:val="24"/>
-          <w:lang w:val="fr-FR"/>
-        </w:rPr>
-      </w:pPr>
-      <w:r>
+          <w:lang w:val="en-US"/>
+        </w:rPr>
+        <w:t>[Number of characters]</w:t>
+      </w:r>
+    </w:p>
+    <w:p>
+      <w:pPr>
+        <w:spacing w:after="160" w:line="240" w:lineRule="auto"/>
+        <w:jc w:val="center"/>
         <w:rPr>
           <w:b/>
           <w:sz w:val="24"/>
           <w:szCs w:val="24"/>
-          <w:lang w:val="fr-FR"/>
-        </w:rPr>
-        <w:t>Dominika Ingrid Ignatowicz, 315277</w:t>
-      </w:r>
-    </w:p>
-    <w:p>
-      <w:pPr>
-        <w:spacing w:after="160" w:line="259" w:lineRule="auto"/>
-        <w:jc w:val="center"/>
+          <w:lang w:val="en-US"/>
+        </w:rPr>
+      </w:pPr>
+      <w:r>
         <w:rPr>
           <w:b/>
           <w:sz w:val="24"/>
           <w:szCs w:val="24"/>
-          <w:lang w:val="fr-FR"/>
-        </w:rPr>
-      </w:pPr>
+          <w:lang w:val="en-US"/>
+        </w:rPr>
+        <w:t xml:space="preserve"> </w:t>
+      </w:r>
       <w:r>
         <w:rPr>
           <w:b/>
           <w:sz w:val="24"/>
           <w:szCs w:val="24"/>
-          <w:lang w:val="fr-FR"/>
-        </w:rPr>
-        <w:t>Maria-Elisabeta Mihai, 315231</w:t>
+          <w:lang w:val="en-US"/>
+        </w:rPr>
+        <w:t>[Study program]</w:t>
       </w:r>
     </w:p>
     <w:p>
@@ -184,7 +434,7 @@
           <w:szCs w:val="24"/>
           <w:lang w:val="en-US"/>
         </w:rPr>
-        <w:t>Luis Daniel Guzman, 315194</w:t>
+        <w:t>[Semester]</w:t>
       </w:r>
     </w:p>
     <w:p>
@@ -198,137 +448,32 @@
           <w:lang w:val="en-US"/>
         </w:rPr>
       </w:pPr>
-    </w:p>
-    <w:p>
-      <w:pPr>
-        <w:spacing w:after="160" w:line="259" w:lineRule="auto"/>
-        <w:jc w:val="center"/>
+      <w:r>
         <w:rPr>
           <w:b/>
           <w:sz w:val="24"/>
           <w:szCs w:val="24"/>
           <w:lang w:val="en-US"/>
         </w:rPr>
-      </w:pPr>
+        <w:t>[</w:t>
+      </w:r>
       <w:r>
         <w:rPr>
           <w:b/>
-          <w:noProof/>
           <w:sz w:val="24"/>
           <w:szCs w:val="24"/>
           <w:lang w:val="en-US"/>
         </w:rPr>
-        <w:t xml:space="preserve"> </w:t>
+        <w:t>Date</w:t>
       </w:r>
       <w:r>
         <w:rPr>
           <w:b/>
-          <w:noProof/>
           <w:sz w:val="24"/>
           <w:szCs w:val="24"/>
           <w:lang w:val="en-US"/>
         </w:rPr>
-        <w:drawing>
-          <wp:inline distT="0" distB="0" distL="0" distR="0" wp14:anchorId="2CF201EE" wp14:editId="6ADB761F">
-            <wp:extent cx="975360" cy="1299372"/>
-            <wp:effectExtent l="0" t="0" r="0" b="0"/>
-            <wp:docPr id="4" name="Imagine 4" descr="O imagine care conține persoană, exterior, ochelari de soare, purtând&#10;&#10;Descriere generată automat"/>
-            <wp:cNvGraphicFramePr>
-              <a:graphicFrameLocks xmlns:a="http://schemas.openxmlformats.org/drawingml/2006/main" noChangeAspect="1"/>
-            </wp:cNvGraphicFramePr>
-            <a:graphic xmlns:a="http://schemas.openxmlformats.org/drawingml/2006/main">
-              <a:graphicData uri="http://schemas.openxmlformats.org/drawingml/2006/picture">
-                <pic:pic xmlns:pic="http://schemas.openxmlformats.org/drawingml/2006/picture">
-                  <pic:nvPicPr>
-                    <pic:cNvPr id="4" name="Imagine 4" descr="O imagine care conține persoană, exterior, ochelari de soare, purtând&#10;&#10;Descriere generată automat"/>
-                    <pic:cNvPicPr/>
-                  </pic:nvPicPr>
-                  <pic:blipFill>
-                    <a:blip r:embed="rId11" cstate="print">
-                      <a:extLst>
-                        <a:ext uri="{28A0092B-C50C-407E-A947-70E740481C1C}">
-                          <a14:useLocalDpi xmlns:a14="http://schemas.microsoft.com/office/drawing/2010/main" val="0"/>
-                        </a:ext>
-                      </a:extLst>
-                    </a:blip>
-                    <a:stretch>
-                      <a:fillRect/>
-                    </a:stretch>
-                  </pic:blipFill>
-                  <pic:spPr>
-                    <a:xfrm>
-                      <a:off x="0" y="0"/>
-                      <a:ext cx="980855" cy="1306693"/>
-                    </a:xfrm>
-                    <a:prstGeom prst="rect">
-                      <a:avLst/>
-                    </a:prstGeom>
-                  </pic:spPr>
-                </pic:pic>
-              </a:graphicData>
-            </a:graphic>
-          </wp:inline>
-        </w:drawing>
-      </w:r>
-      <w:r>
-        <w:rPr>
-          <w:b/>
-          <w:noProof/>
-          <w:sz w:val="24"/>
-          <w:szCs w:val="24"/>
-          <w:lang w:val="en-US"/>
-        </w:rPr>
-        <w:t xml:space="preserve">       </w:t>
-      </w:r>
-      <w:r>
-        <w:rPr>
-          <w:b/>
-          <w:noProof/>
-          <w:sz w:val="24"/>
-          <w:szCs w:val="24"/>
-          <w:lang w:val="en-US"/>
-        </w:rPr>
-        <w:drawing>
-          <wp:inline distT="0" distB="0" distL="0" distR="0" wp14:anchorId="2B63B8CA" wp14:editId="27A29071">
-            <wp:extent cx="978358" cy="1303020"/>
-            <wp:effectExtent l="0" t="0" r="0" b="0"/>
-            <wp:docPr id="5" name="Imagine 5" descr="O imagine care conține persoană&#10;&#10;Descriere generată automat"/>
-            <wp:cNvGraphicFramePr>
-              <a:graphicFrameLocks xmlns:a="http://schemas.openxmlformats.org/drawingml/2006/main" noChangeAspect="1"/>
-            </wp:cNvGraphicFramePr>
-            <a:graphic xmlns:a="http://schemas.openxmlformats.org/drawingml/2006/main">
-              <a:graphicData uri="http://schemas.openxmlformats.org/drawingml/2006/picture">
-                <pic:pic xmlns:pic="http://schemas.openxmlformats.org/drawingml/2006/picture">
-                  <pic:nvPicPr>
-                    <pic:cNvPr id="5" name="Imagine 5" descr="O imagine care conține persoană&#10;&#10;Descriere generată automat"/>
-                    <pic:cNvPicPr/>
-                  </pic:nvPicPr>
-                  <pic:blipFill>
-                    <a:blip r:embed="rId12" cstate="print">
-                      <a:extLst>
-                        <a:ext uri="{28A0092B-C50C-407E-A947-70E740481C1C}">
-                          <a14:useLocalDpi xmlns:a14="http://schemas.microsoft.com/office/drawing/2010/main" val="0"/>
-                        </a:ext>
-                      </a:extLst>
-                    </a:blip>
-                    <a:stretch>
-                      <a:fillRect/>
-                    </a:stretch>
-                  </pic:blipFill>
-                  <pic:spPr>
-                    <a:xfrm>
-                      <a:off x="0" y="0"/>
-                      <a:ext cx="998391" cy="1329701"/>
-                    </a:xfrm>
-                    <a:prstGeom prst="rect">
-                      <a:avLst/>
-                    </a:prstGeom>
-                  </pic:spPr>
-                </pic:pic>
-              </a:graphicData>
-            </a:graphic>
-          </wp:inline>
-        </w:drawing>
+        <w:t>]</w:t>
       </w:r>
     </w:p>
     <w:p>
@@ -341,212 +486,14 @@
           <w:lang w:val="en-US"/>
         </w:rPr>
       </w:pPr>
-    </w:p>
-    <w:p>
-      <w:pPr>
-        <w:spacing w:after="160" w:line="259" w:lineRule="auto"/>
-        <w:jc w:val="center"/>
-        <w:rPr>
-          <w:b/>
-          <w:sz w:val="28"/>
-          <w:szCs w:val="28"/>
-          <w:lang w:val="en-US"/>
-        </w:rPr>
-      </w:pPr>
-      <w:r>
-        <w:rPr>
-          <w:b/>
-          <w:sz w:val="28"/>
-          <w:szCs w:val="28"/>
-          <w:lang w:val="en-US"/>
-        </w:rPr>
-        <w:t>Supervisor</w:t>
-      </w:r>
-      <w:r>
-        <w:rPr>
-          <w:b/>
-          <w:sz w:val="28"/>
-          <w:szCs w:val="28"/>
-          <w:lang w:val="en-US"/>
-        </w:rPr>
-        <w:t>s</w:t>
-      </w:r>
-      <w:r>
-        <w:rPr>
-          <w:b/>
-          <w:sz w:val="28"/>
-          <w:szCs w:val="28"/>
-          <w:lang w:val="en-US"/>
-        </w:rPr>
-        <w:t xml:space="preserve">: </w:t>
-      </w:r>
-    </w:p>
-    <w:p>
-      <w:pPr>
-        <w:spacing w:after="160" w:line="259" w:lineRule="auto"/>
-        <w:jc w:val="center"/>
-        <w:rPr>
-          <w:b/>
-          <w:sz w:val="24"/>
-          <w:szCs w:val="24"/>
-          <w:lang w:val="en-US"/>
-        </w:rPr>
-      </w:pPr>
-      <w:r>
-        <w:rPr>
-          <w:b/>
-          <w:sz w:val="24"/>
-          <w:szCs w:val="24"/>
-          <w:lang w:val="en-US"/>
-        </w:rPr>
-        <w:t>Jakob Knop Rasmussen</w:t>
-      </w:r>
-    </w:p>
-    <w:p>
-      <w:pPr>
-        <w:spacing w:after="160" w:line="259" w:lineRule="auto"/>
-        <w:jc w:val="center"/>
-        <w:rPr>
-          <w:b/>
-          <w:sz w:val="24"/>
-          <w:szCs w:val="24"/>
-          <w:lang w:val="en-US"/>
-        </w:rPr>
-      </w:pPr>
-      <w:r>
-        <w:rPr>
-          <w:b/>
-          <w:sz w:val="24"/>
-          <w:szCs w:val="24"/>
-          <w:lang w:val="en-US"/>
-        </w:rPr>
-        <w:t>Joseph Chukwudi Okika</w:t>
-      </w:r>
-    </w:p>
-    <w:p>
-      <w:pPr>
-        <w:spacing w:after="160" w:line="259" w:lineRule="auto"/>
-        <w:jc w:val="center"/>
+      <w:r>
         <w:rPr>
           <w:b/>
           <w:sz w:val="32"/>
           <w:szCs w:val="32"/>
           <w:lang w:val="en-US"/>
         </w:rPr>
-      </w:pPr>
-    </w:p>
-    <w:p>
-      <w:pPr>
-        <w:spacing w:after="160" w:line="259" w:lineRule="auto"/>
-        <w:jc w:val="center"/>
-        <w:rPr>
-          <w:b/>
-          <w:sz w:val="32"/>
-          <w:szCs w:val="32"/>
-          <w:lang w:val="en-US"/>
-        </w:rPr>
-      </w:pPr>
-    </w:p>
-    <w:p>
-      <w:pPr>
-        <w:spacing w:after="160" w:line="259" w:lineRule="auto"/>
-        <w:jc w:val="center"/>
-        <w:rPr>
-          <w:b/>
-          <w:sz w:val="24"/>
-          <w:szCs w:val="24"/>
-          <w:lang w:val="en-US"/>
-        </w:rPr>
-      </w:pPr>
-      <w:r>
-        <w:rPr>
-          <w:b/>
-          <w:sz w:val="24"/>
-          <w:szCs w:val="24"/>
-          <w:lang w:val="en-US"/>
-        </w:rPr>
-        <w:t>[Number of characters]</w:t>
-      </w:r>
-    </w:p>
-    <w:p>
-      <w:pPr>
-        <w:spacing w:after="160" w:line="240" w:lineRule="auto"/>
-        <w:jc w:val="center"/>
-        <w:rPr>
-          <w:b/>
-          <w:sz w:val="24"/>
-          <w:szCs w:val="24"/>
-          <w:lang w:val="en-US"/>
-        </w:rPr>
-      </w:pPr>
-      <w:r>
-        <w:rPr>
-          <w:b/>
-          <w:sz w:val="24"/>
-          <w:szCs w:val="24"/>
-          <w:lang w:val="en-US"/>
-        </w:rPr>
-        <w:t xml:space="preserve"> </w:t>
-      </w:r>
-      <w:r>
-        <w:rPr>
-          <w:b/>
-          <w:sz w:val="24"/>
-          <w:szCs w:val="24"/>
-          <w:lang w:val="en-US"/>
-        </w:rPr>
-        <w:t>Software Technology Engineering</w:t>
-      </w:r>
-    </w:p>
-    <w:p>
-      <w:pPr>
-        <w:spacing w:after="160" w:line="259" w:lineRule="auto"/>
-        <w:jc w:val="center"/>
-        <w:rPr>
-          <w:b/>
-          <w:sz w:val="24"/>
-          <w:szCs w:val="24"/>
-          <w:lang w:val="en-US"/>
-        </w:rPr>
-      </w:pPr>
-      <w:r>
-        <w:rPr>
-          <w:b/>
-          <w:sz w:val="24"/>
-          <w:szCs w:val="24"/>
-          <w:lang w:val="en-US"/>
-        </w:rPr>
-        <w:t>Semester</w:t>
-      </w:r>
-      <w:r>
-        <w:rPr>
-          <w:b/>
-          <w:sz w:val="24"/>
-          <w:szCs w:val="24"/>
-          <w:lang w:val="en-US"/>
-        </w:rPr>
-        <w:t xml:space="preserve"> 3</w:t>
-      </w:r>
-    </w:p>
-    <w:p>
-      <w:pPr>
-        <w:spacing w:after="160" w:line="259" w:lineRule="auto"/>
-        <w:jc w:val="center"/>
-        <w:rPr>
-          <w:b/>
-          <w:sz w:val="24"/>
-          <w:szCs w:val="24"/>
-          <w:lang w:val="en-US"/>
-        </w:rPr>
-      </w:pPr>
-      <w:r>
-        <w:rPr>
-          <w:b/>
-          <w:sz w:val="24"/>
-          <w:szCs w:val="24"/>
-          <w:lang w:val="en-US"/>
-        </w:rPr>
-        <w:t>16.12.2022</w:t>
+        <w:br w:type="page"/>
       </w:r>
     </w:p>
     <w:p>
@@ -594,7 +541,7 @@
       <w:sdtContent>
         <w:p>
           <w:pPr>
-            <w:pStyle w:val="Titlucuprins"/>
+            <w:pStyle w:val="TOCHeading"/>
             <w:rPr>
               <w:color w:val="auto"/>
             </w:rPr>
@@ -602,7 +549,7 @@
         </w:p>
         <w:p>
           <w:pPr>
-            <w:pStyle w:val="Cuprins1"/>
+            <w:pStyle w:val="TOC1"/>
             <w:tabs>
               <w:tab w:val="right" w:leader="dot" w:pos="8494"/>
             </w:tabs>
@@ -683,7 +630,7 @@
         </w:p>
         <w:p>
           <w:pPr>
-            <w:pStyle w:val="Cuprins1"/>
+            <w:pStyle w:val="TOC1"/>
             <w:tabs>
               <w:tab w:val="left" w:pos="440"/>
               <w:tab w:val="right" w:leader="dot" w:pos="8494"/>
@@ -773,7 +720,7 @@
         </w:p>
         <w:p>
           <w:pPr>
-            <w:pStyle w:val="Cuprins1"/>
+            <w:pStyle w:val="TOC1"/>
             <w:tabs>
               <w:tab w:val="left" w:pos="440"/>
               <w:tab w:val="right" w:leader="dot" w:pos="8494"/>
@@ -863,7 +810,7 @@
         </w:p>
         <w:p>
           <w:pPr>
-            <w:pStyle w:val="Cuprins2"/>
+            <w:pStyle w:val="TOC2"/>
             <w:tabs>
               <w:tab w:val="left" w:pos="880"/>
               <w:tab w:val="right" w:leader="dot" w:pos="8494"/>
@@ -953,7 +900,7 @@
         </w:p>
         <w:p>
           <w:pPr>
-            <w:pStyle w:val="Cuprins2"/>
+            <w:pStyle w:val="TOC2"/>
             <w:tabs>
               <w:tab w:val="left" w:pos="880"/>
               <w:tab w:val="right" w:leader="dot" w:pos="8494"/>
@@ -1043,7 +990,7 @@
         </w:p>
         <w:p>
           <w:pPr>
-            <w:pStyle w:val="Cuprins2"/>
+            <w:pStyle w:val="TOC2"/>
             <w:tabs>
               <w:tab w:val="left" w:pos="880"/>
               <w:tab w:val="right" w:leader="dot" w:pos="8494"/>
@@ -1133,7 +1080,7 @@
         </w:p>
         <w:p>
           <w:pPr>
-            <w:pStyle w:val="Cuprins1"/>
+            <w:pStyle w:val="TOC1"/>
             <w:tabs>
               <w:tab w:val="left" w:pos="440"/>
               <w:tab w:val="right" w:leader="dot" w:pos="8494"/>
@@ -1223,7 +1170,7 @@
         </w:p>
         <w:p>
           <w:pPr>
-            <w:pStyle w:val="Cuprins1"/>
+            <w:pStyle w:val="TOC1"/>
             <w:tabs>
               <w:tab w:val="left" w:pos="440"/>
               <w:tab w:val="right" w:leader="dot" w:pos="8494"/>
@@ -1311,7 +1258,7 @@
         </w:p>
         <w:p>
           <w:pPr>
-            <w:pStyle w:val="Cuprins1"/>
+            <w:pStyle w:val="TOC1"/>
             <w:tabs>
               <w:tab w:val="left" w:pos="440"/>
               <w:tab w:val="right" w:leader="dot" w:pos="8494"/>
@@ -1399,7 +1346,7 @@
         </w:p>
         <w:p>
           <w:pPr>
-            <w:pStyle w:val="Cuprins2"/>
+            <w:pStyle w:val="TOC2"/>
             <w:tabs>
               <w:tab w:val="left" w:pos="880"/>
               <w:tab w:val="right" w:leader="dot" w:pos="8494"/>
@@ -1487,7 +1434,7 @@
         </w:p>
         <w:p>
           <w:pPr>
-            <w:pStyle w:val="Cuprins1"/>
+            <w:pStyle w:val="TOC1"/>
             <w:tabs>
               <w:tab w:val="left" w:pos="440"/>
               <w:tab w:val="right" w:leader="dot" w:pos="8494"/>
@@ -1575,7 +1522,7 @@
         </w:p>
         <w:p>
           <w:pPr>
-            <w:pStyle w:val="Cuprins1"/>
+            <w:pStyle w:val="TOC1"/>
             <w:tabs>
               <w:tab w:val="left" w:pos="440"/>
               <w:tab w:val="right" w:leader="dot" w:pos="8494"/>
@@ -1665,7 +1612,7 @@
         </w:p>
         <w:p>
           <w:pPr>
-            <w:pStyle w:val="Cuprins1"/>
+            <w:pStyle w:val="TOC1"/>
             <w:tabs>
               <w:tab w:val="left" w:pos="440"/>
               <w:tab w:val="right" w:leader="dot" w:pos="8494"/>
@@ -1753,7 +1700,7 @@
         </w:p>
         <w:p>
           <w:pPr>
-            <w:pStyle w:val="Cuprins1"/>
+            <w:pStyle w:val="TOC1"/>
             <w:tabs>
               <w:tab w:val="left" w:pos="440"/>
               <w:tab w:val="right" w:leader="dot" w:pos="8494"/>
@@ -1843,7 +1790,7 @@
         </w:p>
         <w:p>
           <w:pPr>
-            <w:pStyle w:val="Cuprins1"/>
+            <w:pStyle w:val="TOC1"/>
             <w:tabs>
               <w:tab w:val="left" w:pos="660"/>
               <w:tab w:val="right" w:leader="dot" w:pos="8494"/>
@@ -1983,7 +1930,7 @@
     </w:p>
     <w:p>
       <w:pPr>
-        <w:pStyle w:val="Titlu1"/>
+        <w:pStyle w:val="Heading1"/>
         <w:numPr>
           <w:ilvl w:val="0"/>
           <w:numId w:val="0"/>
@@ -1993,7 +1940,7 @@
           <w:lang w:val="en-US"/>
         </w:rPr>
       </w:pPr>
-      <w:bookmarkStart w:id="1" w:name="_Toc18659739"/>
+      <w:bookmarkStart w:id="2" w:name="_Toc18659739"/>
       <w:r>
         <w:rPr>
           <w:lang w:val="en-US"/>
@@ -2001,12 +1948,12 @@
         <w:lastRenderedPageBreak/>
         <w:t>Abstract</w:t>
       </w:r>
-      <w:bookmarkEnd w:id="1"/>
+      <w:bookmarkEnd w:id="2"/>
     </w:p>
     <w:bookmarkEnd w:id="0"/>
     <w:p>
       <w:pPr>
-        <w:pStyle w:val="Corptext"/>
+        <w:pStyle w:val="BodyText"/>
         <w:rPr>
           <w:rFonts w:ascii="Arial" w:hAnsi="Arial" w:cs="Arial"/>
           <w:i/>
@@ -2028,7 +1975,7 @@
     </w:p>
     <w:p>
       <w:pPr>
-        <w:pStyle w:val="Corptext"/>
+        <w:pStyle w:val="BodyText"/>
         <w:numPr>
           <w:ilvl w:val="0"/>
           <w:numId w:val="40"/>
@@ -2049,16 +1996,10 @@
           <w:szCs w:val="22"/>
           <w:lang w:val="en-GB"/>
         </w:rPr>
-        <w:t>What are the aim and objectives of the project</w:t>
-      </w:r>
-    </w:p>
-    <w:p>
-      <w:pPr>
-        <w:pStyle w:val="Corptext"/>
-        <w:numPr>
-          <w:ilvl w:val="0"/>
-          <w:numId w:val="40"/>
-        </w:numPr>
+        <w:t xml:space="preserve">What </w:t>
+      </w:r>
+      <w:proofErr w:type="gramStart"/>
+      <w:r>
         <w:rPr>
           <w:rFonts w:ascii="Arial" w:hAnsi="Arial" w:cs="Arial"/>
           <w:i/>
@@ -2066,7 +2007,9 @@
           <w:szCs w:val="22"/>
           <w:lang w:val="en-GB"/>
         </w:rPr>
-      </w:pPr>
+        <w:t>are</w:t>
+      </w:r>
+      <w:proofErr w:type="gramEnd"/>
       <w:r>
         <w:rPr>
           <w:rFonts w:ascii="Arial" w:hAnsi="Arial" w:cs="Arial"/>
@@ -2075,12 +2018,12 @@
           <w:szCs w:val="22"/>
           <w:lang w:val="en-GB"/>
         </w:rPr>
-        <w:t>What are the main technical choices</w:t>
-      </w:r>
-    </w:p>
-    <w:p>
-      <w:pPr>
-        <w:pStyle w:val="Corptext"/>
+        <w:t xml:space="preserve"> the aim and objectives of the project</w:t>
+      </w:r>
+    </w:p>
+    <w:p>
+      <w:pPr>
+        <w:pStyle w:val="BodyText"/>
         <w:numPr>
           <w:ilvl w:val="0"/>
           <w:numId w:val="40"/>
@@ -2101,12 +2044,16 @@
           <w:szCs w:val="22"/>
           <w:lang w:val="en-GB"/>
         </w:rPr>
-        <w:t>What are the results</w:t>
-      </w:r>
-    </w:p>
-    <w:p>
-      <w:pPr>
-        <w:pStyle w:val="Corptext"/>
+        <w:t>What are the main technical choices</w:t>
+      </w:r>
+    </w:p>
+    <w:p>
+      <w:pPr>
+        <w:pStyle w:val="BodyText"/>
+        <w:numPr>
+          <w:ilvl w:val="0"/>
+          <w:numId w:val="40"/>
+        </w:numPr>
         <w:rPr>
           <w:rFonts w:ascii="Arial" w:hAnsi="Arial" w:cs="Arial"/>
           <w:i/>
@@ -2123,12 +2070,12 @@
           <w:szCs w:val="22"/>
           <w:lang w:val="en-GB"/>
         </w:rPr>
-        <w:t>Frequently, readers of a report will only read the abstract, choosing to read at length those reports that are most interesting to them. For this reason, and because abstracts are frequently made available to engineers by various computer abstracting services, this section should be written carefully and succinctly to have the greatest impact in as few words as possible.</w:t>
-      </w:r>
-    </w:p>
-    <w:p>
-      <w:pPr>
-        <w:pStyle w:val="Corptext"/>
+        <w:t>What are the results</w:t>
+      </w:r>
+    </w:p>
+    <w:p>
+      <w:pPr>
+        <w:pStyle w:val="BodyText"/>
         <w:rPr>
           <w:rFonts w:ascii="Arial" w:hAnsi="Arial" w:cs="Arial"/>
           <w:i/>
@@ -2145,12 +2092,34 @@
           <w:szCs w:val="22"/>
           <w:lang w:val="en-GB"/>
         </w:rPr>
+        <w:t>Frequently, readers of a report will only read the abstract, choosing to read at length those reports that are most interesting to them. For this reason, and because abstracts are frequently made available to engineers by various computer abstracting services, this section should be written carefully and succinctly to have the greatest impact in as few words as possible.</w:t>
+      </w:r>
+    </w:p>
+    <w:p>
+      <w:pPr>
+        <w:pStyle w:val="BodyText"/>
+        <w:rPr>
+          <w:rFonts w:ascii="Arial" w:hAnsi="Arial" w:cs="Arial"/>
+          <w:i/>
+          <w:sz w:val="22"/>
+          <w:szCs w:val="22"/>
+          <w:lang w:val="en-GB"/>
+        </w:rPr>
+      </w:pPr>
+      <w:r>
+        <w:rPr>
+          <w:rFonts w:ascii="Arial" w:hAnsi="Arial" w:cs="Arial"/>
+          <w:i/>
+          <w:sz w:val="22"/>
+          <w:szCs w:val="22"/>
+          <w:lang w:val="en-GB"/>
+        </w:rPr>
         <w:t>Although it appears as the first section in a paper, most report writers write the abstract section last.</w:t>
       </w:r>
     </w:p>
     <w:p>
       <w:pPr>
-        <w:pStyle w:val="Corptext"/>
+        <w:pStyle w:val="BodyText"/>
         <w:rPr>
           <w:rFonts w:ascii="Arial" w:hAnsi="Arial" w:cs="Arial"/>
           <w:sz w:val="22"/>
@@ -2244,15 +2213,15 @@
     </w:p>
     <w:p>
       <w:pPr>
-        <w:pStyle w:val="Titlu1"/>
+        <w:pStyle w:val="Heading1"/>
         <w:rPr>
           <w:lang w:val="en-US"/>
         </w:rPr>
         <w:sectPr>
-          <w:headerReference w:type="default" r:id="rId13"/>
-          <w:footerReference w:type="default" r:id="rId14"/>
-          <w:headerReference w:type="first" r:id="rId15"/>
-          <w:footerReference w:type="first" r:id="rId16"/>
+          <w:headerReference w:type="default" r:id="rId11"/>
+          <w:footerReference w:type="default" r:id="rId12"/>
+          <w:headerReference w:type="first" r:id="rId13"/>
+          <w:footerReference w:type="first" r:id="rId14"/>
           <w:pgSz w:w="11906" w:h="16838"/>
           <w:pgMar w:top="1134" w:right="1701" w:bottom="1701" w:left="1701" w:header="708" w:footer="708" w:gutter="0"/>
           <w:pgNumType w:fmt="lowerRoman" w:start="1"/>
@@ -2263,12 +2232,12 @@
     </w:p>
     <w:p>
       <w:pPr>
-        <w:pStyle w:val="Titlu1"/>
-        <w:rPr>
-          <w:lang w:val="en-US"/>
-        </w:rPr>
-      </w:pPr>
-      <w:bookmarkStart w:id="2" w:name="_Toc18659740"/>
+        <w:pStyle w:val="Heading1"/>
+        <w:rPr>
+          <w:lang w:val="en-US"/>
+        </w:rPr>
+      </w:pPr>
+      <w:bookmarkStart w:id="3" w:name="_Toc18659740"/>
       <w:r>
         <w:rPr>
           <w:lang w:val="en-US"/>
@@ -2276,7 +2245,7 @@
         <w:lastRenderedPageBreak/>
         <w:t>Introduction</w:t>
       </w:r>
-      <w:bookmarkEnd w:id="2"/>
+      <w:bookmarkEnd w:id="3"/>
     </w:p>
     <w:p/>
     <w:p>
@@ -2405,12 +2374,12 @@
     </w:p>
     <w:p>
       <w:pPr>
-        <w:pStyle w:val="Titlu1"/>
-        <w:rPr>
-          <w:lang w:val="en-US"/>
-        </w:rPr>
-      </w:pPr>
-      <w:bookmarkStart w:id="3" w:name="_Toc18659741"/>
+        <w:pStyle w:val="Heading1"/>
+        <w:rPr>
+          <w:lang w:val="en-US"/>
+        </w:rPr>
+      </w:pPr>
+      <w:bookmarkStart w:id="4" w:name="_Toc18659741"/>
       <w:r>
         <w:rPr>
           <w:lang w:val="en-US"/>
@@ -2418,7 +2387,7 @@
         <w:lastRenderedPageBreak/>
         <w:t>Analysis</w:t>
       </w:r>
-      <w:bookmarkEnd w:id="3"/>
+      <w:bookmarkEnd w:id="4"/>
     </w:p>
     <w:p>
       <w:pPr>
@@ -2452,7 +2421,21 @@
         <w:rPr>
           <w:lang w:val="en-US"/>
         </w:rPr>
-        <w:t>You identify objects in the problem domain that will be involved in the solution and how these objects cooperate. The result of this analysis is a Domain Model (Larman 2004, chap.9) and other relevant diagrams.</w:t>
+        <w:t>You identify objects in the problem domain that will be involved in the solution and how these objects cooperate. The result of this analysis is a Domain Model (</w:t>
+      </w:r>
+      <w:proofErr w:type="spellStart"/>
+      <w:r>
+        <w:rPr>
+          <w:lang w:val="en-US"/>
+        </w:rPr>
+        <w:t>Larman</w:t>
+      </w:r>
+      <w:proofErr w:type="spellEnd"/>
+      <w:r>
+        <w:rPr>
+          <w:lang w:val="en-US"/>
+        </w:rPr>
+        <w:t xml:space="preserve"> 2004, chap.9) and other relevant diagrams.</w:t>
       </w:r>
     </w:p>
     <w:p>
@@ -2491,19 +2474,19 @@
     </w:p>
     <w:p>
       <w:pPr>
-        <w:pStyle w:val="Titlu2"/>
-        <w:rPr>
-          <w:lang w:val="en-US"/>
-        </w:rPr>
-      </w:pPr>
-      <w:bookmarkStart w:id="4" w:name="_Toc18659742"/>
+        <w:pStyle w:val="Heading2"/>
+        <w:rPr>
+          <w:lang w:val="en-US"/>
+        </w:rPr>
+      </w:pPr>
+      <w:bookmarkStart w:id="5" w:name="_Toc18659742"/>
       <w:r>
         <w:rPr>
           <w:lang w:val="en-US"/>
         </w:rPr>
         <w:t>Requirements</w:t>
       </w:r>
-      <w:bookmarkEnd w:id="4"/>
+      <w:bookmarkEnd w:id="5"/>
     </w:p>
     <w:p>
       <w:pPr>
@@ -2565,7 +2548,35 @@
         <w:rPr>
           <w:lang w:val="en-US"/>
         </w:rPr>
-        <w:t>Use the SMART principle (YourCoach n.d.) and MoSCoW (Business Analyst Learnings 2013).</w:t>
+        <w:t>Use the SMART principle (</w:t>
+      </w:r>
+      <w:proofErr w:type="spellStart"/>
+      <w:r>
+        <w:rPr>
+          <w:lang w:val="en-US"/>
+        </w:rPr>
+        <w:t>YourCoach</w:t>
+      </w:r>
+      <w:proofErr w:type="spellEnd"/>
+      <w:r>
+        <w:rPr>
+          <w:lang w:val="en-US"/>
+        </w:rPr>
+        <w:t xml:space="preserve"> n.d.) and </w:t>
+      </w:r>
+      <w:proofErr w:type="spellStart"/>
+      <w:r>
+        <w:rPr>
+          <w:lang w:val="en-US"/>
+        </w:rPr>
+        <w:t>MoSCoW</w:t>
+      </w:r>
+      <w:proofErr w:type="spellEnd"/>
+      <w:r>
+        <w:rPr>
+          <w:lang w:val="en-US"/>
+        </w:rPr>
+        <w:t xml:space="preserve"> (Business Analyst Learnings 2013).</w:t>
       </w:r>
     </w:p>
     <w:p>
@@ -2579,24 +2590,38 @@
         <w:rPr>
           <w:lang w:val="en-US"/>
         </w:rPr>
-        <w:t>Present a numbered and prioritised list of all the requirements of the users, customer and stakeholders for the project.</w:t>
-      </w:r>
-    </w:p>
-    <w:p>
-      <w:pPr>
-        <w:pStyle w:val="Titlu2"/>
-        <w:rPr>
-          <w:lang w:val="en-US"/>
-        </w:rPr>
-      </w:pPr>
-      <w:bookmarkStart w:id="5" w:name="_Toc18659743"/>
+        <w:t xml:space="preserve">Present a numbered and </w:t>
+      </w:r>
+      <w:proofErr w:type="spellStart"/>
+      <w:r>
+        <w:rPr>
+          <w:lang w:val="en-US"/>
+        </w:rPr>
+        <w:t>prioritised</w:t>
+      </w:r>
+      <w:proofErr w:type="spellEnd"/>
+      <w:r>
+        <w:rPr>
+          <w:lang w:val="en-US"/>
+        </w:rPr>
+        <w:t xml:space="preserve"> list of all the requirements of the users, customer and stakeholders for the project.</w:t>
+      </w:r>
+    </w:p>
+    <w:p>
+      <w:pPr>
+        <w:pStyle w:val="Heading2"/>
+        <w:rPr>
+          <w:lang w:val="en-US"/>
+        </w:rPr>
+      </w:pPr>
+      <w:bookmarkStart w:id="6" w:name="_Toc18659743"/>
       <w:r>
         <w:rPr>
           <w:lang w:val="en-US"/>
         </w:rPr>
         <w:t>Functional Requirements</w:t>
       </w:r>
-      <w:bookmarkEnd w:id="5"/>
+      <w:bookmarkEnd w:id="6"/>
     </w:p>
     <w:p>
       <w:pPr>
@@ -2614,12 +2639,12 @@
     </w:p>
     <w:p>
       <w:pPr>
-        <w:pStyle w:val="Titlu2"/>
-        <w:rPr>
-          <w:lang w:val="en-US"/>
-        </w:rPr>
-      </w:pPr>
-      <w:bookmarkStart w:id="6" w:name="_Toc18659744"/>
+        <w:pStyle w:val="Heading2"/>
+        <w:rPr>
+          <w:lang w:val="en-US"/>
+        </w:rPr>
+      </w:pPr>
+      <w:bookmarkStart w:id="7" w:name="_Toc18659744"/>
       <w:r>
         <w:rPr>
           <w:lang w:val="en-US"/>
@@ -2627,7 +2652,7 @@
         <w:lastRenderedPageBreak/>
         <w:t>Non-Functional Requirements</w:t>
       </w:r>
-      <w:bookmarkEnd w:id="6"/>
+      <w:bookmarkEnd w:id="7"/>
     </w:p>
     <w:p>
       <w:pPr>
@@ -2678,12 +2703,12 @@
     </w:p>
     <w:p>
       <w:pPr>
-        <w:pStyle w:val="Titlu1"/>
-        <w:rPr>
-          <w:lang w:val="en-US"/>
-        </w:rPr>
-      </w:pPr>
-      <w:bookmarkStart w:id="7" w:name="_Toc18659745"/>
+        <w:pStyle w:val="Heading1"/>
+        <w:rPr>
+          <w:lang w:val="en-US"/>
+        </w:rPr>
+      </w:pPr>
+      <w:bookmarkStart w:id="8" w:name="_Toc18659745"/>
       <w:r>
         <w:rPr>
           <w:lang w:val="en-US"/>
@@ -2691,7 +2716,7 @@
         <w:lastRenderedPageBreak/>
         <w:t>Design</w:t>
       </w:r>
-      <w:bookmarkEnd w:id="7"/>
+      <w:bookmarkEnd w:id="8"/>
     </w:p>
     <w:p>
       <w:pPr>
@@ -2723,7 +2748,7 @@
     </w:p>
     <w:p>
       <w:pPr>
-        <w:pStyle w:val="Listcumarcatori"/>
+        <w:pStyle w:val="ListBullet"/>
         <w:numPr>
           <w:ilvl w:val="0"/>
           <w:numId w:val="41"/>
@@ -2736,12 +2761,26 @@
         <w:rPr>
           <w:lang w:val="en-US"/>
         </w:rPr>
-        <w:t>Architecture: Find architecture patterns here (Leszek Maciaszek 2004, chap.9).</w:t>
-      </w:r>
-    </w:p>
-    <w:p>
-      <w:pPr>
-        <w:pStyle w:val="Listcumarcatori"/>
+        <w:t xml:space="preserve">Architecture: Find architecture patterns here (Leszek </w:t>
+      </w:r>
+      <w:proofErr w:type="spellStart"/>
+      <w:r>
+        <w:rPr>
+          <w:lang w:val="en-US"/>
+        </w:rPr>
+        <w:t>Maciaszek</w:t>
+      </w:r>
+      <w:proofErr w:type="spellEnd"/>
+      <w:r>
+        <w:rPr>
+          <w:lang w:val="en-US"/>
+        </w:rPr>
+        <w:t xml:space="preserve"> 2004, chap.9).</w:t>
+      </w:r>
+    </w:p>
+    <w:p>
+      <w:pPr>
+        <w:pStyle w:val="ListBullet"/>
         <w:numPr>
           <w:ilvl w:val="0"/>
           <w:numId w:val="41"/>
@@ -2759,7 +2798,7 @@
     </w:p>
     <w:p>
       <w:pPr>
-        <w:pStyle w:val="Listcumarcatori"/>
+        <w:pStyle w:val="ListBullet"/>
         <w:numPr>
           <w:ilvl w:val="0"/>
           <w:numId w:val="41"/>
@@ -2772,7 +2811,21 @@
         <w:rPr>
           <w:lang w:val="en-US"/>
         </w:rPr>
-        <w:t xml:space="preserve">Design Patterns: Describe which design patterns (GoF (Gamma et al. 2002) etc.) you </w:t>
+        <w:t>Design Patterns: Describe which design patterns (</w:t>
+      </w:r>
+      <w:proofErr w:type="spellStart"/>
+      <w:r>
+        <w:rPr>
+          <w:lang w:val="en-US"/>
+        </w:rPr>
+        <w:t>GoF</w:t>
+      </w:r>
+      <w:proofErr w:type="spellEnd"/>
+      <w:r>
+        <w:rPr>
+          <w:lang w:val="en-US"/>
+        </w:rPr>
+        <w:t xml:space="preserve"> (Gamma et al. 2002) etc.) you </w:t>
       </w:r>
       <w:r>
         <w:rPr>
@@ -2789,7 +2842,7 @@
     </w:p>
     <w:p>
       <w:pPr>
-        <w:pStyle w:val="Listcumarcatori"/>
+        <w:pStyle w:val="ListBullet"/>
         <w:numPr>
           <w:ilvl w:val="0"/>
           <w:numId w:val="41"/>
@@ -2807,7 +2860,7 @@
     </w:p>
     <w:p>
       <w:pPr>
-        <w:pStyle w:val="Listcumarcatori"/>
+        <w:pStyle w:val="ListBullet"/>
         <w:numPr>
           <w:ilvl w:val="0"/>
           <w:numId w:val="41"/>
@@ -2825,7 +2878,7 @@
     </w:p>
     <w:p>
       <w:pPr>
-        <w:pStyle w:val="Listcumarcatori"/>
+        <w:pStyle w:val="ListBullet"/>
         <w:numPr>
           <w:ilvl w:val="0"/>
           <w:numId w:val="41"/>
@@ -2843,7 +2896,7 @@
     </w:p>
     <w:p>
       <w:pPr>
-        <w:pStyle w:val="Listcumarcatori"/>
+        <w:pStyle w:val="ListBullet"/>
         <w:numPr>
           <w:ilvl w:val="0"/>
           <w:numId w:val="41"/>
@@ -2892,7 +2945,21 @@
         <w:rPr>
           <w:lang w:val="en-US"/>
         </w:rPr>
-        <w:t>Hint: One way to figure out which objects/classes are needed in the design is to apply the General Responsibility Assignment Software Patterns/principles (GRASP) (Larman 2004, chap.17).</w:t>
+        <w:t>Hint: One way to figure out which objects/classes are needed in the design is to apply the General Responsibility Assignment Software Patterns/principles (GRASP) (</w:t>
+      </w:r>
+      <w:proofErr w:type="spellStart"/>
+      <w:r>
+        <w:rPr>
+          <w:lang w:val="en-US"/>
+        </w:rPr>
+        <w:t>Larman</w:t>
+      </w:r>
+      <w:proofErr w:type="spellEnd"/>
+      <w:r>
+        <w:rPr>
+          <w:lang w:val="en-US"/>
+        </w:rPr>
+        <w:t xml:space="preserve"> 2004, chap.17).</w:t>
       </w:r>
     </w:p>
     <w:p>
@@ -2925,20 +2992,20 @@
     </w:p>
     <w:p>
       <w:pPr>
-        <w:pStyle w:val="Titlu1"/>
-      </w:pPr>
-      <w:bookmarkStart w:id="8" w:name="_Toc490902154"/>
-      <w:bookmarkStart w:id="9" w:name="_Toc18659746"/>
+        <w:pStyle w:val="Heading1"/>
+      </w:pPr>
+      <w:bookmarkStart w:id="9" w:name="_Toc490902154"/>
+      <w:bookmarkStart w:id="10" w:name="_Toc18659746"/>
       <w:r>
         <w:lastRenderedPageBreak/>
         <w:t>Implementation</w:t>
       </w:r>
-      <w:bookmarkEnd w:id="8"/>
       <w:bookmarkEnd w:id="9"/>
-    </w:p>
-    <w:p>
-      <w:pPr>
-        <w:pStyle w:val="Corptext"/>
+      <w:bookmarkEnd w:id="10"/>
+    </w:p>
+    <w:p>
+      <w:pPr>
+        <w:pStyle w:val="BodyText"/>
         <w:rPr>
           <w:rFonts w:ascii="Arial" w:hAnsi="Arial" w:cs="Arial"/>
           <w:sz w:val="22"/>
@@ -2958,7 +3025,7 @@
     </w:p>
     <w:p>
       <w:pPr>
-        <w:pStyle w:val="Corptext"/>
+        <w:pStyle w:val="BodyText"/>
         <w:rPr>
           <w:rFonts w:ascii="Arial" w:hAnsi="Arial" w:cs="Arial"/>
           <w:sz w:val="22"/>
@@ -3033,7 +3100,7 @@
     </w:p>
     <w:p>
       <w:pPr>
-        <w:pStyle w:val="Corptext"/>
+        <w:pStyle w:val="BodyText"/>
         <w:rPr>
           <w:rFonts w:ascii="Arial" w:hAnsi="Arial" w:cs="Arial"/>
           <w:sz w:val="22"/>
@@ -3053,7 +3120,7 @@
     </w:p>
     <w:p>
       <w:pPr>
-        <w:pStyle w:val="Corptext"/>
+        <w:pStyle w:val="BodyText"/>
         <w:rPr>
           <w:rFonts w:ascii="Arial" w:hAnsi="Arial" w:cs="Arial"/>
           <w:sz w:val="22"/>
@@ -3089,20 +3156,20 @@
     </w:p>
     <w:p>
       <w:pPr>
-        <w:pStyle w:val="Titlu1"/>
-      </w:pPr>
-      <w:bookmarkStart w:id="10" w:name="_Toc490902155"/>
-      <w:bookmarkStart w:id="11" w:name="_Toc18659747"/>
+        <w:pStyle w:val="Heading1"/>
+      </w:pPr>
+      <w:bookmarkStart w:id="11" w:name="_Toc490902155"/>
+      <w:bookmarkStart w:id="12" w:name="_Toc18659747"/>
       <w:r>
         <w:lastRenderedPageBreak/>
         <w:t>Test</w:t>
       </w:r>
-      <w:bookmarkEnd w:id="10"/>
       <w:bookmarkEnd w:id="11"/>
-    </w:p>
-    <w:p>
-      <w:pPr>
-        <w:pStyle w:val="Corptext"/>
+      <w:bookmarkEnd w:id="12"/>
+    </w:p>
+    <w:p>
+      <w:pPr>
+        <w:pStyle w:val="BodyText"/>
         <w:rPr>
           <w:rFonts w:ascii="Arial" w:hAnsi="Arial" w:cs="Arial"/>
           <w:sz w:val="22"/>
@@ -3122,19 +3189,19 @@
     </w:p>
     <w:p>
       <w:pPr>
-        <w:pStyle w:val="Titlu2"/>
-      </w:pPr>
-      <w:bookmarkStart w:id="12" w:name="_Toc490902156"/>
-      <w:bookmarkStart w:id="13" w:name="_Toc18659748"/>
+        <w:pStyle w:val="Heading2"/>
+      </w:pPr>
+      <w:bookmarkStart w:id="13" w:name="_Toc490902156"/>
+      <w:bookmarkStart w:id="14" w:name="_Toc18659748"/>
       <w:r>
         <w:t>Test Specifications</w:t>
       </w:r>
-      <w:bookmarkEnd w:id="12"/>
       <w:bookmarkEnd w:id="13"/>
-    </w:p>
-    <w:p>
-      <w:pPr>
-        <w:pStyle w:val="Corptext"/>
+      <w:bookmarkEnd w:id="14"/>
+    </w:p>
+    <w:p>
+      <w:pPr>
+        <w:pStyle w:val="BodyText"/>
         <w:rPr>
           <w:rFonts w:ascii="Arial" w:hAnsi="Arial" w:cs="Arial"/>
           <w:sz w:val="22"/>
@@ -3154,7 +3221,7 @@
     </w:p>
     <w:p>
       <w:pPr>
-        <w:pStyle w:val="Corptext"/>
+        <w:pStyle w:val="BodyText"/>
         <w:rPr>
           <w:rFonts w:ascii="Arial" w:hAnsi="Arial" w:cs="Arial"/>
           <w:sz w:val="22"/>
@@ -3243,14 +3310,14 @@
     </w:p>
     <w:p>
       <w:pPr>
-        <w:pStyle w:val="Titlu1"/>
-      </w:pPr>
-      <w:bookmarkStart w:id="14" w:name="_Toc18659749"/>
+        <w:pStyle w:val="Heading1"/>
+      </w:pPr>
+      <w:bookmarkStart w:id="15" w:name="_Toc18659749"/>
       <w:r>
         <w:lastRenderedPageBreak/>
         <w:t>Results and Discussion</w:t>
       </w:r>
-      <w:bookmarkEnd w:id="14"/>
+      <w:bookmarkEnd w:id="15"/>
     </w:p>
     <w:p>
       <w:pPr>
@@ -3299,12 +3366,12 @@
     </w:p>
     <w:p>
       <w:pPr>
-        <w:pStyle w:val="Titlu1"/>
-        <w:rPr>
-          <w:lang w:val="en-US"/>
-        </w:rPr>
-      </w:pPr>
-      <w:bookmarkStart w:id="15" w:name="_Toc18659750"/>
+        <w:pStyle w:val="Heading1"/>
+        <w:rPr>
+          <w:lang w:val="en-US"/>
+        </w:rPr>
+      </w:pPr>
+      <w:bookmarkStart w:id="16" w:name="_Toc18659750"/>
       <w:r>
         <w:rPr>
           <w:lang w:val="en-US"/>
@@ -3312,7 +3379,7 @@
         <w:lastRenderedPageBreak/>
         <w:t>Conclusions</w:t>
       </w:r>
-      <w:bookmarkEnd w:id="15"/>
+      <w:bookmarkEnd w:id="16"/>
     </w:p>
     <w:p>
       <w:pPr>
@@ -3365,20 +3432,20 @@
     </w:p>
     <w:p>
       <w:pPr>
-        <w:pStyle w:val="Titlu1"/>
-      </w:pPr>
-      <w:bookmarkStart w:id="16" w:name="_Toc490902159"/>
-      <w:bookmarkStart w:id="17" w:name="_Toc18659751"/>
+        <w:pStyle w:val="Heading1"/>
+      </w:pPr>
+      <w:bookmarkStart w:id="17" w:name="_Toc490902159"/>
+      <w:bookmarkStart w:id="18" w:name="_Toc18659751"/>
       <w:r>
         <w:lastRenderedPageBreak/>
         <w:t>Project future</w:t>
       </w:r>
-      <w:bookmarkEnd w:id="16"/>
       <w:bookmarkEnd w:id="17"/>
-    </w:p>
-    <w:p>
-      <w:pPr>
-        <w:pStyle w:val="Corptext"/>
+      <w:bookmarkEnd w:id="18"/>
+    </w:p>
+    <w:p>
+      <w:pPr>
+        <w:pStyle w:val="BodyText"/>
         <w:rPr>
           <w:rFonts w:ascii="Arial" w:hAnsi="Arial" w:cs="Arial"/>
           <w:sz w:val="22"/>
@@ -3398,7 +3465,7 @@
     </w:p>
     <w:p>
       <w:pPr>
-        <w:pStyle w:val="Corptext"/>
+        <w:pStyle w:val="BodyText"/>
         <w:rPr>
           <w:rFonts w:ascii="Arial" w:hAnsi="Arial" w:cs="Arial"/>
           <w:sz w:val="22"/>
@@ -3435,12 +3502,12 @@
     </w:p>
     <w:p>
       <w:pPr>
-        <w:pStyle w:val="Titlu1"/>
-        <w:rPr>
-          <w:lang w:val="en-US"/>
-        </w:rPr>
-      </w:pPr>
-      <w:bookmarkStart w:id="18" w:name="_Toc18659752"/>
+        <w:pStyle w:val="Heading1"/>
+        <w:rPr>
+          <w:lang w:val="en-US"/>
+        </w:rPr>
+      </w:pPr>
+      <w:bookmarkStart w:id="19" w:name="_Toc18659752"/>
       <w:r>
         <w:rPr>
           <w:lang w:val="en-US"/>
@@ -3448,18 +3515,18 @@
         <w:lastRenderedPageBreak/>
         <w:t>Sources of information</w:t>
       </w:r>
-      <w:bookmarkEnd w:id="18"/>
-    </w:p>
-    <w:p>
-      <w:pPr>
-        <w:rPr>
-          <w:lang w:val="en-US"/>
-        </w:rPr>
-      </w:pPr>
-    </w:p>
-    <w:p>
-      <w:pPr>
-        <w:pStyle w:val="Corptext"/>
+      <w:bookmarkEnd w:id="19"/>
+    </w:p>
+    <w:p>
+      <w:pPr>
+        <w:rPr>
+          <w:lang w:val="en-US"/>
+        </w:rPr>
+      </w:pPr>
+    </w:p>
+    <w:p>
+      <w:pPr>
+        <w:pStyle w:val="BodyText"/>
         <w:rPr>
           <w:rFonts w:ascii="Arial" w:hAnsi="Arial" w:cs="Arial"/>
           <w:sz w:val="22"/>
@@ -3798,12 +3865,12 @@
     </w:p>
     <w:p>
       <w:pPr>
-        <w:pStyle w:val="Titlu1"/>
-        <w:rPr>
-          <w:lang w:val="en-US"/>
-        </w:rPr>
-      </w:pPr>
-      <w:bookmarkStart w:id="19" w:name="_Toc18659753"/>
+        <w:pStyle w:val="Heading1"/>
+        <w:rPr>
+          <w:lang w:val="en-US"/>
+        </w:rPr>
+      </w:pPr>
+      <w:bookmarkStart w:id="20" w:name="_Toc18659753"/>
       <w:r>
         <w:rPr>
           <w:lang w:val="en-US"/>
@@ -3811,7 +3878,7 @@
         <w:lastRenderedPageBreak/>
         <w:t>Appendices</w:t>
       </w:r>
-      <w:bookmarkEnd w:id="19"/>
+      <w:bookmarkEnd w:id="20"/>
     </w:p>
     <w:p>
       <w:pPr>
@@ -3853,7 +3920,7 @@
     </w:p>
     <w:p>
       <w:pPr>
-        <w:pStyle w:val="Listparagraf"/>
+        <w:pStyle w:val="ListParagraph"/>
         <w:numPr>
           <w:ilvl w:val="0"/>
           <w:numId w:val="43"/>
@@ -3871,7 +3938,7 @@
     </w:p>
     <w:p>
       <w:pPr>
-        <w:pStyle w:val="Listparagraf"/>
+        <w:pStyle w:val="ListParagraph"/>
         <w:numPr>
           <w:ilvl w:val="0"/>
           <w:numId w:val="43"/>
@@ -3889,7 +3956,7 @@
     </w:p>
     <w:p>
       <w:pPr>
-        <w:pStyle w:val="Listparagraf"/>
+        <w:pStyle w:val="ListParagraph"/>
         <w:numPr>
           <w:ilvl w:val="0"/>
           <w:numId w:val="43"/>
@@ -3907,7 +3974,7 @@
     </w:p>
     <w:p>
       <w:pPr>
-        <w:pStyle w:val="Listparagraf"/>
+        <w:pStyle w:val="ListParagraph"/>
         <w:numPr>
           <w:ilvl w:val="0"/>
           <w:numId w:val="43"/>
@@ -3925,7 +3992,7 @@
     </w:p>
     <w:p>
       <w:pPr>
-        <w:pStyle w:val="Listparagraf"/>
+        <w:pStyle w:val="ListParagraph"/>
         <w:numPr>
           <w:ilvl w:val="0"/>
           <w:numId w:val="43"/>
@@ -3943,7 +4010,7 @@
     </w:p>
     <w:p>
       <w:pPr>
-        <w:pStyle w:val="Listparagraf"/>
+        <w:pStyle w:val="ListParagraph"/>
         <w:numPr>
           <w:ilvl w:val="0"/>
           <w:numId w:val="43"/>
@@ -4028,7 +4095,7 @@
 </file>
 
 <file path=word/endnotes.xml><?xml version="1.0" encoding="utf-8"?>
-<w:endnotes xmlns:wpc="http://schemas.microsoft.com/office/word/2010/wordprocessingCanvas" xmlns:cx="http://schemas.microsoft.com/office/drawing/2014/chartex" xmlns:cx1="http://schemas.microsoft.com/office/drawing/2015/9/8/chartex" xmlns:cx2="http://schemas.microsoft.com/office/drawing/2015/10/21/chartex" xmlns:cx3="http://schemas.microsoft.com/office/drawing/2016/5/9/chartex" xmlns:cx4="http://schemas.microsoft.com/office/drawing/2016/5/10/chartex" xmlns:cx5="http://schemas.microsoft.com/office/drawing/2016/5/11/chartex" xmlns:cx6="http://schemas.microsoft.com/office/drawing/2016/5/12/chartex" xmlns:cx7="http://schemas.microsoft.com/office/drawing/2016/5/13/chartex" xmlns:cx8="http://schemas.microsoft.com/office/drawing/2016/5/14/chartex" xmlns:mc="http://schemas.openxmlformats.org/markup-compatibility/2006" xmlns:aink="http://schemas.microsoft.com/office/drawing/2016/ink" xmlns:am3d="http://schemas.microsoft.com/office/drawing/2017/model3d" xmlns:o="urn:schemas-microsoft-com:office:office" xmlns:oel="http://schemas.microsoft.com/office/2019/extlst" xmlns:r="http://schemas.openxmlformats.org/officeDocument/2006/relationships" xmlns:m="http://schemas.openxmlformats.org/officeDocument/2006/math" xmlns:v="urn:schemas-microsoft-com:vml" xmlns:wp14="http://schemas.microsoft.com/office/word/2010/wordprocessingDrawing" xmlns:wp="http://schemas.openxmlformats.org/drawingml/2006/wordprocessingDrawing" xmlns:w10="urn:schemas-microsoft-com:office:word" xmlns:w="http://schemas.openxmlformats.org/wordprocessingml/2006/main" xmlns:w14="http://schemas.microsoft.com/office/word/2010/wordml" xmlns:w15="http://schemas.microsoft.com/office/word/2012/wordml" xmlns:w16cex="http://schemas.microsoft.com/office/word/2018/wordml/cex" xmlns:w16cid="http://schemas.microsoft.com/office/word/2016/wordml/cid" xmlns:w16="http://schemas.microsoft.com/office/word/2018/wordml" xmlns:w16sdtdh="http://schemas.microsoft.com/office/word/2020/wordml/sdtdatahash" xmlns:w16se="http://schemas.microsoft.com/office/word/2015/wordml/symex" xmlns:wpg="http://schemas.microsoft.com/office/word/2010/wordprocessingGroup" xmlns:wpi="http://schemas.microsoft.com/office/word/2010/wordprocessingInk" xmlns:wne="http://schemas.microsoft.com/office/word/2006/wordml" xmlns:wps="http://schemas.microsoft.com/office/word/2010/wordprocessingShape" mc:Ignorable="w14 w15 w16se w16cid w16 w16cex w16sdtdh wp14">
+<w:endnotes xmlns:wpc="http://schemas.microsoft.com/office/word/2010/wordprocessingCanvas" xmlns:cx="http://schemas.microsoft.com/office/drawing/2014/chartex" xmlns:cx1="http://schemas.microsoft.com/office/drawing/2015/9/8/chartex" xmlns:cx2="http://schemas.microsoft.com/office/drawing/2015/10/21/chartex" xmlns:cx3="http://schemas.microsoft.com/office/drawing/2016/5/9/chartex" xmlns:cx4="http://schemas.microsoft.com/office/drawing/2016/5/10/chartex" xmlns:cx5="http://schemas.microsoft.com/office/drawing/2016/5/11/chartex" xmlns:cx6="http://schemas.microsoft.com/office/drawing/2016/5/12/chartex" xmlns:cx7="http://schemas.microsoft.com/office/drawing/2016/5/13/chartex" xmlns:cx8="http://schemas.microsoft.com/office/drawing/2016/5/14/chartex" xmlns:mc="http://schemas.openxmlformats.org/markup-compatibility/2006" xmlns:aink="http://schemas.microsoft.com/office/drawing/2016/ink" xmlns:am3d="http://schemas.microsoft.com/office/drawing/2017/model3d" xmlns:o="urn:schemas-microsoft-com:office:office" xmlns:r="http://schemas.openxmlformats.org/officeDocument/2006/relationships" xmlns:m="http://schemas.openxmlformats.org/officeDocument/2006/math" xmlns:v="urn:schemas-microsoft-com:vml" xmlns:wp14="http://schemas.microsoft.com/office/word/2010/wordprocessingDrawing" xmlns:wp="http://schemas.openxmlformats.org/drawingml/2006/wordprocessingDrawing" xmlns:w10="urn:schemas-microsoft-com:office:word" xmlns:w="http://schemas.openxmlformats.org/wordprocessingml/2006/main" xmlns:w14="http://schemas.microsoft.com/office/word/2010/wordml" xmlns:w15="http://schemas.microsoft.com/office/word/2012/wordml" xmlns:w16cid="http://schemas.microsoft.com/office/word/2016/wordml/cid" xmlns:w16se="http://schemas.microsoft.com/office/word/2015/wordml/symex" xmlns:wpg="http://schemas.microsoft.com/office/word/2010/wordprocessingGroup" xmlns:wpi="http://schemas.microsoft.com/office/word/2010/wordprocessingInk" xmlns:wne="http://schemas.microsoft.com/office/word/2006/wordml" xmlns:wps="http://schemas.microsoft.com/office/word/2010/wordprocessingShape" mc:Ignorable="w14 w15 w16se w16cid wp14">
   <w:endnote w:type="separator" w:id="-1">
     <w:p>
       <w:pPr>
@@ -4053,7 +4120,7 @@
 </file>
 
 <file path=word/footer1.xml><?xml version="1.0" encoding="utf-8"?>
-<w:ftr xmlns:wpc="http://schemas.microsoft.com/office/word/2010/wordprocessingCanvas" xmlns:cx="http://schemas.microsoft.com/office/drawing/2014/chartex" xmlns:cx1="http://schemas.microsoft.com/office/drawing/2015/9/8/chartex" xmlns:cx2="http://schemas.microsoft.com/office/drawing/2015/10/21/chartex" xmlns:cx3="http://schemas.microsoft.com/office/drawing/2016/5/9/chartex" xmlns:cx4="http://schemas.microsoft.com/office/drawing/2016/5/10/chartex" xmlns:cx5="http://schemas.microsoft.com/office/drawing/2016/5/11/chartex" xmlns:cx6="http://schemas.microsoft.com/office/drawing/2016/5/12/chartex" xmlns:cx7="http://schemas.microsoft.com/office/drawing/2016/5/13/chartex" xmlns:cx8="http://schemas.microsoft.com/office/drawing/2016/5/14/chartex" xmlns:mc="http://schemas.openxmlformats.org/markup-compatibility/2006" xmlns:aink="http://schemas.microsoft.com/office/drawing/2016/ink" xmlns:am3d="http://schemas.microsoft.com/office/drawing/2017/model3d" xmlns:o="urn:schemas-microsoft-com:office:office" xmlns:oel="http://schemas.microsoft.com/office/2019/extlst" xmlns:r="http://schemas.openxmlformats.org/officeDocument/2006/relationships" xmlns:m="http://schemas.openxmlformats.org/officeDocument/2006/math" xmlns:v="urn:schemas-microsoft-com:vml" xmlns:wp14="http://schemas.microsoft.com/office/word/2010/wordprocessingDrawing" xmlns:wp="http://schemas.openxmlformats.org/drawingml/2006/wordprocessingDrawing" xmlns:w10="urn:schemas-microsoft-com:office:word" xmlns:w="http://schemas.openxmlformats.org/wordprocessingml/2006/main" xmlns:w14="http://schemas.microsoft.com/office/word/2010/wordml" xmlns:w15="http://schemas.microsoft.com/office/word/2012/wordml" xmlns:w16cex="http://schemas.microsoft.com/office/word/2018/wordml/cex" xmlns:w16cid="http://schemas.microsoft.com/office/word/2016/wordml/cid" xmlns:w16="http://schemas.microsoft.com/office/word/2018/wordml" xmlns:w16sdtdh="http://schemas.microsoft.com/office/word/2020/wordml/sdtdatahash" xmlns:w16se="http://schemas.microsoft.com/office/word/2015/wordml/symex" xmlns:wpg="http://schemas.microsoft.com/office/word/2010/wordprocessingGroup" xmlns:wpi="http://schemas.microsoft.com/office/word/2010/wordprocessingInk" xmlns:wne="http://schemas.microsoft.com/office/word/2006/wordml" xmlns:wps="http://schemas.microsoft.com/office/word/2010/wordprocessingShape" mc:Ignorable="w14 w15 w16se w16cid w16 w16cex w16sdtdh wp14">
+<w:ftr xmlns:wpc="http://schemas.microsoft.com/office/word/2010/wordprocessingCanvas" xmlns:cx="http://schemas.microsoft.com/office/drawing/2014/chartex" xmlns:cx1="http://schemas.microsoft.com/office/drawing/2015/9/8/chartex" xmlns:cx2="http://schemas.microsoft.com/office/drawing/2015/10/21/chartex" xmlns:cx3="http://schemas.microsoft.com/office/drawing/2016/5/9/chartex" xmlns:cx4="http://schemas.microsoft.com/office/drawing/2016/5/10/chartex" xmlns:cx5="http://schemas.microsoft.com/office/drawing/2016/5/11/chartex" xmlns:cx6="http://schemas.microsoft.com/office/drawing/2016/5/12/chartex" xmlns:cx7="http://schemas.microsoft.com/office/drawing/2016/5/13/chartex" xmlns:cx8="http://schemas.microsoft.com/office/drawing/2016/5/14/chartex" xmlns:mc="http://schemas.openxmlformats.org/markup-compatibility/2006" xmlns:aink="http://schemas.microsoft.com/office/drawing/2016/ink" xmlns:am3d="http://schemas.microsoft.com/office/drawing/2017/model3d" xmlns:o="urn:schemas-microsoft-com:office:office" xmlns:r="http://schemas.openxmlformats.org/officeDocument/2006/relationships" xmlns:m="http://schemas.openxmlformats.org/officeDocument/2006/math" xmlns:v="urn:schemas-microsoft-com:vml" xmlns:wp14="http://schemas.microsoft.com/office/word/2010/wordprocessingDrawing" xmlns:wp="http://schemas.openxmlformats.org/drawingml/2006/wordprocessingDrawing" xmlns:w10="urn:schemas-microsoft-com:office:word" xmlns:w="http://schemas.openxmlformats.org/wordprocessingml/2006/main" xmlns:w14="http://schemas.microsoft.com/office/word/2010/wordml" xmlns:w15="http://schemas.microsoft.com/office/word/2012/wordml" xmlns:w16cid="http://schemas.microsoft.com/office/word/2016/wordml/cid" xmlns:w16se="http://schemas.microsoft.com/office/word/2015/wordml/symex" xmlns:wpg="http://schemas.microsoft.com/office/word/2010/wordprocessingGroup" xmlns:wpi="http://schemas.microsoft.com/office/word/2010/wordprocessingInk" xmlns:wne="http://schemas.microsoft.com/office/word/2006/wordml" xmlns:wps="http://schemas.microsoft.com/office/word/2010/wordprocessingShape" mc:Ignorable="w14 w15 w16se w16cid wp14">
   <w:sdt>
     <w:sdtPr>
       <w:id w:val="-229314832"/>
@@ -4066,7 +4133,7 @@
     <w:sdtContent>
       <w:p>
         <w:pPr>
-          <w:pStyle w:val="Subsol"/>
+          <w:pStyle w:val="Footer"/>
           <w:jc w:val="right"/>
         </w:pPr>
         <w:r>
@@ -4093,14 +4160,14 @@
   </w:sdt>
   <w:p>
     <w:pPr>
-      <w:pStyle w:val="Subsol"/>
+      <w:pStyle w:val="Footer"/>
     </w:pPr>
   </w:p>
 </w:ftr>
 </file>
 
 <file path=word/footer2.xml><?xml version="1.0" encoding="utf-8"?>
-<w:ftr xmlns:wpc="http://schemas.microsoft.com/office/word/2010/wordprocessingCanvas" xmlns:cx="http://schemas.microsoft.com/office/drawing/2014/chartex" xmlns:cx1="http://schemas.microsoft.com/office/drawing/2015/9/8/chartex" xmlns:cx2="http://schemas.microsoft.com/office/drawing/2015/10/21/chartex" xmlns:cx3="http://schemas.microsoft.com/office/drawing/2016/5/9/chartex" xmlns:cx4="http://schemas.microsoft.com/office/drawing/2016/5/10/chartex" xmlns:cx5="http://schemas.microsoft.com/office/drawing/2016/5/11/chartex" xmlns:cx6="http://schemas.microsoft.com/office/drawing/2016/5/12/chartex" xmlns:cx7="http://schemas.microsoft.com/office/drawing/2016/5/13/chartex" xmlns:cx8="http://schemas.microsoft.com/office/drawing/2016/5/14/chartex" xmlns:mc="http://schemas.openxmlformats.org/markup-compatibility/2006" xmlns:aink="http://schemas.microsoft.com/office/drawing/2016/ink" xmlns:am3d="http://schemas.microsoft.com/office/drawing/2017/model3d" xmlns:o="urn:schemas-microsoft-com:office:office" xmlns:oel="http://schemas.microsoft.com/office/2019/extlst" xmlns:r="http://schemas.openxmlformats.org/officeDocument/2006/relationships" xmlns:m="http://schemas.openxmlformats.org/officeDocument/2006/math" xmlns:v="urn:schemas-microsoft-com:vml" xmlns:wp14="http://schemas.microsoft.com/office/word/2010/wordprocessingDrawing" xmlns:wp="http://schemas.openxmlformats.org/drawingml/2006/wordprocessingDrawing" xmlns:w10="urn:schemas-microsoft-com:office:word" xmlns:w="http://schemas.openxmlformats.org/wordprocessingml/2006/main" xmlns:w14="http://schemas.microsoft.com/office/word/2010/wordml" xmlns:w15="http://schemas.microsoft.com/office/word/2012/wordml" xmlns:w16cex="http://schemas.microsoft.com/office/word/2018/wordml/cex" xmlns:w16cid="http://schemas.microsoft.com/office/word/2016/wordml/cid" xmlns:w16="http://schemas.microsoft.com/office/word/2018/wordml" xmlns:w16sdtdh="http://schemas.microsoft.com/office/word/2020/wordml/sdtdatahash" xmlns:w16se="http://schemas.microsoft.com/office/word/2015/wordml/symex" xmlns:wpg="http://schemas.microsoft.com/office/word/2010/wordprocessingGroup" xmlns:wpi="http://schemas.microsoft.com/office/word/2010/wordprocessingInk" xmlns:wne="http://schemas.microsoft.com/office/word/2006/wordml" xmlns:wps="http://schemas.microsoft.com/office/word/2010/wordprocessingShape" mc:Ignorable="w14 w15 w16se w16cid w16 w16cex w16sdtdh wp14">
+<w:ftr xmlns:wpc="http://schemas.microsoft.com/office/word/2010/wordprocessingCanvas" xmlns:cx="http://schemas.microsoft.com/office/drawing/2014/chartex" xmlns:cx1="http://schemas.microsoft.com/office/drawing/2015/9/8/chartex" xmlns:cx2="http://schemas.microsoft.com/office/drawing/2015/10/21/chartex" xmlns:cx3="http://schemas.microsoft.com/office/drawing/2016/5/9/chartex" xmlns:cx4="http://schemas.microsoft.com/office/drawing/2016/5/10/chartex" xmlns:cx5="http://schemas.microsoft.com/office/drawing/2016/5/11/chartex" xmlns:cx6="http://schemas.microsoft.com/office/drawing/2016/5/12/chartex" xmlns:cx7="http://schemas.microsoft.com/office/drawing/2016/5/13/chartex" xmlns:cx8="http://schemas.microsoft.com/office/drawing/2016/5/14/chartex" xmlns:mc="http://schemas.openxmlformats.org/markup-compatibility/2006" xmlns:aink="http://schemas.microsoft.com/office/drawing/2016/ink" xmlns:am3d="http://schemas.microsoft.com/office/drawing/2017/model3d" xmlns:o="urn:schemas-microsoft-com:office:office" xmlns:r="http://schemas.openxmlformats.org/officeDocument/2006/relationships" xmlns:m="http://schemas.openxmlformats.org/officeDocument/2006/math" xmlns:v="urn:schemas-microsoft-com:vml" xmlns:wp14="http://schemas.microsoft.com/office/word/2010/wordprocessingDrawing" xmlns:wp="http://schemas.openxmlformats.org/drawingml/2006/wordprocessingDrawing" xmlns:w10="urn:schemas-microsoft-com:office:word" xmlns:w="http://schemas.openxmlformats.org/wordprocessingml/2006/main" xmlns:w14="http://schemas.microsoft.com/office/word/2010/wordml" xmlns:w15="http://schemas.microsoft.com/office/word/2012/wordml" xmlns:w16cid="http://schemas.microsoft.com/office/word/2016/wordml/cid" xmlns:w16se="http://schemas.microsoft.com/office/word/2015/wordml/symex" xmlns:wpg="http://schemas.microsoft.com/office/word/2010/wordprocessingGroup" xmlns:wpi="http://schemas.microsoft.com/office/word/2010/wordprocessingInk" xmlns:wne="http://schemas.microsoft.com/office/word/2006/wordml" xmlns:wps="http://schemas.microsoft.com/office/word/2010/wordprocessingShape" mc:Ignorable="w14 w15 w16se w16cid wp14">
   <w:sdt>
     <w:sdtPr>
       <w:id w:val="-725917513"/>
@@ -4113,7 +4180,7 @@
     <w:sdtContent>
       <w:p>
         <w:pPr>
-          <w:pStyle w:val="Subsol"/>
+          <w:pStyle w:val="Footer"/>
           <w:jc w:val="right"/>
         </w:pPr>
         <w:r>
@@ -4140,14 +4207,14 @@
   </w:sdt>
   <w:p>
     <w:pPr>
-      <w:pStyle w:val="Subsol"/>
+      <w:pStyle w:val="Footer"/>
     </w:pPr>
   </w:p>
 </w:ftr>
 </file>
 
 <file path=word/footnotes.xml><?xml version="1.0" encoding="utf-8"?>
-<w:footnotes xmlns:wpc="http://schemas.microsoft.com/office/word/2010/wordprocessingCanvas" xmlns:cx="http://schemas.microsoft.com/office/drawing/2014/chartex" xmlns:cx1="http://schemas.microsoft.com/office/drawing/2015/9/8/chartex" xmlns:cx2="http://schemas.microsoft.com/office/drawing/2015/10/21/chartex" xmlns:cx3="http://schemas.microsoft.com/office/drawing/2016/5/9/chartex" xmlns:cx4="http://schemas.microsoft.com/office/drawing/2016/5/10/chartex" xmlns:cx5="http://schemas.microsoft.com/office/drawing/2016/5/11/chartex" xmlns:cx6="http://schemas.microsoft.com/office/drawing/2016/5/12/chartex" xmlns:cx7="http://schemas.microsoft.com/office/drawing/2016/5/13/chartex" xmlns:cx8="http://schemas.microsoft.com/office/drawing/2016/5/14/chartex" xmlns:mc="http://schemas.openxmlformats.org/markup-compatibility/2006" xmlns:aink="http://schemas.microsoft.com/office/drawing/2016/ink" xmlns:am3d="http://schemas.microsoft.com/office/drawing/2017/model3d" xmlns:o="urn:schemas-microsoft-com:office:office" xmlns:oel="http://schemas.microsoft.com/office/2019/extlst" xmlns:r="http://schemas.openxmlformats.org/officeDocument/2006/relationships" xmlns:m="http://schemas.openxmlformats.org/officeDocument/2006/math" xmlns:v="urn:schemas-microsoft-com:vml" xmlns:wp14="http://schemas.microsoft.com/office/word/2010/wordprocessingDrawing" xmlns:wp="http://schemas.openxmlformats.org/drawingml/2006/wordprocessingDrawing" xmlns:w10="urn:schemas-microsoft-com:office:word" xmlns:w="http://schemas.openxmlformats.org/wordprocessingml/2006/main" xmlns:w14="http://schemas.microsoft.com/office/word/2010/wordml" xmlns:w15="http://schemas.microsoft.com/office/word/2012/wordml" xmlns:w16cex="http://schemas.microsoft.com/office/word/2018/wordml/cex" xmlns:w16cid="http://schemas.microsoft.com/office/word/2016/wordml/cid" xmlns:w16="http://schemas.microsoft.com/office/word/2018/wordml" xmlns:w16sdtdh="http://schemas.microsoft.com/office/word/2020/wordml/sdtdatahash" xmlns:w16se="http://schemas.microsoft.com/office/word/2015/wordml/symex" xmlns:wpg="http://schemas.microsoft.com/office/word/2010/wordprocessingGroup" xmlns:wpi="http://schemas.microsoft.com/office/word/2010/wordprocessingInk" xmlns:wne="http://schemas.microsoft.com/office/word/2006/wordml" xmlns:wps="http://schemas.microsoft.com/office/word/2010/wordprocessingShape" mc:Ignorable="w14 w15 w16se w16cid w16 w16cex w16sdtdh wp14">
+<w:footnotes xmlns:wpc="http://schemas.microsoft.com/office/word/2010/wordprocessingCanvas" xmlns:cx="http://schemas.microsoft.com/office/drawing/2014/chartex" xmlns:cx1="http://schemas.microsoft.com/office/drawing/2015/9/8/chartex" xmlns:cx2="http://schemas.microsoft.com/office/drawing/2015/10/21/chartex" xmlns:cx3="http://schemas.microsoft.com/office/drawing/2016/5/9/chartex" xmlns:cx4="http://schemas.microsoft.com/office/drawing/2016/5/10/chartex" xmlns:cx5="http://schemas.microsoft.com/office/drawing/2016/5/11/chartex" xmlns:cx6="http://schemas.microsoft.com/office/drawing/2016/5/12/chartex" xmlns:cx7="http://schemas.microsoft.com/office/drawing/2016/5/13/chartex" xmlns:cx8="http://schemas.microsoft.com/office/drawing/2016/5/14/chartex" xmlns:mc="http://schemas.openxmlformats.org/markup-compatibility/2006" xmlns:aink="http://schemas.microsoft.com/office/drawing/2016/ink" xmlns:am3d="http://schemas.microsoft.com/office/drawing/2017/model3d" xmlns:o="urn:schemas-microsoft-com:office:office" xmlns:r="http://schemas.openxmlformats.org/officeDocument/2006/relationships" xmlns:m="http://schemas.openxmlformats.org/officeDocument/2006/math" xmlns:v="urn:schemas-microsoft-com:vml" xmlns:wp14="http://schemas.microsoft.com/office/word/2010/wordprocessingDrawing" xmlns:wp="http://schemas.openxmlformats.org/drawingml/2006/wordprocessingDrawing" xmlns:w10="urn:schemas-microsoft-com:office:word" xmlns:w="http://schemas.openxmlformats.org/wordprocessingml/2006/main" xmlns:w14="http://schemas.microsoft.com/office/word/2010/wordml" xmlns:w15="http://schemas.microsoft.com/office/word/2012/wordml" xmlns:w16cid="http://schemas.microsoft.com/office/word/2016/wordml/cid" xmlns:w16se="http://schemas.microsoft.com/office/word/2015/wordml/symex" xmlns:wpg="http://schemas.microsoft.com/office/word/2010/wordprocessingGroup" xmlns:wpi="http://schemas.microsoft.com/office/word/2010/wordprocessingInk" xmlns:wne="http://schemas.microsoft.com/office/word/2006/wordml" xmlns:wps="http://schemas.microsoft.com/office/word/2010/wordprocessingShape" mc:Ignorable="w14 w15 w16se w16cid wp14">
   <w:footnote w:type="separator" w:id="-1">
     <w:p>
       <w:pPr>
@@ -4172,10 +4239,10 @@
 </file>
 
 <file path=word/header1.xml><?xml version="1.0" encoding="utf-8"?>
-<w:hdr xmlns:wpc="http://schemas.microsoft.com/office/word/2010/wordprocessingCanvas" xmlns:cx="http://schemas.microsoft.com/office/drawing/2014/chartex" xmlns:cx1="http://schemas.microsoft.com/office/drawing/2015/9/8/chartex" xmlns:cx2="http://schemas.microsoft.com/office/drawing/2015/10/21/chartex" xmlns:cx3="http://schemas.microsoft.com/office/drawing/2016/5/9/chartex" xmlns:cx4="http://schemas.microsoft.com/office/drawing/2016/5/10/chartex" xmlns:cx5="http://schemas.microsoft.com/office/drawing/2016/5/11/chartex" xmlns:cx6="http://schemas.microsoft.com/office/drawing/2016/5/12/chartex" xmlns:cx7="http://schemas.microsoft.com/office/drawing/2016/5/13/chartex" xmlns:cx8="http://schemas.microsoft.com/office/drawing/2016/5/14/chartex" xmlns:mc="http://schemas.openxmlformats.org/markup-compatibility/2006" xmlns:aink="http://schemas.microsoft.com/office/drawing/2016/ink" xmlns:am3d="http://schemas.microsoft.com/office/drawing/2017/model3d" xmlns:o="urn:schemas-microsoft-com:office:office" xmlns:oel="http://schemas.microsoft.com/office/2019/extlst" xmlns:r="http://schemas.openxmlformats.org/officeDocument/2006/relationships" xmlns:m="http://schemas.openxmlformats.org/officeDocument/2006/math" xmlns:v="urn:schemas-microsoft-com:vml" xmlns:wp14="http://schemas.microsoft.com/office/word/2010/wordprocessingDrawing" xmlns:wp="http://schemas.openxmlformats.org/drawingml/2006/wordprocessingDrawing" xmlns:w10="urn:schemas-microsoft-com:office:word" xmlns:w="http://schemas.openxmlformats.org/wordprocessingml/2006/main" xmlns:w14="http://schemas.microsoft.com/office/word/2010/wordml" xmlns:w15="http://schemas.microsoft.com/office/word/2012/wordml" xmlns:w16cex="http://schemas.microsoft.com/office/word/2018/wordml/cex" xmlns:w16cid="http://schemas.microsoft.com/office/word/2016/wordml/cid" xmlns:w16="http://schemas.microsoft.com/office/word/2018/wordml" xmlns:w16sdtdh="http://schemas.microsoft.com/office/word/2020/wordml/sdtdatahash" xmlns:w16se="http://schemas.microsoft.com/office/word/2015/wordml/symex" xmlns:wpg="http://schemas.microsoft.com/office/word/2010/wordprocessingGroup" xmlns:wpi="http://schemas.microsoft.com/office/word/2010/wordprocessingInk" xmlns:wne="http://schemas.microsoft.com/office/word/2006/wordml" xmlns:wps="http://schemas.microsoft.com/office/word/2010/wordprocessingShape" mc:Ignorable="w14 w15 w16se w16cid w16 w16cex w16sdtdh wp14">
+<w:hdr xmlns:wpc="http://schemas.microsoft.com/office/word/2010/wordprocessingCanvas" xmlns:cx="http://schemas.microsoft.com/office/drawing/2014/chartex" xmlns:cx1="http://schemas.microsoft.com/office/drawing/2015/9/8/chartex" xmlns:cx2="http://schemas.microsoft.com/office/drawing/2015/10/21/chartex" xmlns:cx3="http://schemas.microsoft.com/office/drawing/2016/5/9/chartex" xmlns:cx4="http://schemas.microsoft.com/office/drawing/2016/5/10/chartex" xmlns:cx5="http://schemas.microsoft.com/office/drawing/2016/5/11/chartex" xmlns:cx6="http://schemas.microsoft.com/office/drawing/2016/5/12/chartex" xmlns:cx7="http://schemas.microsoft.com/office/drawing/2016/5/13/chartex" xmlns:cx8="http://schemas.microsoft.com/office/drawing/2016/5/14/chartex" xmlns:mc="http://schemas.openxmlformats.org/markup-compatibility/2006" xmlns:aink="http://schemas.microsoft.com/office/drawing/2016/ink" xmlns:am3d="http://schemas.microsoft.com/office/drawing/2017/model3d" xmlns:o="urn:schemas-microsoft-com:office:office" xmlns:r="http://schemas.openxmlformats.org/officeDocument/2006/relationships" xmlns:m="http://schemas.openxmlformats.org/officeDocument/2006/math" xmlns:v="urn:schemas-microsoft-com:vml" xmlns:wp14="http://schemas.microsoft.com/office/word/2010/wordprocessingDrawing" xmlns:wp="http://schemas.openxmlformats.org/drawingml/2006/wordprocessingDrawing" xmlns:w10="urn:schemas-microsoft-com:office:word" xmlns:w="http://schemas.openxmlformats.org/wordprocessingml/2006/main" xmlns:w14="http://schemas.microsoft.com/office/word/2010/wordml" xmlns:w15="http://schemas.microsoft.com/office/word/2012/wordml" xmlns:w16cid="http://schemas.microsoft.com/office/word/2016/wordml/cid" xmlns:w16se="http://schemas.microsoft.com/office/word/2015/wordml/symex" xmlns:wpg="http://schemas.microsoft.com/office/word/2010/wordprocessingGroup" xmlns:wpi="http://schemas.microsoft.com/office/word/2010/wordprocessingInk" xmlns:wne="http://schemas.microsoft.com/office/word/2006/wordml" xmlns:wps="http://schemas.microsoft.com/office/word/2010/wordprocessingShape" mc:Ignorable="w14 w15 w16se w16cid wp14">
   <w:p>
     <w:pPr>
-      <w:pStyle w:val="Antet"/>
+      <w:pStyle w:val="Header"/>
       <w:tabs>
         <w:tab w:val="clear" w:pos="4819"/>
         <w:tab w:val="clear" w:pos="9638"/>
@@ -4317,7 +4384,7 @@
   </w:p>
   <w:p>
     <w:pPr>
-      <w:pStyle w:val="Antet"/>
+      <w:pStyle w:val="Header"/>
       <w:tabs>
         <w:tab w:val="clear" w:pos="4819"/>
         <w:tab w:val="clear" w:pos="9638"/>
@@ -4391,7 +4458,7 @@
   </w:p>
   <w:tbl>
     <w:tblPr>
-      <w:tblStyle w:val="Tabelgril"/>
+      <w:tblStyle w:val="TableGrid"/>
       <w:tblW w:w="7161" w:type="dxa"/>
       <w:tblBorders>
         <w:top w:val="none" w:sz="0" w:space="0" w:color="auto"/>
@@ -4419,7 +4486,7 @@
         </w:tcPr>
         <w:p>
           <w:pPr>
-            <w:pStyle w:val="Antet"/>
+            <w:pStyle w:val="Header"/>
             <w:tabs>
               <w:tab w:val="clear" w:pos="4819"/>
               <w:tab w:val="clear" w:pos="9638"/>
@@ -4487,7 +4554,7 @@
             <w:rPr>
               <w:lang w:val="en-US"/>
             </w:rPr>
-            <w:t>VibeShop</w:t>
+            <w:t>Title of the Project Report</w:t>
           </w:r>
         </w:p>
       </w:tc>
@@ -4505,7 +4572,7 @@
         </w:tcPr>
         <w:p>
           <w:pPr>
-            <w:pStyle w:val="Antet"/>
+            <w:pStyle w:val="Header"/>
             <w:jc w:val="both"/>
             <w:rPr>
               <w:color w:val="FF0000"/>
@@ -4517,7 +4584,7 @@
   </w:tbl>
   <w:p>
     <w:pPr>
-      <w:pStyle w:val="Antet"/>
+      <w:pStyle w:val="Header"/>
       <w:tabs>
         <w:tab w:val="clear" w:pos="4819"/>
         <w:tab w:val="clear" w:pos="9638"/>
@@ -4534,17 +4601,17 @@
   </w:p>
   <w:p>
     <w:pPr>
-      <w:pStyle w:val="Antet"/>
+      <w:pStyle w:val="Header"/>
     </w:pPr>
   </w:p>
 </w:hdr>
 </file>
 
 <file path=word/header2.xml><?xml version="1.0" encoding="utf-8"?>
-<w:hdr xmlns:wpc="http://schemas.microsoft.com/office/word/2010/wordprocessingCanvas" xmlns:cx="http://schemas.microsoft.com/office/drawing/2014/chartex" xmlns:cx1="http://schemas.microsoft.com/office/drawing/2015/9/8/chartex" xmlns:cx2="http://schemas.microsoft.com/office/drawing/2015/10/21/chartex" xmlns:cx3="http://schemas.microsoft.com/office/drawing/2016/5/9/chartex" xmlns:cx4="http://schemas.microsoft.com/office/drawing/2016/5/10/chartex" xmlns:cx5="http://schemas.microsoft.com/office/drawing/2016/5/11/chartex" xmlns:cx6="http://schemas.microsoft.com/office/drawing/2016/5/12/chartex" xmlns:cx7="http://schemas.microsoft.com/office/drawing/2016/5/13/chartex" xmlns:cx8="http://schemas.microsoft.com/office/drawing/2016/5/14/chartex" xmlns:mc="http://schemas.openxmlformats.org/markup-compatibility/2006" xmlns:aink="http://schemas.microsoft.com/office/drawing/2016/ink" xmlns:am3d="http://schemas.microsoft.com/office/drawing/2017/model3d" xmlns:o="urn:schemas-microsoft-com:office:office" xmlns:oel="http://schemas.microsoft.com/office/2019/extlst" xmlns:r="http://schemas.openxmlformats.org/officeDocument/2006/relationships" xmlns:m="http://schemas.openxmlformats.org/officeDocument/2006/math" xmlns:v="urn:schemas-microsoft-com:vml" xmlns:wp14="http://schemas.microsoft.com/office/word/2010/wordprocessingDrawing" xmlns:wp="http://schemas.openxmlformats.org/drawingml/2006/wordprocessingDrawing" xmlns:w10="urn:schemas-microsoft-com:office:word" xmlns:w="http://schemas.openxmlformats.org/wordprocessingml/2006/main" xmlns:w14="http://schemas.microsoft.com/office/word/2010/wordml" xmlns:w15="http://schemas.microsoft.com/office/word/2012/wordml" xmlns:w16cex="http://schemas.microsoft.com/office/word/2018/wordml/cex" xmlns:w16cid="http://schemas.microsoft.com/office/word/2016/wordml/cid" xmlns:w16="http://schemas.microsoft.com/office/word/2018/wordml" xmlns:w16sdtdh="http://schemas.microsoft.com/office/word/2020/wordml/sdtdatahash" xmlns:w16se="http://schemas.microsoft.com/office/word/2015/wordml/symex" xmlns:wpg="http://schemas.microsoft.com/office/word/2010/wordprocessingGroup" xmlns:wpi="http://schemas.microsoft.com/office/word/2010/wordprocessingInk" xmlns:wne="http://schemas.microsoft.com/office/word/2006/wordml" xmlns:wps="http://schemas.microsoft.com/office/word/2010/wordprocessingShape" mc:Ignorable="w14 w15 w16se w16cid w16 w16cex w16sdtdh wp14">
+<w:hdr xmlns:wpc="http://schemas.microsoft.com/office/word/2010/wordprocessingCanvas" xmlns:cx="http://schemas.microsoft.com/office/drawing/2014/chartex" xmlns:cx1="http://schemas.microsoft.com/office/drawing/2015/9/8/chartex" xmlns:cx2="http://schemas.microsoft.com/office/drawing/2015/10/21/chartex" xmlns:cx3="http://schemas.microsoft.com/office/drawing/2016/5/9/chartex" xmlns:cx4="http://schemas.microsoft.com/office/drawing/2016/5/10/chartex" xmlns:cx5="http://schemas.microsoft.com/office/drawing/2016/5/11/chartex" xmlns:cx6="http://schemas.microsoft.com/office/drawing/2016/5/12/chartex" xmlns:cx7="http://schemas.microsoft.com/office/drawing/2016/5/13/chartex" xmlns:cx8="http://schemas.microsoft.com/office/drawing/2016/5/14/chartex" xmlns:mc="http://schemas.openxmlformats.org/markup-compatibility/2006" xmlns:aink="http://schemas.microsoft.com/office/drawing/2016/ink" xmlns:am3d="http://schemas.microsoft.com/office/drawing/2017/model3d" xmlns:o="urn:schemas-microsoft-com:office:office" xmlns:r="http://schemas.openxmlformats.org/officeDocument/2006/relationships" xmlns:m="http://schemas.openxmlformats.org/officeDocument/2006/math" xmlns:v="urn:schemas-microsoft-com:vml" xmlns:wp14="http://schemas.microsoft.com/office/word/2010/wordprocessingDrawing" xmlns:wp="http://schemas.openxmlformats.org/drawingml/2006/wordprocessingDrawing" xmlns:w10="urn:schemas-microsoft-com:office:word" xmlns:w="http://schemas.openxmlformats.org/wordprocessingml/2006/main" xmlns:w14="http://schemas.microsoft.com/office/word/2010/wordml" xmlns:w15="http://schemas.microsoft.com/office/word/2012/wordml" xmlns:w16cid="http://schemas.microsoft.com/office/word/2016/wordml/cid" xmlns:w16se="http://schemas.microsoft.com/office/word/2015/wordml/symex" xmlns:wpg="http://schemas.microsoft.com/office/word/2010/wordprocessingGroup" xmlns:wpi="http://schemas.microsoft.com/office/word/2010/wordprocessingInk" xmlns:wne="http://schemas.microsoft.com/office/word/2006/wordml" xmlns:wps="http://schemas.microsoft.com/office/word/2010/wordprocessingShape" mc:Ignorable="w14 w15 w16se w16cid wp14">
   <w:p>
     <w:pPr>
-      <w:pStyle w:val="Antet"/>
+      <w:pStyle w:val="Header"/>
       <w:pBdr>
         <w:bottom w:val="single" w:sz="4" w:space="1" w:color="auto"/>
       </w:pBdr>
@@ -4668,19 +4735,19 @@
   </w:p>
   <w:p>
     <w:pPr>
-      <w:pStyle w:val="Antet"/>
+      <w:pStyle w:val="Header"/>
     </w:pPr>
   </w:p>
   <w:p>
     <w:pPr>
-      <w:pStyle w:val="Antet"/>
+      <w:pStyle w:val="Header"/>
     </w:pPr>
   </w:p>
 </w:hdr>
 </file>
 
 <file path=word/numbering.xml><?xml version="1.0" encoding="utf-8"?>
-<w:numbering xmlns:wpc="http://schemas.microsoft.com/office/word/2010/wordprocessingCanvas" xmlns:cx="http://schemas.microsoft.com/office/drawing/2014/chartex" xmlns:cx1="http://schemas.microsoft.com/office/drawing/2015/9/8/chartex" xmlns:cx2="http://schemas.microsoft.com/office/drawing/2015/10/21/chartex" xmlns:cx3="http://schemas.microsoft.com/office/drawing/2016/5/9/chartex" xmlns:cx4="http://schemas.microsoft.com/office/drawing/2016/5/10/chartex" xmlns:cx5="http://schemas.microsoft.com/office/drawing/2016/5/11/chartex" xmlns:cx6="http://schemas.microsoft.com/office/drawing/2016/5/12/chartex" xmlns:cx7="http://schemas.microsoft.com/office/drawing/2016/5/13/chartex" xmlns:cx8="http://schemas.microsoft.com/office/drawing/2016/5/14/chartex" xmlns:mc="http://schemas.openxmlformats.org/markup-compatibility/2006" xmlns:aink="http://schemas.microsoft.com/office/drawing/2016/ink" xmlns:am3d="http://schemas.microsoft.com/office/drawing/2017/model3d" xmlns:o="urn:schemas-microsoft-com:office:office" xmlns:oel="http://schemas.microsoft.com/office/2019/extlst" xmlns:r="http://schemas.openxmlformats.org/officeDocument/2006/relationships" xmlns:m="http://schemas.openxmlformats.org/officeDocument/2006/math" xmlns:v="urn:schemas-microsoft-com:vml" xmlns:wp14="http://schemas.microsoft.com/office/word/2010/wordprocessingDrawing" xmlns:wp="http://schemas.openxmlformats.org/drawingml/2006/wordprocessingDrawing" xmlns:w10="urn:schemas-microsoft-com:office:word" xmlns:w="http://schemas.openxmlformats.org/wordprocessingml/2006/main" xmlns:w14="http://schemas.microsoft.com/office/word/2010/wordml" xmlns:w15="http://schemas.microsoft.com/office/word/2012/wordml" xmlns:w16cex="http://schemas.microsoft.com/office/word/2018/wordml/cex" xmlns:w16cid="http://schemas.microsoft.com/office/word/2016/wordml/cid" xmlns:w16="http://schemas.microsoft.com/office/word/2018/wordml" xmlns:w16sdtdh="http://schemas.microsoft.com/office/word/2020/wordml/sdtdatahash" xmlns:w16se="http://schemas.microsoft.com/office/word/2015/wordml/symex" xmlns:wpg="http://schemas.microsoft.com/office/word/2010/wordprocessingGroup" xmlns:wpi="http://schemas.microsoft.com/office/word/2010/wordprocessingInk" xmlns:wne="http://schemas.microsoft.com/office/word/2006/wordml" xmlns:wps="http://schemas.microsoft.com/office/word/2010/wordprocessingShape" mc:Ignorable="w14 w15 w16se w16cid w16 w16cex w16sdtdh wp14">
+<w:numbering xmlns:wpc="http://schemas.microsoft.com/office/word/2010/wordprocessingCanvas" xmlns:cx="http://schemas.microsoft.com/office/drawing/2014/chartex" xmlns:cx1="http://schemas.microsoft.com/office/drawing/2015/9/8/chartex" xmlns:cx2="http://schemas.microsoft.com/office/drawing/2015/10/21/chartex" xmlns:cx3="http://schemas.microsoft.com/office/drawing/2016/5/9/chartex" xmlns:cx4="http://schemas.microsoft.com/office/drawing/2016/5/10/chartex" xmlns:cx5="http://schemas.microsoft.com/office/drawing/2016/5/11/chartex" xmlns:cx6="http://schemas.microsoft.com/office/drawing/2016/5/12/chartex" xmlns:cx7="http://schemas.microsoft.com/office/drawing/2016/5/13/chartex" xmlns:cx8="http://schemas.microsoft.com/office/drawing/2016/5/14/chartex" xmlns:mc="http://schemas.openxmlformats.org/markup-compatibility/2006" xmlns:aink="http://schemas.microsoft.com/office/drawing/2016/ink" xmlns:am3d="http://schemas.microsoft.com/office/drawing/2017/model3d" xmlns:o="urn:schemas-microsoft-com:office:office" xmlns:r="http://schemas.openxmlformats.org/officeDocument/2006/relationships" xmlns:m="http://schemas.openxmlformats.org/officeDocument/2006/math" xmlns:v="urn:schemas-microsoft-com:vml" xmlns:wp14="http://schemas.microsoft.com/office/word/2010/wordprocessingDrawing" xmlns:wp="http://schemas.openxmlformats.org/drawingml/2006/wordprocessingDrawing" xmlns:w10="urn:schemas-microsoft-com:office:word" xmlns:w="http://schemas.openxmlformats.org/wordprocessingml/2006/main" xmlns:w14="http://schemas.microsoft.com/office/word/2010/wordml" xmlns:w15="http://schemas.microsoft.com/office/word/2012/wordml" xmlns:w16cid="http://schemas.microsoft.com/office/word/2016/wordml/cid" xmlns:w16se="http://schemas.microsoft.com/office/word/2015/wordml/symex" xmlns:wpg="http://schemas.microsoft.com/office/word/2010/wordprocessingGroup" xmlns:wpi="http://schemas.microsoft.com/office/word/2010/wordprocessingInk" xmlns:wne="http://schemas.microsoft.com/office/word/2006/wordml" xmlns:wps="http://schemas.microsoft.com/office/word/2010/wordprocessingShape" mc:Ignorable="w14 w15 w16se w16cid wp14">
   <w:abstractNum w:abstractNumId="0" w15:restartNumberingAfterBreak="0">
     <w:nsid w:val="FFFFFF88"/>
     <w:multiLevelType w:val="singleLevel"/>
@@ -7377,7 +7444,7 @@
     <w:lvl w:ilvl="0">
       <w:start w:val="1"/>
       <w:numFmt w:val="decimal"/>
-      <w:pStyle w:val="Titlu1"/>
+      <w:pStyle w:val="Heading1"/>
       <w:lvlText w:val="%1"/>
       <w:lvlJc w:val="left"/>
       <w:pPr>
@@ -7390,7 +7457,7 @@
     <w:lvl w:ilvl="1">
       <w:start w:val="1"/>
       <w:numFmt w:val="decimal"/>
-      <w:pStyle w:val="Titlu2"/>
+      <w:pStyle w:val="Heading2"/>
       <w:lvlText w:val="%1.%2"/>
       <w:lvlJc w:val="left"/>
       <w:pPr>
@@ -7403,7 +7470,7 @@
     <w:lvl w:ilvl="2">
       <w:start w:val="1"/>
       <w:numFmt w:val="decimal"/>
-      <w:pStyle w:val="Titlu3"/>
+      <w:pStyle w:val="Heading3"/>
       <w:lvlText w:val="%1.%2.%3"/>
       <w:lvlJc w:val="left"/>
       <w:pPr>
@@ -7416,7 +7483,7 @@
     <w:lvl w:ilvl="3">
       <w:start w:val="1"/>
       <w:numFmt w:val="decimal"/>
-      <w:pStyle w:val="Titlu4"/>
+      <w:pStyle w:val="Heading4"/>
       <w:lvlText w:val="%1.%2.%3.%4"/>
       <w:lvlJc w:val="left"/>
       <w:pPr>
@@ -7429,7 +7496,7 @@
     <w:lvl w:ilvl="4">
       <w:start w:val="1"/>
       <w:numFmt w:val="decimal"/>
-      <w:pStyle w:val="Titlu5"/>
+      <w:pStyle w:val="Heading5"/>
       <w:lvlText w:val="%1.%2.%3.%4.%5"/>
       <w:lvlJc w:val="left"/>
       <w:pPr>
@@ -7442,7 +7509,7 @@
     <w:lvl w:ilvl="5">
       <w:start w:val="1"/>
       <w:numFmt w:val="decimal"/>
-      <w:pStyle w:val="Titlu6"/>
+      <w:pStyle w:val="Heading6"/>
       <w:lvlText w:val="%1.%2.%3.%4.%5.%6"/>
       <w:lvlJc w:val="left"/>
       <w:pPr>
@@ -7455,7 +7522,7 @@
     <w:lvl w:ilvl="6">
       <w:start w:val="1"/>
       <w:numFmt w:val="decimal"/>
-      <w:pStyle w:val="Titlu7"/>
+      <w:pStyle w:val="Heading7"/>
       <w:lvlText w:val="%1.%2.%3.%4.%5.%6.%7"/>
       <w:lvlJc w:val="left"/>
       <w:pPr>
@@ -7468,7 +7535,7 @@
     <w:lvl w:ilvl="7">
       <w:start w:val="1"/>
       <w:numFmt w:val="decimal"/>
-      <w:pStyle w:val="Titlu8"/>
+      <w:pStyle w:val="Heading8"/>
       <w:lvlText w:val="%1.%2.%3.%4.%5.%6.%7.%8"/>
       <w:lvlJc w:val="left"/>
       <w:pPr>
@@ -7481,7 +7548,7 @@
     <w:lvl w:ilvl="8">
       <w:start w:val="1"/>
       <w:numFmt w:val="decimal"/>
-      <w:pStyle w:val="Titlu9"/>
+      <w:pStyle w:val="Heading9"/>
       <w:lvlText w:val="%1.%2.%3.%4.%5.%6.%7.%8.%9"/>
       <w:lvlJc w:val="left"/>
       <w:pPr>
@@ -8747,7 +8814,7 @@
     <w:lvl w:ilvl="0">
       <w:start w:val="1"/>
       <w:numFmt w:val="decimal"/>
-      <w:pStyle w:val="Listnumerotat"/>
+      <w:pStyle w:val="ListNumber"/>
       <w:lvlText w:val="%1."/>
       <w:lvlJc w:val="left"/>
       <w:pPr>
@@ -8861,7 +8928,7 @@
     <w:lvl w:ilvl="0">
       <w:start w:val="1"/>
       <w:numFmt w:val="bullet"/>
-      <w:pStyle w:val="Listcumarcatori"/>
+      <w:pStyle w:val="ListBullet"/>
       <w:lvlText w:val="–"/>
       <w:lvlJc w:val="left"/>
       <w:pPr>
@@ -8975,140 +9042,140 @@
       </w:rPr>
     </w:lvl>
   </w:abstractNum>
-  <w:num w:numId="1" w16cid:durableId="809321025">
+  <w:num w:numId="1">
     <w:abstractNumId w:val="39"/>
   </w:num>
-  <w:num w:numId="2" w16cid:durableId="1860119890">
+  <w:num w:numId="2">
     <w:abstractNumId w:val="38"/>
   </w:num>
-  <w:num w:numId="3" w16cid:durableId="648556656">
+  <w:num w:numId="3">
     <w:abstractNumId w:val="25"/>
   </w:num>
-  <w:num w:numId="4" w16cid:durableId="271087175">
+  <w:num w:numId="4">
     <w:abstractNumId w:val="8"/>
   </w:num>
-  <w:num w:numId="5" w16cid:durableId="1003120354">
+  <w:num w:numId="5">
     <w:abstractNumId w:val="19"/>
   </w:num>
-  <w:num w:numId="6" w16cid:durableId="1496145325">
+  <w:num w:numId="6">
     <w:abstractNumId w:val="21"/>
   </w:num>
-  <w:num w:numId="7" w16cid:durableId="1844936268">
+  <w:num w:numId="7">
     <w:abstractNumId w:val="18"/>
   </w:num>
-  <w:num w:numId="8" w16cid:durableId="241523314">
+  <w:num w:numId="8">
     <w:abstractNumId w:val="14"/>
   </w:num>
-  <w:num w:numId="9" w16cid:durableId="185287731">
+  <w:num w:numId="9">
     <w:abstractNumId w:val="29"/>
   </w:num>
-  <w:num w:numId="10" w16cid:durableId="625551430">
+  <w:num w:numId="10">
     <w:abstractNumId w:val="1"/>
   </w:num>
-  <w:num w:numId="11" w16cid:durableId="112331317">
+  <w:num w:numId="11">
     <w:abstractNumId w:val="12"/>
   </w:num>
-  <w:num w:numId="12" w16cid:durableId="46300555">
+  <w:num w:numId="12">
     <w:abstractNumId w:val="38"/>
   </w:num>
-  <w:num w:numId="13" w16cid:durableId="859010383">
+  <w:num w:numId="13">
     <w:abstractNumId w:val="0"/>
   </w:num>
-  <w:num w:numId="14" w16cid:durableId="324211168">
+  <w:num w:numId="14">
     <w:abstractNumId w:val="38"/>
   </w:num>
-  <w:num w:numId="15" w16cid:durableId="1840268964">
+  <w:num w:numId="15">
     <w:abstractNumId w:val="38"/>
   </w:num>
-  <w:num w:numId="16" w16cid:durableId="798302448">
+  <w:num w:numId="16">
     <w:abstractNumId w:val="15"/>
   </w:num>
-  <w:num w:numId="17" w16cid:durableId="811096669">
+  <w:num w:numId="17">
     <w:abstractNumId w:val="6"/>
   </w:num>
-  <w:num w:numId="18" w16cid:durableId="1965771349">
+  <w:num w:numId="18">
     <w:abstractNumId w:val="27"/>
   </w:num>
-  <w:num w:numId="19" w16cid:durableId="1842114899">
+  <w:num w:numId="19">
     <w:abstractNumId w:val="10"/>
   </w:num>
-  <w:num w:numId="20" w16cid:durableId="746998658">
+  <w:num w:numId="20">
     <w:abstractNumId w:val="2"/>
   </w:num>
-  <w:num w:numId="21" w16cid:durableId="412430496">
+  <w:num w:numId="21">
     <w:abstractNumId w:val="36"/>
   </w:num>
-  <w:num w:numId="22" w16cid:durableId="1641567264">
+  <w:num w:numId="22">
     <w:abstractNumId w:val="31"/>
   </w:num>
-  <w:num w:numId="23" w16cid:durableId="150222432">
+  <w:num w:numId="23">
     <w:abstractNumId w:val="9"/>
   </w:num>
-  <w:num w:numId="24" w16cid:durableId="855578733">
+  <w:num w:numId="24">
     <w:abstractNumId w:val="28"/>
   </w:num>
-  <w:num w:numId="25" w16cid:durableId="1511487217">
+  <w:num w:numId="25">
     <w:abstractNumId w:val="24"/>
   </w:num>
-  <w:num w:numId="26" w16cid:durableId="1953706504">
+  <w:num w:numId="26">
     <w:abstractNumId w:val="13"/>
   </w:num>
-  <w:num w:numId="27" w16cid:durableId="495344028">
+  <w:num w:numId="27">
     <w:abstractNumId w:val="3"/>
   </w:num>
-  <w:num w:numId="28" w16cid:durableId="1446533849">
+  <w:num w:numId="28">
     <w:abstractNumId w:val="7"/>
   </w:num>
-  <w:num w:numId="29" w16cid:durableId="1080786166">
+  <w:num w:numId="29">
     <w:abstractNumId w:val="4"/>
   </w:num>
-  <w:num w:numId="30" w16cid:durableId="1008216689">
+  <w:num w:numId="30">
     <w:abstractNumId w:val="11"/>
   </w:num>
-  <w:num w:numId="31" w16cid:durableId="1192380320">
+  <w:num w:numId="31">
     <w:abstractNumId w:val="5"/>
   </w:num>
-  <w:num w:numId="32" w16cid:durableId="1013997914">
+  <w:num w:numId="32">
     <w:abstractNumId w:val="35"/>
   </w:num>
-  <w:num w:numId="33" w16cid:durableId="2025092495">
+  <w:num w:numId="33">
     <w:abstractNumId w:val="20"/>
   </w:num>
-  <w:num w:numId="34" w16cid:durableId="1705206080">
+  <w:num w:numId="34">
     <w:abstractNumId w:val="33"/>
   </w:num>
-  <w:num w:numId="35" w16cid:durableId="1119035078">
+  <w:num w:numId="35">
     <w:abstractNumId w:val="32"/>
   </w:num>
-  <w:num w:numId="36" w16cid:durableId="2136750670">
+  <w:num w:numId="36">
     <w:abstractNumId w:val="22"/>
   </w:num>
-  <w:num w:numId="37" w16cid:durableId="517504249">
+  <w:num w:numId="37">
     <w:abstractNumId w:val="34"/>
   </w:num>
-  <w:num w:numId="38" w16cid:durableId="1439060545">
+  <w:num w:numId="38">
     <w:abstractNumId w:val="16"/>
   </w:num>
-  <w:num w:numId="39" w16cid:durableId="1709866033">
+  <w:num w:numId="39">
     <w:abstractNumId w:val="30"/>
   </w:num>
-  <w:num w:numId="40" w16cid:durableId="1837502036">
+  <w:num w:numId="40">
     <w:abstractNumId w:val="26"/>
   </w:num>
-  <w:num w:numId="41" w16cid:durableId="1741440166">
+  <w:num w:numId="41">
     <w:abstractNumId w:val="23"/>
   </w:num>
-  <w:num w:numId="42" w16cid:durableId="516700524">
+  <w:num w:numId="42">
     <w:abstractNumId w:val="37"/>
   </w:num>
-  <w:num w:numId="43" w16cid:durableId="1398629973">
+  <w:num w:numId="43">
     <w:abstractNumId w:val="17"/>
   </w:num>
 </w:numbering>
 </file>
 
 <file path=word/styles.xml><?xml version="1.0" encoding="utf-8"?>
-<w:styles xmlns:mc="http://schemas.openxmlformats.org/markup-compatibility/2006" xmlns:r="http://schemas.openxmlformats.org/officeDocument/2006/relationships" xmlns:w="http://schemas.openxmlformats.org/wordprocessingml/2006/main" xmlns:w14="http://schemas.microsoft.com/office/word/2010/wordml" xmlns:w15="http://schemas.microsoft.com/office/word/2012/wordml" xmlns:w16cex="http://schemas.microsoft.com/office/word/2018/wordml/cex" xmlns:w16cid="http://schemas.microsoft.com/office/word/2016/wordml/cid" xmlns:w16="http://schemas.microsoft.com/office/word/2018/wordml" xmlns:w16sdtdh="http://schemas.microsoft.com/office/word/2020/wordml/sdtdatahash" xmlns:w16se="http://schemas.microsoft.com/office/word/2015/wordml/symex" mc:Ignorable="w14 w15 w16se w16cid w16 w16cex w16sdtdh">
+<w:styles xmlns:mc="http://schemas.openxmlformats.org/markup-compatibility/2006" xmlns:r="http://schemas.openxmlformats.org/officeDocument/2006/relationships" xmlns:w="http://schemas.openxmlformats.org/wordprocessingml/2006/main" xmlns:w14="http://schemas.microsoft.com/office/word/2010/wordml" xmlns:w15="http://schemas.microsoft.com/office/word/2012/wordml" xmlns:w16cid="http://schemas.microsoft.com/office/word/2016/wordml/cid" xmlns:w16se="http://schemas.microsoft.com/office/word/2015/wordml/symex" mc:Ignorable="w14 w15 w16se w16cid">
   <w:docDefaults>
     <w:rPrDefault>
       <w:rPr>
@@ -9124,7 +9191,7 @@
       </w:pPr>
     </w:pPrDefault>
   </w:docDefaults>
-  <w:latentStyles w:defLockedState="0" w:defUIPriority="99" w:defSemiHidden="0" w:defUnhideWhenUsed="0" w:defQFormat="0" w:count="376">
+  <w:latentStyles w:defLockedState="0" w:defUIPriority="99" w:defSemiHidden="0" w:defUnhideWhenUsed="0" w:defQFormat="0" w:count="375">
     <w:lsdException w:name="Normal" w:uiPriority="0" w:qFormat="1"/>
     <w:lsdException w:name="heading 1" w:uiPriority="9" w:qFormat="1"/>
     <w:lsdException w:name="heading 2" w:semiHidden="1" w:uiPriority="1" w:unhideWhenUsed="1" w:qFormat="1"/>
@@ -9230,6 +9297,7 @@
     <w:lsdException w:name="HTML Sample" w:semiHidden="1" w:unhideWhenUsed="1"/>
     <w:lsdException w:name="HTML Typewriter" w:semiHidden="1" w:unhideWhenUsed="1"/>
     <w:lsdException w:name="HTML Variable" w:semiHidden="1" w:unhideWhenUsed="1"/>
+    <w:lsdException w:name="Normal Table" w:semiHidden="1" w:unhideWhenUsed="1"/>
     <w:lsdException w:name="annotation subject" w:semiHidden="1" w:unhideWhenUsed="1"/>
     <w:lsdException w:name="No List" w:semiHidden="1" w:unhideWhenUsed="1"/>
     <w:lsdException w:name="Outline List 1" w:semiHidden="1" w:unhideWhenUsed="1"/>
@@ -9276,8 +9344,10 @@
     <w:lsdException w:name="Table Subtle 2" w:semiHidden="1" w:unhideWhenUsed="1"/>
     <w:lsdException w:name="Table Web 1" w:semiHidden="1" w:unhideWhenUsed="1"/>
     <w:lsdException w:name="Table Web 2" w:semiHidden="1" w:unhideWhenUsed="1"/>
+    <w:lsdException w:name="Table Web 3" w:semiHidden="1" w:unhideWhenUsed="1"/>
     <w:lsdException w:name="Balloon Text" w:semiHidden="1" w:unhideWhenUsed="1"/>
     <w:lsdException w:name="Table Grid" w:uiPriority="0"/>
+    <w:lsdException w:name="Table Theme" w:semiHidden="1" w:unhideWhenUsed="1"/>
     <w:lsdException w:name="Placeholder Text" w:semiHidden="1"/>
     <w:lsdException w:name="No Spacing" w:uiPriority="1" w:qFormat="1"/>
     <w:lsdException w:name="Light Shading" w:uiPriority="60"/>
@@ -9497,7 +9567,6 @@
     <w:lsdException w:name="Smart Hyperlink" w:semiHidden="1" w:unhideWhenUsed="1"/>
     <w:lsdException w:name="Hashtag" w:semiHidden="1" w:unhideWhenUsed="1"/>
     <w:lsdException w:name="Unresolved Mention" w:semiHidden="1" w:unhideWhenUsed="1"/>
-    <w:lsdException w:name="Smart Link" w:semiHidden="1" w:unhideWhenUsed="1"/>
   </w:latentStyles>
   <w:style w:type="paragraph" w:default="1" w:styleId="Normal">
     <w:name w:val="Normal"/>
@@ -9512,11 +9581,11 @@
       <w:lang w:val="en-GB"/>
     </w:rPr>
   </w:style>
-  <w:style w:type="paragraph" w:styleId="Titlu1">
+  <w:style w:type="paragraph" w:styleId="Heading1">
     <w:name w:val="heading 1"/>
     <w:basedOn w:val="Normal"/>
     <w:next w:val="Normal"/>
-    <w:link w:val="Titlu1Caracter"/>
+    <w:link w:val="Heading1Char"/>
     <w:uiPriority w:val="9"/>
     <w:qFormat/>
     <w:rsid w:val="009C4906"/>
@@ -9538,11 +9607,11 @@
       <w:szCs w:val="28"/>
     </w:rPr>
   </w:style>
-  <w:style w:type="paragraph" w:styleId="Titlu2">
+  <w:style w:type="paragraph" w:styleId="Heading2">
     <w:name w:val="heading 2"/>
     <w:basedOn w:val="Normal"/>
     <w:next w:val="Normal"/>
-    <w:link w:val="Titlu2Caracter"/>
+    <w:link w:val="Heading2Char"/>
     <w:uiPriority w:val="1"/>
     <w:qFormat/>
     <w:rsid w:val="00F910B0"/>
@@ -9565,11 +9634,11 @@
       <w:szCs w:val="26"/>
     </w:rPr>
   </w:style>
-  <w:style w:type="paragraph" w:styleId="Titlu3">
+  <w:style w:type="paragraph" w:styleId="Heading3">
     <w:name w:val="heading 3"/>
     <w:basedOn w:val="Normal"/>
     <w:next w:val="Normal"/>
-    <w:link w:val="Titlu3Caracter"/>
+    <w:link w:val="Heading3Char"/>
     <w:uiPriority w:val="1"/>
     <w:qFormat/>
     <w:rsid w:val="008327D0"/>
@@ -9590,11 +9659,11 @@
       <w:bCs/>
     </w:rPr>
   </w:style>
-  <w:style w:type="paragraph" w:styleId="Titlu4">
+  <w:style w:type="paragraph" w:styleId="Heading4">
     <w:name w:val="heading 4"/>
     <w:basedOn w:val="Normal"/>
     <w:next w:val="Normal"/>
-    <w:link w:val="Titlu4Caracter"/>
+    <w:link w:val="Heading4Char"/>
     <w:uiPriority w:val="1"/>
     <w:qFormat/>
     <w:rsid w:val="00F910B0"/>
@@ -9616,11 +9685,11 @@
       <w:iCs/>
     </w:rPr>
   </w:style>
-  <w:style w:type="paragraph" w:styleId="Titlu5">
+  <w:style w:type="paragraph" w:styleId="Heading5">
     <w:name w:val="heading 5"/>
     <w:basedOn w:val="Normal"/>
     <w:next w:val="Normal"/>
-    <w:link w:val="Titlu5Caracter"/>
+    <w:link w:val="Heading5Char"/>
     <w:uiPriority w:val="1"/>
     <w:semiHidden/>
     <w:rsid w:val="00F910B0"/>
@@ -9640,11 +9709,11 @@
       <w:b/>
     </w:rPr>
   </w:style>
-  <w:style w:type="paragraph" w:styleId="Titlu6">
+  <w:style w:type="paragraph" w:styleId="Heading6">
     <w:name w:val="heading 6"/>
     <w:basedOn w:val="Normal"/>
     <w:next w:val="Normal"/>
-    <w:link w:val="Titlu6Caracter"/>
+    <w:link w:val="Heading6Char"/>
     <w:uiPriority w:val="1"/>
     <w:semiHidden/>
     <w:rsid w:val="00F910B0"/>
@@ -9665,11 +9734,11 @@
       <w:iCs/>
     </w:rPr>
   </w:style>
-  <w:style w:type="paragraph" w:styleId="Titlu7">
+  <w:style w:type="paragraph" w:styleId="Heading7">
     <w:name w:val="heading 7"/>
     <w:basedOn w:val="Normal"/>
     <w:next w:val="Normal"/>
-    <w:link w:val="Titlu7Caracter"/>
+    <w:link w:val="Heading7Char"/>
     <w:uiPriority w:val="1"/>
     <w:semiHidden/>
     <w:rsid w:val="00F910B0"/>
@@ -9690,11 +9759,11 @@
       <w:iCs/>
     </w:rPr>
   </w:style>
-  <w:style w:type="paragraph" w:styleId="Titlu8">
+  <w:style w:type="paragraph" w:styleId="Heading8">
     <w:name w:val="heading 8"/>
     <w:basedOn w:val="Normal"/>
     <w:next w:val="Normal"/>
-    <w:link w:val="Titlu8Caracter"/>
+    <w:link w:val="Heading8Char"/>
     <w:uiPriority w:val="1"/>
     <w:semiHidden/>
     <w:rsid w:val="00F910B0"/>
@@ -9714,11 +9783,11 @@
       <w:b/>
     </w:rPr>
   </w:style>
-  <w:style w:type="paragraph" w:styleId="Titlu9">
+  <w:style w:type="paragraph" w:styleId="Heading9">
     <w:name w:val="heading 9"/>
     <w:basedOn w:val="Normal"/>
     <w:next w:val="Normal"/>
-    <w:link w:val="Titlu9Caracter"/>
+    <w:link w:val="Heading9Char"/>
     <w:uiPriority w:val="1"/>
     <w:semiHidden/>
     <w:rsid w:val="00F910B0"/>
@@ -9739,13 +9808,13 @@
       <w:iCs/>
     </w:rPr>
   </w:style>
-  <w:style w:type="character" w:default="1" w:styleId="Fontdeparagrafimplicit">
+  <w:style w:type="character" w:default="1" w:styleId="DefaultParagraphFont">
     <w:name w:val="Default Paragraph Font"/>
     <w:uiPriority w:val="1"/>
     <w:semiHidden/>
     <w:unhideWhenUsed/>
   </w:style>
-  <w:style w:type="table" w:default="1" w:styleId="TabelNormal">
+  <w:style w:type="table" w:default="1" w:styleId="TableNormal">
     <w:name w:val="Normal Table"/>
     <w:uiPriority w:val="99"/>
     <w:semiHidden/>
@@ -9760,16 +9829,16 @@
       </w:tblCellMar>
     </w:tblPr>
   </w:style>
-  <w:style w:type="numbering" w:default="1" w:styleId="FrListare">
+  <w:style w:type="numbering" w:default="1" w:styleId="NoList">
     <w:name w:val="No List"/>
     <w:uiPriority w:val="99"/>
     <w:semiHidden/>
     <w:unhideWhenUsed/>
   </w:style>
-  <w:style w:type="character" w:customStyle="1" w:styleId="Titlu1Caracter">
-    <w:name w:val="Titlu 1 Caracter"/>
-    <w:basedOn w:val="Fontdeparagrafimplicit"/>
-    <w:link w:val="Titlu1"/>
+  <w:style w:type="character" w:customStyle="1" w:styleId="Heading1Char">
+    <w:name w:val="Heading 1 Char"/>
+    <w:basedOn w:val="DefaultParagraphFont"/>
+    <w:link w:val="Heading1"/>
     <w:uiPriority w:val="9"/>
     <w:rsid w:val="009C4906"/>
     <w:rPr>
@@ -9781,10 +9850,10 @@
       <w:lang w:val="en-GB"/>
     </w:rPr>
   </w:style>
-  <w:style w:type="character" w:customStyle="1" w:styleId="Titlu2Caracter">
-    <w:name w:val="Titlu 2 Caracter"/>
-    <w:basedOn w:val="Fontdeparagrafimplicit"/>
-    <w:link w:val="Titlu2"/>
+  <w:style w:type="character" w:customStyle="1" w:styleId="Heading2Char">
+    <w:name w:val="Heading 2 Char"/>
+    <w:basedOn w:val="DefaultParagraphFont"/>
+    <w:link w:val="Heading2"/>
     <w:uiPriority w:val="1"/>
     <w:rsid w:val="00F910B0"/>
     <w:rPr>
@@ -9796,10 +9865,10 @@
       <w:lang w:val="en-GB"/>
     </w:rPr>
   </w:style>
-  <w:style w:type="character" w:customStyle="1" w:styleId="Titlu3Caracter">
-    <w:name w:val="Titlu 3 Caracter"/>
-    <w:basedOn w:val="Fontdeparagrafimplicit"/>
-    <w:link w:val="Titlu3"/>
+  <w:style w:type="character" w:customStyle="1" w:styleId="Heading3Char">
+    <w:name w:val="Heading 3 Char"/>
+    <w:basedOn w:val="DefaultParagraphFont"/>
+    <w:link w:val="Heading3"/>
     <w:uiPriority w:val="1"/>
     <w:rsid w:val="008327D0"/>
     <w:rPr>
@@ -9810,10 +9879,10 @@
       <w:lang w:val="en-GB"/>
     </w:rPr>
   </w:style>
-  <w:style w:type="character" w:customStyle="1" w:styleId="Titlu4Caracter">
-    <w:name w:val="Titlu 4 Caracter"/>
-    <w:basedOn w:val="Fontdeparagrafimplicit"/>
-    <w:link w:val="Titlu4"/>
+  <w:style w:type="character" w:customStyle="1" w:styleId="Heading4Char">
+    <w:name w:val="Heading 4 Char"/>
+    <w:basedOn w:val="DefaultParagraphFont"/>
+    <w:link w:val="Heading4"/>
     <w:uiPriority w:val="1"/>
     <w:rsid w:val="00F910B0"/>
     <w:rPr>
@@ -9826,10 +9895,10 @@
       <w:lang w:val="en-GB"/>
     </w:rPr>
   </w:style>
-  <w:style w:type="character" w:customStyle="1" w:styleId="Titlu5Caracter">
-    <w:name w:val="Titlu 5 Caracter"/>
-    <w:basedOn w:val="Fontdeparagrafimplicit"/>
-    <w:link w:val="Titlu5"/>
+  <w:style w:type="character" w:customStyle="1" w:styleId="Heading5Char">
+    <w:name w:val="Heading 5 Char"/>
+    <w:basedOn w:val="DefaultParagraphFont"/>
+    <w:link w:val="Heading5"/>
     <w:uiPriority w:val="1"/>
     <w:semiHidden/>
     <w:rsid w:val="00F910B0"/>
@@ -9841,10 +9910,10 @@
       <w:lang w:val="en-GB"/>
     </w:rPr>
   </w:style>
-  <w:style w:type="character" w:customStyle="1" w:styleId="Titlu6Caracter">
-    <w:name w:val="Titlu 6 Caracter"/>
-    <w:basedOn w:val="Fontdeparagrafimplicit"/>
-    <w:link w:val="Titlu6"/>
+  <w:style w:type="character" w:customStyle="1" w:styleId="Heading6Char">
+    <w:name w:val="Heading 6 Char"/>
+    <w:basedOn w:val="DefaultParagraphFont"/>
+    <w:link w:val="Heading6"/>
     <w:uiPriority w:val="1"/>
     <w:semiHidden/>
     <w:rsid w:val="00F910B0"/>
@@ -9857,10 +9926,10 @@
       <w:lang w:val="en-GB"/>
     </w:rPr>
   </w:style>
-  <w:style w:type="character" w:customStyle="1" w:styleId="Titlu7Caracter">
-    <w:name w:val="Titlu 7 Caracter"/>
-    <w:basedOn w:val="Fontdeparagrafimplicit"/>
-    <w:link w:val="Titlu7"/>
+  <w:style w:type="character" w:customStyle="1" w:styleId="Heading7Char">
+    <w:name w:val="Heading 7 Char"/>
+    <w:basedOn w:val="DefaultParagraphFont"/>
+    <w:link w:val="Heading7"/>
     <w:uiPriority w:val="1"/>
     <w:semiHidden/>
     <w:rsid w:val="00F910B0"/>
@@ -9873,10 +9942,10 @@
       <w:lang w:val="en-GB"/>
     </w:rPr>
   </w:style>
-  <w:style w:type="character" w:customStyle="1" w:styleId="Titlu8Caracter">
-    <w:name w:val="Titlu 8 Caracter"/>
-    <w:basedOn w:val="Fontdeparagrafimplicit"/>
-    <w:link w:val="Titlu8"/>
+  <w:style w:type="character" w:customStyle="1" w:styleId="Heading8Char">
+    <w:name w:val="Heading 8 Char"/>
+    <w:basedOn w:val="DefaultParagraphFont"/>
+    <w:link w:val="Heading8"/>
     <w:uiPriority w:val="1"/>
     <w:semiHidden/>
     <w:rsid w:val="00F910B0"/>
@@ -9888,10 +9957,10 @@
       <w:lang w:val="en-GB"/>
     </w:rPr>
   </w:style>
-  <w:style w:type="character" w:customStyle="1" w:styleId="Titlu9Caracter">
-    <w:name w:val="Titlu 9 Caracter"/>
-    <w:basedOn w:val="Fontdeparagrafimplicit"/>
-    <w:link w:val="Titlu9"/>
+  <w:style w:type="character" w:customStyle="1" w:styleId="Heading9Char">
+    <w:name w:val="Heading 9 Char"/>
+    <w:basedOn w:val="DefaultParagraphFont"/>
+    <w:link w:val="Heading9"/>
     <w:uiPriority w:val="1"/>
     <w:semiHidden/>
     <w:rsid w:val="00F910B0"/>
@@ -9904,10 +9973,10 @@
       <w:lang w:val="en-GB"/>
     </w:rPr>
   </w:style>
-  <w:style w:type="paragraph" w:styleId="Antet">
+  <w:style w:type="paragraph" w:styleId="Header">
     <w:name w:val="header"/>
     <w:basedOn w:val="Normal"/>
-    <w:link w:val="AntetCaracter"/>
+    <w:link w:val="HeaderChar"/>
     <w:uiPriority w:val="21"/>
     <w:semiHidden/>
     <w:rsid w:val="00F910B0"/>
@@ -9922,10 +9991,10 @@
       <w:sz w:val="18"/>
     </w:rPr>
   </w:style>
-  <w:style w:type="character" w:customStyle="1" w:styleId="AntetCaracter">
-    <w:name w:val="Antet Caracter"/>
-    <w:basedOn w:val="Fontdeparagrafimplicit"/>
-    <w:link w:val="Antet"/>
+  <w:style w:type="character" w:customStyle="1" w:styleId="HeaderChar">
+    <w:name w:val="Header Char"/>
+    <w:basedOn w:val="DefaultParagraphFont"/>
+    <w:link w:val="Header"/>
     <w:uiPriority w:val="21"/>
     <w:semiHidden/>
     <w:rsid w:val="00F910B0"/>
@@ -9936,10 +10005,10 @@
       <w:lang w:val="en-GB"/>
     </w:rPr>
   </w:style>
-  <w:style w:type="paragraph" w:styleId="Subsol">
+  <w:style w:type="paragraph" w:styleId="Footer">
     <w:name w:val="footer"/>
     <w:basedOn w:val="Normal"/>
-    <w:link w:val="SubsolCaracter"/>
+    <w:link w:val="FooterChar"/>
     <w:uiPriority w:val="99"/>
     <w:rsid w:val="00F910B0"/>
     <w:pPr>
@@ -9953,10 +10022,10 @@
       <w:sz w:val="16"/>
     </w:rPr>
   </w:style>
-  <w:style w:type="character" w:customStyle="1" w:styleId="SubsolCaracter">
-    <w:name w:val="Subsol Caracter"/>
-    <w:basedOn w:val="Fontdeparagrafimplicit"/>
-    <w:link w:val="Subsol"/>
+  <w:style w:type="character" w:customStyle="1" w:styleId="FooterChar">
+    <w:name w:val="Footer Char"/>
+    <w:basedOn w:val="DefaultParagraphFont"/>
+    <w:link w:val="Footer"/>
     <w:uiPriority w:val="99"/>
     <w:rsid w:val="00F910B0"/>
     <w:rPr>
@@ -9966,7 +10035,7 @@
       <w:lang w:val="en-GB"/>
     </w:rPr>
   </w:style>
-  <w:style w:type="paragraph" w:styleId="Listcumarcatori">
+  <w:style w:type="paragraph" w:styleId="ListBullet">
     <w:name w:val="List Bullet"/>
     <w:basedOn w:val="Normal"/>
     <w:uiPriority w:val="2"/>
@@ -9979,7 +10048,7 @@
       <w:spacing w:before="240" w:after="240"/>
     </w:pPr>
   </w:style>
-  <w:style w:type="paragraph" w:styleId="Listnumerotat">
+  <w:style w:type="paragraph" w:styleId="ListNumber">
     <w:name w:val="List Number"/>
     <w:basedOn w:val="Normal"/>
     <w:uiPriority w:val="2"/>
@@ -9992,7 +10061,7 @@
       <w:contextualSpacing/>
     </w:pPr>
   </w:style>
-  <w:style w:type="paragraph" w:styleId="Listparagraf">
+  <w:style w:type="paragraph" w:styleId="ListParagraph">
     <w:name w:val="List Paragraph"/>
     <w:basedOn w:val="Normal"/>
     <w:uiPriority w:val="34"/>
@@ -10003,7 +10072,7 @@
       <w:contextualSpacing/>
     </w:pPr>
   </w:style>
-  <w:style w:type="paragraph" w:styleId="Bibliografie">
+  <w:style w:type="paragraph" w:styleId="Bibliography">
     <w:name w:val="Bibliography"/>
     <w:basedOn w:val="Normal"/>
     <w:next w:val="Normal"/>
@@ -10011,9 +10080,9 @@
     <w:unhideWhenUsed/>
     <w:rsid w:val="00F910B0"/>
   </w:style>
-  <w:style w:type="paragraph" w:styleId="Titlucuprins">
+  <w:style w:type="paragraph" w:styleId="TOCHeading">
     <w:name w:val="TOC Heading"/>
-    <w:basedOn w:val="Titlu1"/>
+    <w:basedOn w:val="Heading1"/>
     <w:next w:val="Normal"/>
     <w:uiPriority w:val="39"/>
     <w:unhideWhenUsed/>
@@ -10037,7 +10106,7 @@
       <w:lang w:val="da-DK" w:eastAsia="da-DK"/>
     </w:rPr>
   </w:style>
-  <w:style w:type="paragraph" w:styleId="Cuprins1">
+  <w:style w:type="paragraph" w:styleId="TOC1">
     <w:name w:val="toc 1"/>
     <w:basedOn w:val="Normal"/>
     <w:next w:val="Normal"/>
@@ -10049,7 +10118,7 @@
       <w:spacing w:after="100"/>
     </w:pPr>
   </w:style>
-  <w:style w:type="paragraph" w:styleId="Cuprins2">
+  <w:style w:type="paragraph" w:styleId="TOC2">
     <w:name w:val="toc 2"/>
     <w:basedOn w:val="Normal"/>
     <w:next w:val="Normal"/>
@@ -10064,7 +10133,7 @@
   </w:style>
   <w:style w:type="character" w:styleId="Hyperlink">
     <w:name w:val="Hyperlink"/>
-    <w:basedOn w:val="Fontdeparagrafimplicit"/>
+    <w:basedOn w:val="DefaultParagraphFont"/>
     <w:uiPriority w:val="99"/>
     <w:unhideWhenUsed/>
     <w:rsid w:val="00F910B0"/>
@@ -10090,9 +10159,9 @@
       <w:lang w:val="da-DK" w:eastAsia="da-DK"/>
     </w:rPr>
   </w:style>
-  <w:style w:type="table" w:styleId="Tabelgril">
+  <w:style w:type="table" w:styleId="TableGrid">
     <w:name w:val="Table Grid"/>
-    <w:basedOn w:val="TabelNormal"/>
+    <w:basedOn w:val="TableNormal"/>
     <w:rsid w:val="008327D0"/>
     <w:pPr>
       <w:spacing w:after="0" w:line="240" w:lineRule="atLeast"/>
@@ -10113,7 +10182,7 @@
       </w:tblBorders>
     </w:tblPr>
   </w:style>
-  <w:style w:type="paragraph" w:styleId="Cuprins3">
+  <w:style w:type="paragraph" w:styleId="TOC3">
     <w:name w:val="toc 3"/>
     <w:basedOn w:val="Normal"/>
     <w:next w:val="Normal"/>
@@ -10126,10 +10195,10 @@
       <w:ind w:left="440"/>
     </w:pPr>
   </w:style>
-  <w:style w:type="paragraph" w:styleId="Corptext">
+  <w:style w:type="paragraph" w:styleId="BodyText">
     <w:name w:val="Body Text"/>
     <w:basedOn w:val="Normal"/>
-    <w:link w:val="CorptextCaracter"/>
+    <w:link w:val="BodyTextChar"/>
     <w:qFormat/>
     <w:rsid w:val="00C55793"/>
     <w:pPr>
@@ -10143,39 +10212,16 @@
       <w:lang w:val="en-US" w:eastAsia="da-DK"/>
     </w:rPr>
   </w:style>
-  <w:style w:type="character" w:customStyle="1" w:styleId="CorptextCaracter">
-    <w:name w:val="Corp text Caracter"/>
-    <w:basedOn w:val="Fontdeparagrafimplicit"/>
-    <w:link w:val="Corptext"/>
+  <w:style w:type="character" w:customStyle="1" w:styleId="BodyTextChar">
+    <w:name w:val="Body Text Char"/>
+    <w:basedOn w:val="DefaultParagraphFont"/>
+    <w:link w:val="BodyText"/>
     <w:rsid w:val="00C55793"/>
     <w:rPr>
       <w:rFonts w:ascii="Times New Roman" w:eastAsia="Times New Roman" w:hAnsi="Times New Roman" w:cs="Times New Roman"/>
       <w:sz w:val="24"/>
       <w:szCs w:val="24"/>
       <w:lang w:val="en-US" w:eastAsia="da-DK"/>
-    </w:rPr>
-  </w:style>
-  <w:style w:type="paragraph" w:styleId="Dat">
-    <w:name w:val="Date"/>
-    <w:basedOn w:val="Normal"/>
-    <w:next w:val="Normal"/>
-    <w:link w:val="DatCaracter"/>
-    <w:uiPriority w:val="99"/>
-    <w:semiHidden/>
-    <w:unhideWhenUsed/>
-    <w:rsid w:val="00C823F5"/>
-  </w:style>
-  <w:style w:type="character" w:customStyle="1" w:styleId="DatCaracter">
-    <w:name w:val="Dată Caracter"/>
-    <w:basedOn w:val="Fontdeparagrafimplicit"/>
-    <w:link w:val="Dat"/>
-    <w:uiPriority w:val="99"/>
-    <w:semiHidden/>
-    <w:rsid w:val="00C823F5"/>
-    <w:rPr>
-      <w:rFonts w:ascii="Arial" w:hAnsi="Arial" w:cs="Arial"/>
-      <w:szCs w:val="20"/>
-      <w:lang w:val="en-GB"/>
     </w:rPr>
   </w:style>
 </w:styles>
@@ -10443,6 +10489,58 @@
 </file>
 
 <file path=customXml/item1.xml><?xml version="1.0" encoding="utf-8"?>
+<b:Sources xmlns:b="http://schemas.openxmlformats.org/officeDocument/2006/bibliography" xmlns="http://schemas.openxmlformats.org/officeDocument/2006/bibliography" SelectedStyle="\HarvardAnglia2008OfficeOnline.xsl" StyleName="Harvard - Anglia" Version="2008">
+  <b:Source>
+    <b:Tag>Nat</b:Tag>
+    <b:SourceType>Report</b:SourceType>
+    <b:Guid>{FD74F6E0-8365-42B9-812E-9E81F9564E6D}</b:Guid>
+    <b:Title>Scientific and Technical Reports -</b:Title>
+    <b:Author>
+      <b:Author>
+        <b:Corporate>NISO</b:Corporate>
+      </b:Author>
+    </b:Author>
+    <b:Year>2010</b:Year>
+    <b:Publisher>National Information Standards Oganization</b:Publisher>
+    <b:City>Baltimore</b:City>
+    <b:RefOrder>2</b:RefOrder>
+  </b:Source>
+  <b:Source>
+    <b:Tag>VIAon</b:Tag>
+    <b:SourceType>Report</b:SourceType>
+    <b:Guid>{A48F483B-3911-4639-89D6-9C11B74A3A53}</b:Guid>
+    <b:Title>Confidential Student Reports</b:Title>
+    <b:Year>in preparation</b:Year>
+    <b:Author>
+      <b:Author>
+        <b:NameList>
+          <b:Person>
+            <b:Last>VIA Engineering</b:Last>
+          </b:Person>
+        </b:NameList>
+      </b:Author>
+    </b:Author>
+    <b:RefOrder>1</b:RefOrder>
+  </b:Source>
+</b:Sources>
+</file>
+
+<file path=customXml/item2.xml><?xml version="1.0" encoding="utf-8"?>
+<p:properties xmlns:p="http://schemas.microsoft.com/office/2006/metadata/properties" xmlns:xsi="http://www.w3.org/2001/XMLSchema-instance" xmlns:pc="http://schemas.microsoft.com/office/infopath/2007/PartnerControls">
+  <documentManagement/>
+</p:properties>
+</file>
+
+<file path=customXml/item3.xml><?xml version="1.0" encoding="utf-8"?>
+<?mso-contentType ?>
+<FormTemplates xmlns="http://schemas.microsoft.com/sharepoint/v3/contenttype/forms">
+  <Display>DocumentLibraryForm</Display>
+  <Edit>DocumentLibraryForm</Edit>
+  <New>DocumentLibraryForm</New>
+</FormTemplates>
+</file>
+
+<file path=customXml/item4.xml><?xml version="1.0" encoding="utf-8"?>
 <ct:contentTypeSchema xmlns:ct="http://schemas.microsoft.com/office/2006/metadata/contentType" xmlns:ma="http://schemas.microsoft.com/office/2006/metadata/properties/metaAttributes" ct:_="" ma:_="" ma:contentTypeName="Document" ma:contentTypeID="0x010100D0C57C8EB1A9294BB1CC6B7F886B9453" ma:contentTypeVersion="0" ma:contentTypeDescription="Create a new document." ma:contentTypeScope="" ma:versionID="efb291d2a50a6c17a797138ba530ec02">
   <xsd:schema xmlns:xsd="http://www.w3.org/2001/XMLSchema" xmlns:xs="http://www.w3.org/2001/XMLSchema" xmlns:p="http://schemas.microsoft.com/office/2006/metadata/properties" targetNamespace="http://schemas.microsoft.com/office/2006/metadata/properties" ma:root="true" ma:fieldsID="1b05d82d297216baf5b26c55225140df">
     <xsd:element name="properties">
@@ -10556,95 +10654,18 @@
 </ct:contentTypeSchema>
 </file>
 
-<file path=customXml/item2.xml><?xml version="1.0" encoding="utf-8"?>
-<?mso-contentType ?>
-<FormTemplates xmlns="http://schemas.microsoft.com/sharepoint/v3/contenttype/forms">
-  <Display>DocumentLibraryForm</Display>
-  <Edit>DocumentLibraryForm</Edit>
-  <New>DocumentLibraryForm</New>
-</FormTemplates>
-</file>
-
-<file path=customXml/item3.xml><?xml version="1.0" encoding="utf-8"?>
-<p:properties xmlns:p="http://schemas.microsoft.com/office/2006/metadata/properties" xmlns:xsi="http://www.w3.org/2001/XMLSchema-instance" xmlns:pc="http://schemas.microsoft.com/office/infopath/2007/PartnerControls">
-  <documentManagement/>
-</p:properties>
-</file>
-
-<file path=customXml/item4.xml><?xml version="1.0" encoding="utf-8"?>
-<b:Sources xmlns:b="http://schemas.openxmlformats.org/officeDocument/2006/bibliography" xmlns="http://schemas.openxmlformats.org/officeDocument/2006/bibliography" SelectedStyle="\HarvardAnglia2008OfficeOnline.xsl" StyleName="Harvard - Anglia" Version="2008">
-  <b:Source>
-    <b:Tag>Nat</b:Tag>
-    <b:SourceType>Report</b:SourceType>
-    <b:Guid>{FD74F6E0-8365-42B9-812E-9E81F9564E6D}</b:Guid>
-    <b:Title>Scientific and Technical Reports -</b:Title>
-    <b:Author>
-      <b:Author>
-        <b:Corporate>NISO</b:Corporate>
-      </b:Author>
-    </b:Author>
-    <b:Year>2010</b:Year>
-    <b:Publisher>National Information Standards Oganization</b:Publisher>
-    <b:City>Baltimore</b:City>
-    <b:RefOrder>2</b:RefOrder>
-  </b:Source>
-  <b:Source>
-    <b:Tag>VIAon</b:Tag>
-    <b:SourceType>Report</b:SourceType>
-    <b:Guid>{A48F483B-3911-4639-89D6-9C11B74A3A53}</b:Guid>
-    <b:Title>Confidential Student Reports</b:Title>
-    <b:Year>in preparation</b:Year>
-    <b:Author>
-      <b:Author>
-        <b:NameList>
-          <b:Person>
-            <b:Last>VIA Engineering</b:Last>
-          </b:Person>
-        </b:NameList>
-      </b:Author>
-    </b:Author>
-    <b:RefOrder>1</b:RefOrder>
-  </b:Source>
-</b:Sources>
-</file>
-
 <file path=customXml/itemProps1.xml><?xml version="1.0" encoding="utf-8"?>
-<ds:datastoreItem xmlns:ds="http://schemas.openxmlformats.org/officeDocument/2006/customXml" ds:itemID="{FDEFD266-DD42-435E-8756-FDB287B454C2}">
-  <ds:schemaRefs>
-    <ds:schemaRef ds:uri="http://schemas.microsoft.com/office/2006/metadata/contentType"/>
-    <ds:schemaRef ds:uri="http://schemas.microsoft.com/office/2006/metadata/properties/metaAttributes"/>
-    <ds:schemaRef ds:uri="http://www.w3.org/2001/XMLSchema"/>
-    <ds:schemaRef ds:uri="http://schemas.microsoft.com/office/2006/metadata/properties"/>
-    <ds:schemaRef ds:uri="http://schemas.openxmlformats.org/package/2006/metadata/core-properties"/>
-    <ds:schemaRef ds:uri="http://purl.org/dc/elements/1.1/"/>
-    <ds:schemaRef ds:uri="http://purl.org/dc/terms/"/>
-    <ds:schemaRef ds:uri="http://schemas.microsoft.com/internal/obd"/>
-    <ds:schemaRef ds:uri="http://schemas.microsoft.com/office/infopath/2007/PartnerControls"/>
-  </ds:schemaRefs>
-</ds:datastoreItem>
+<ds:datastoreItem xmlns:ds="http://schemas.openxmlformats.org/officeDocument/2006/customXml" ds:itemID="{D762C2A3-7B29-40A1-A84F-35C6CFE9A5E9}"/>
 </file>
 
 <file path=customXml/itemProps2.xml><?xml version="1.0" encoding="utf-8"?>
-<ds:datastoreItem xmlns:ds="http://schemas.openxmlformats.org/officeDocument/2006/customXml" ds:itemID="{36B18D59-688D-4806-A4EA-B7808C4D834E}">
-  <ds:schemaRefs>
-    <ds:schemaRef ds:uri="http://schemas.microsoft.com/sharepoint/v3/contenttype/forms"/>
-  </ds:schemaRefs>
-</ds:datastoreItem>
+<ds:datastoreItem xmlns:ds="http://schemas.openxmlformats.org/officeDocument/2006/customXml" ds:itemID="{B3EBB357-DA60-469A-B5F2-E35DF6FD1B0D}"/>
 </file>
 
 <file path=customXml/itemProps3.xml><?xml version="1.0" encoding="utf-8"?>
-<ds:datastoreItem xmlns:ds="http://schemas.openxmlformats.org/officeDocument/2006/customXml" ds:itemID="{B3EBB357-DA60-469A-B5F2-E35DF6FD1B0D}">
-  <ds:schemaRefs>
-    <ds:schemaRef ds:uri="http://schemas.microsoft.com/office/2006/metadata/properties"/>
-    <ds:schemaRef ds:uri="http://schemas.microsoft.com/office/infopath/2007/PartnerControls"/>
-  </ds:schemaRefs>
-</ds:datastoreItem>
+<ds:datastoreItem xmlns:ds="http://schemas.openxmlformats.org/officeDocument/2006/customXml" ds:itemID="{36B18D59-688D-4806-A4EA-B7808C4D834E}"/>
 </file>
 
 <file path=customXml/itemProps4.xml><?xml version="1.0" encoding="utf-8"?>
-<ds:datastoreItem xmlns:ds="http://schemas.openxmlformats.org/officeDocument/2006/customXml" ds:itemID="{D762C2A3-7B29-40A1-A84F-35C6CFE9A5E9}">
-  <ds:schemaRefs>
-    <ds:schemaRef ds:uri="http://schemas.openxmlformats.org/officeDocument/2006/bibliography"/>
-  </ds:schemaRefs>
-</ds:datastoreItem>
+<ds:datastoreItem xmlns:ds="http://schemas.openxmlformats.org/officeDocument/2006/customXml" ds:itemID="{FDEFD266-DD42-435E-8756-FDB287B454C2}"/>
 </file>
</xml_diff>

<commit_message>
Revert "Revert "Merge branch 'main' into Bianca""
This reverts commit 641e0e9f6afa56deca23aa5cdc22fc9e50c963c2.
</commit_message>
<xml_diff>
--- a/Documentation/ProjectReport.docx
+++ b/Documentation/ProjectReport.docx
@@ -1,30 +1,13 @@
 
 <file path=word/document.xml><?xml version="1.0" encoding="utf-8"?>
-<w:document xmlns:wpc="http://schemas.microsoft.com/office/word/2010/wordprocessingCanvas" xmlns:cx="http://schemas.microsoft.com/office/drawing/2014/chartex" xmlns:cx1="http://schemas.microsoft.com/office/drawing/2015/9/8/chartex" xmlns:cx2="http://schemas.microsoft.com/office/drawing/2015/10/21/chartex" xmlns:cx3="http://schemas.microsoft.com/office/drawing/2016/5/9/chartex" xmlns:cx4="http://schemas.microsoft.com/office/drawing/2016/5/10/chartex" xmlns:cx5="http://schemas.microsoft.com/office/drawing/2016/5/11/chartex" xmlns:cx6="http://schemas.microsoft.com/office/drawing/2016/5/12/chartex" xmlns:cx7="http://schemas.microsoft.com/office/drawing/2016/5/13/chartex" xmlns:cx8="http://schemas.microsoft.com/office/drawing/2016/5/14/chartex" xmlns:mc="http://schemas.openxmlformats.org/markup-compatibility/2006" xmlns:aink="http://schemas.microsoft.com/office/drawing/2016/ink" xmlns:am3d="http://schemas.microsoft.com/office/drawing/2017/model3d" xmlns:o="urn:schemas-microsoft-com:office:office" xmlns:r="http://schemas.openxmlformats.org/officeDocument/2006/relationships" xmlns:m="http://schemas.openxmlformats.org/officeDocument/2006/math" xmlns:v="urn:schemas-microsoft-com:vml" xmlns:wp14="http://schemas.microsoft.com/office/word/2010/wordprocessingDrawing" xmlns:wp="http://schemas.openxmlformats.org/drawingml/2006/wordprocessingDrawing" xmlns:w10="urn:schemas-microsoft-com:office:word" xmlns:w="http://schemas.openxmlformats.org/wordprocessingml/2006/main" xmlns:w14="http://schemas.microsoft.com/office/word/2010/wordml" xmlns:w15="http://schemas.microsoft.com/office/word/2012/wordml" xmlns:w16cid="http://schemas.microsoft.com/office/word/2016/wordml/cid" xmlns:w16se="http://schemas.microsoft.com/office/word/2015/wordml/symex" xmlns:wpg="http://schemas.microsoft.com/office/word/2010/wordprocessingGroup" xmlns:wpi="http://schemas.microsoft.com/office/word/2010/wordprocessingInk" xmlns:wne="http://schemas.microsoft.com/office/word/2006/wordml" xmlns:wps="http://schemas.microsoft.com/office/word/2010/wordprocessingShape" mc:Ignorable="w14 w15 w16se w16cid wp14">
+<w:document xmlns:wpc="http://schemas.microsoft.com/office/word/2010/wordprocessingCanvas" xmlns:cx="http://schemas.microsoft.com/office/drawing/2014/chartex" xmlns:cx1="http://schemas.microsoft.com/office/drawing/2015/9/8/chartex" xmlns:cx2="http://schemas.microsoft.com/office/drawing/2015/10/21/chartex" xmlns:cx3="http://schemas.microsoft.com/office/drawing/2016/5/9/chartex" xmlns:cx4="http://schemas.microsoft.com/office/drawing/2016/5/10/chartex" xmlns:cx5="http://schemas.microsoft.com/office/drawing/2016/5/11/chartex" xmlns:cx6="http://schemas.microsoft.com/office/drawing/2016/5/12/chartex" xmlns:cx7="http://schemas.microsoft.com/office/drawing/2016/5/13/chartex" xmlns:cx8="http://schemas.microsoft.com/office/drawing/2016/5/14/chartex" xmlns:mc="http://schemas.openxmlformats.org/markup-compatibility/2006" xmlns:aink="http://schemas.microsoft.com/office/drawing/2016/ink" xmlns:am3d="http://schemas.microsoft.com/office/drawing/2017/model3d" xmlns:o="urn:schemas-microsoft-com:office:office" xmlns:oel="http://schemas.microsoft.com/office/2019/extlst" xmlns:r="http://schemas.openxmlformats.org/officeDocument/2006/relationships" xmlns:m="http://schemas.openxmlformats.org/officeDocument/2006/math" xmlns:v="urn:schemas-microsoft-com:vml" xmlns:wp14="http://schemas.microsoft.com/office/word/2010/wordprocessingDrawing" xmlns:wp="http://schemas.openxmlformats.org/drawingml/2006/wordprocessingDrawing" xmlns:w10="urn:schemas-microsoft-com:office:word" xmlns:w="http://schemas.openxmlformats.org/wordprocessingml/2006/main" xmlns:w14="http://schemas.microsoft.com/office/word/2010/wordml" xmlns:w15="http://schemas.microsoft.com/office/word/2012/wordml" xmlns:w16cex="http://schemas.microsoft.com/office/word/2018/wordml/cex" xmlns:w16cid="http://schemas.microsoft.com/office/word/2016/wordml/cid" xmlns:w16="http://schemas.microsoft.com/office/word/2018/wordml" xmlns:w16sdtdh="http://schemas.microsoft.com/office/word/2020/wordml/sdtdatahash" xmlns:w16se="http://schemas.microsoft.com/office/word/2015/wordml/symex" xmlns:wpg="http://schemas.microsoft.com/office/word/2010/wordprocessingGroup" xmlns:wpi="http://schemas.microsoft.com/office/word/2010/wordprocessingInk" xmlns:wne="http://schemas.microsoft.com/office/word/2006/wordml" xmlns:wps="http://schemas.microsoft.com/office/word/2010/wordprocessingShape" mc:Ignorable="w14 w15 w16se w16cid w16 w16cex w16sdtdh wp14">
   <w:body>
     <w:p>
-      <w:pPr>
-        <w:spacing w:after="160" w:line="259" w:lineRule="auto"/>
-        <w:rPr>
-          <w:b/>
-          <w:sz w:val="32"/>
-          <w:szCs w:val="32"/>
-          <w:lang w:val="en-US"/>
-        </w:rPr>
-      </w:pPr>
       <w:bookmarkStart w:id="0" w:name="_Toc486598983"/>
-      <w:bookmarkStart w:id="1" w:name="_GoBack"/>
-      <w:bookmarkEnd w:id="1"/>
-    </w:p>
-    <w:p/>
-    <w:p/>
-    <w:p/>
-    <w:p/>
-    <w:p/>
-    <w:p/>
+    </w:p>
     <w:tbl>
       <w:tblPr>
-        <w:tblStyle w:val="TableGrid"/>
+        <w:tblStyle w:val="Tabelgril"/>
         <w:tblW w:w="0" w:type="auto"/>
         <w:jc w:val="right"/>
         <w:tblBorders>
@@ -51,7 +34,7 @@
           </w:tcPr>
           <w:p>
             <w:pPr>
-              <w:pStyle w:val="BodyText"/>
+              <w:pStyle w:val="Corptext"/>
               <w:jc w:val="left"/>
               <w:rPr>
                 <w:rFonts w:ascii="Arial" w:hAnsi="Arial" w:cs="Arial"/>
@@ -66,7 +49,7 @@
                 <w:sz w:val="56"/>
                 <w:lang w:val="en-GB"/>
               </w:rPr>
-              <w:t xml:space="preserve">Project </w:t>
+              <w:t>VibeShop</w:t>
             </w:r>
             <w:r>
               <w:rPr>
@@ -75,15 +58,6 @@
                 <w:sz w:val="56"/>
                 <w:lang w:val="en-GB"/>
               </w:rPr>
-              <w:t>Title</w:t>
-            </w:r>
-            <w:r>
-              <w:rPr>
-                <w:rFonts w:ascii="Arial" w:hAnsi="Arial" w:cs="Arial"/>
-                <w:b/>
-                <w:sz w:val="56"/>
-                <w:lang w:val="en-GB"/>
-              </w:rPr>
               <w:br/>
             </w:r>
             <w:r>
@@ -92,7 +66,15 @@
                 <w:b/>
                 <w:lang w:val="en-GB"/>
               </w:rPr>
-              <w:t>Subtitle</w:t>
+              <w:t>Group 4 - Vibe</w:t>
+            </w:r>
+            <w:r>
+              <w:rPr>
+                <w:rFonts w:ascii="Segoe UI Symbol" w:hAnsi="Segoe UI Symbol" w:cs="Segoe UI Symbol"/>
+                <w:b/>
+                <w:lang w:val="en-GB"/>
+              </w:rPr>
+              <w:t>✓</w:t>
             </w:r>
           </w:p>
         </w:tc>
@@ -112,8 +94,246 @@
     </w:p>
     <w:p>
       <w:pPr>
-        <w:spacing w:after="160" w:line="240" w:lineRule="auto"/>
+        <w:spacing w:after="160" w:line="259" w:lineRule="auto"/>
+        <w:rPr>
+          <w:b/>
+          <w:sz w:val="28"/>
+          <w:szCs w:val="28"/>
+          <w:lang w:val="en-US"/>
+        </w:rPr>
+      </w:pPr>
+    </w:p>
+    <w:p>
+      <w:pPr>
+        <w:spacing w:after="160" w:line="259" w:lineRule="auto"/>
         <w:jc w:val="center"/>
+        <w:rPr>
+          <w:b/>
+          <w:sz w:val="24"/>
+          <w:szCs w:val="24"/>
+          <w:lang w:val="fr-FR"/>
+        </w:rPr>
+      </w:pPr>
+      <w:r>
+        <w:rPr>
+          <w:b/>
+          <w:sz w:val="24"/>
+          <w:szCs w:val="24"/>
+          <w:lang w:val="fr-FR"/>
+        </w:rPr>
+        <w:t>Bianca Cristina Badeu, 315270</w:t>
+      </w:r>
+    </w:p>
+    <w:p>
+      <w:pPr>
+        <w:spacing w:after="160" w:line="259" w:lineRule="auto"/>
+        <w:jc w:val="center"/>
+        <w:rPr>
+          <w:b/>
+          <w:sz w:val="24"/>
+          <w:szCs w:val="24"/>
+          <w:lang w:val="fr-FR"/>
+        </w:rPr>
+      </w:pPr>
+      <w:r>
+        <w:rPr>
+          <w:b/>
+          <w:sz w:val="24"/>
+          <w:szCs w:val="24"/>
+          <w:lang w:val="fr-FR"/>
+        </w:rPr>
+        <w:t>Dominika Ingrid Ignatowicz, 315277</w:t>
+      </w:r>
+    </w:p>
+    <w:p>
+      <w:pPr>
+        <w:spacing w:after="160" w:line="259" w:lineRule="auto"/>
+        <w:jc w:val="center"/>
+        <w:rPr>
+          <w:b/>
+          <w:sz w:val="24"/>
+          <w:szCs w:val="24"/>
+          <w:lang w:val="fr-FR"/>
+        </w:rPr>
+      </w:pPr>
+      <w:r>
+        <w:rPr>
+          <w:b/>
+          <w:sz w:val="24"/>
+          <w:szCs w:val="24"/>
+          <w:lang w:val="fr-FR"/>
+        </w:rPr>
+        <w:t>Maria-Elisabeta Mihai, 315231</w:t>
+      </w:r>
+    </w:p>
+    <w:p>
+      <w:pPr>
+        <w:spacing w:after="160" w:line="259" w:lineRule="auto"/>
+        <w:jc w:val="center"/>
+        <w:rPr>
+          <w:b/>
+          <w:sz w:val="24"/>
+          <w:szCs w:val="24"/>
+          <w:lang w:val="en-US"/>
+        </w:rPr>
+      </w:pPr>
+      <w:r>
+        <w:rPr>
+          <w:b/>
+          <w:sz w:val="24"/>
+          <w:szCs w:val="24"/>
+          <w:lang w:val="en-US"/>
+        </w:rPr>
+        <w:t>Luis Daniel Guzman, 315194</w:t>
+      </w:r>
+    </w:p>
+    <w:p>
+      <w:pPr>
+        <w:spacing w:after="160" w:line="259" w:lineRule="auto"/>
+        <w:jc w:val="center"/>
+        <w:rPr>
+          <w:b/>
+          <w:sz w:val="24"/>
+          <w:szCs w:val="24"/>
+          <w:lang w:val="en-US"/>
+        </w:rPr>
+      </w:pPr>
+    </w:p>
+    <w:p>
+      <w:pPr>
+        <w:spacing w:after="160" w:line="259" w:lineRule="auto"/>
+        <w:jc w:val="center"/>
+        <w:rPr>
+          <w:b/>
+          <w:sz w:val="24"/>
+          <w:szCs w:val="24"/>
+          <w:lang w:val="en-US"/>
+        </w:rPr>
+      </w:pPr>
+      <w:r>
+        <w:rPr>
+          <w:b/>
+          <w:noProof/>
+          <w:sz w:val="24"/>
+          <w:szCs w:val="24"/>
+          <w:lang w:val="en-US"/>
+        </w:rPr>
+        <w:t xml:space="preserve"> </w:t>
+      </w:r>
+      <w:r>
+        <w:rPr>
+          <w:b/>
+          <w:noProof/>
+          <w:sz w:val="24"/>
+          <w:szCs w:val="24"/>
+          <w:lang w:val="en-US"/>
+        </w:rPr>
+        <w:drawing>
+          <wp:inline distT="0" distB="0" distL="0" distR="0" wp14:anchorId="2CF201EE" wp14:editId="6ADB761F">
+            <wp:extent cx="975360" cy="1299372"/>
+            <wp:effectExtent l="0" t="0" r="0" b="0"/>
+            <wp:docPr id="4" name="Imagine 4" descr="O imagine care conține persoană, exterior, ochelari de soare, purtând&#10;&#10;Descriere generată automat"/>
+            <wp:cNvGraphicFramePr>
+              <a:graphicFrameLocks xmlns:a="http://schemas.openxmlformats.org/drawingml/2006/main" noChangeAspect="1"/>
+            </wp:cNvGraphicFramePr>
+            <a:graphic xmlns:a="http://schemas.openxmlformats.org/drawingml/2006/main">
+              <a:graphicData uri="http://schemas.openxmlformats.org/drawingml/2006/picture">
+                <pic:pic xmlns:pic="http://schemas.openxmlformats.org/drawingml/2006/picture">
+                  <pic:nvPicPr>
+                    <pic:cNvPr id="4" name="Imagine 4" descr="O imagine care conține persoană, exterior, ochelari de soare, purtând&#10;&#10;Descriere generată automat"/>
+                    <pic:cNvPicPr/>
+                  </pic:nvPicPr>
+                  <pic:blipFill>
+                    <a:blip r:embed="rId11" cstate="print">
+                      <a:extLst>
+                        <a:ext uri="{28A0092B-C50C-407E-A947-70E740481C1C}">
+                          <a14:useLocalDpi xmlns:a14="http://schemas.microsoft.com/office/drawing/2010/main" val="0"/>
+                        </a:ext>
+                      </a:extLst>
+                    </a:blip>
+                    <a:stretch>
+                      <a:fillRect/>
+                    </a:stretch>
+                  </pic:blipFill>
+                  <pic:spPr>
+                    <a:xfrm>
+                      <a:off x="0" y="0"/>
+                      <a:ext cx="980855" cy="1306693"/>
+                    </a:xfrm>
+                    <a:prstGeom prst="rect">
+                      <a:avLst/>
+                    </a:prstGeom>
+                  </pic:spPr>
+                </pic:pic>
+              </a:graphicData>
+            </a:graphic>
+          </wp:inline>
+        </w:drawing>
+      </w:r>
+      <w:r>
+        <w:rPr>
+          <w:b/>
+          <w:noProof/>
+          <w:sz w:val="24"/>
+          <w:szCs w:val="24"/>
+          <w:lang w:val="en-US"/>
+        </w:rPr>
+        <w:t xml:space="preserve">       </w:t>
+      </w:r>
+      <w:r>
+        <w:rPr>
+          <w:b/>
+          <w:noProof/>
+          <w:sz w:val="24"/>
+          <w:szCs w:val="24"/>
+          <w:lang w:val="en-US"/>
+        </w:rPr>
+        <w:drawing>
+          <wp:inline distT="0" distB="0" distL="0" distR="0" wp14:anchorId="2B63B8CA" wp14:editId="27A29071">
+            <wp:extent cx="978358" cy="1303020"/>
+            <wp:effectExtent l="0" t="0" r="0" b="0"/>
+            <wp:docPr id="5" name="Imagine 5" descr="O imagine care conține persoană&#10;&#10;Descriere generată automat"/>
+            <wp:cNvGraphicFramePr>
+              <a:graphicFrameLocks xmlns:a="http://schemas.openxmlformats.org/drawingml/2006/main" noChangeAspect="1"/>
+            </wp:cNvGraphicFramePr>
+            <a:graphic xmlns:a="http://schemas.openxmlformats.org/drawingml/2006/main">
+              <a:graphicData uri="http://schemas.openxmlformats.org/drawingml/2006/picture">
+                <pic:pic xmlns:pic="http://schemas.openxmlformats.org/drawingml/2006/picture">
+                  <pic:nvPicPr>
+                    <pic:cNvPr id="5" name="Imagine 5" descr="O imagine care conține persoană&#10;&#10;Descriere generată automat"/>
+                    <pic:cNvPicPr/>
+                  </pic:nvPicPr>
+                  <pic:blipFill>
+                    <a:blip r:embed="rId12" cstate="print">
+                      <a:extLst>
+                        <a:ext uri="{28A0092B-C50C-407E-A947-70E740481C1C}">
+                          <a14:useLocalDpi xmlns:a14="http://schemas.microsoft.com/office/drawing/2010/main" val="0"/>
+                        </a:ext>
+                      </a:extLst>
+                    </a:blip>
+                    <a:stretch>
+                      <a:fillRect/>
+                    </a:stretch>
+                  </pic:blipFill>
+                  <pic:spPr>
+                    <a:xfrm>
+                      <a:off x="0" y="0"/>
+                      <a:ext cx="998391" cy="1329701"/>
+                    </a:xfrm>
+                    <a:prstGeom prst="rect">
+                      <a:avLst/>
+                    </a:prstGeom>
+                  </pic:spPr>
+                </pic:pic>
+              </a:graphicData>
+            </a:graphic>
+          </wp:inline>
+        </w:drawing>
+      </w:r>
+    </w:p>
+    <w:p>
+      <w:pPr>
+        <w:spacing w:after="160" w:line="259" w:lineRule="auto"/>
         <w:rPr>
           <w:b/>
           <w:sz w:val="32"/>
@@ -124,7 +344,88 @@
     </w:p>
     <w:p>
       <w:pPr>
-        <w:spacing w:after="160" w:line="240" w:lineRule="auto"/>
+        <w:spacing w:after="160" w:line="259" w:lineRule="auto"/>
+        <w:jc w:val="center"/>
+        <w:rPr>
+          <w:b/>
+          <w:sz w:val="28"/>
+          <w:szCs w:val="28"/>
+          <w:lang w:val="en-US"/>
+        </w:rPr>
+      </w:pPr>
+      <w:r>
+        <w:rPr>
+          <w:b/>
+          <w:sz w:val="28"/>
+          <w:szCs w:val="28"/>
+          <w:lang w:val="en-US"/>
+        </w:rPr>
+        <w:t>Supervisor</w:t>
+      </w:r>
+      <w:r>
+        <w:rPr>
+          <w:b/>
+          <w:sz w:val="28"/>
+          <w:szCs w:val="28"/>
+          <w:lang w:val="en-US"/>
+        </w:rPr>
+        <w:t>s</w:t>
+      </w:r>
+      <w:r>
+        <w:rPr>
+          <w:b/>
+          <w:sz w:val="28"/>
+          <w:szCs w:val="28"/>
+          <w:lang w:val="en-US"/>
+        </w:rPr>
+        <w:t xml:space="preserve">: </w:t>
+      </w:r>
+    </w:p>
+    <w:p>
+      <w:pPr>
+        <w:spacing w:after="160" w:line="259" w:lineRule="auto"/>
+        <w:jc w:val="center"/>
+        <w:rPr>
+          <w:b/>
+          <w:sz w:val="24"/>
+          <w:szCs w:val="24"/>
+          <w:lang w:val="en-US"/>
+        </w:rPr>
+      </w:pPr>
+      <w:r>
+        <w:rPr>
+          <w:b/>
+          <w:sz w:val="24"/>
+          <w:szCs w:val="24"/>
+          <w:lang w:val="en-US"/>
+        </w:rPr>
+        <w:t>Jakob Knop Rasmussen</w:t>
+      </w:r>
+    </w:p>
+    <w:p>
+      <w:pPr>
+        <w:spacing w:after="160" w:line="259" w:lineRule="auto"/>
+        <w:jc w:val="center"/>
+        <w:rPr>
+          <w:b/>
+          <w:sz w:val="24"/>
+          <w:szCs w:val="24"/>
+          <w:lang w:val="en-US"/>
+        </w:rPr>
+      </w:pPr>
+      <w:r>
+        <w:rPr>
+          <w:b/>
+          <w:sz w:val="24"/>
+          <w:szCs w:val="24"/>
+          <w:lang w:val="en-US"/>
+        </w:rPr>
+        <w:t>Joseph Chukwudi Okika</w:t>
+      </w:r>
+    </w:p>
+    <w:p>
+      <w:pPr>
+        <w:spacing w:after="160" w:line="259" w:lineRule="auto"/>
         <w:jc w:val="center"/>
         <w:rPr>
           <w:b/>
@@ -136,30 +437,6 @@
     </w:p>
     <w:p>
       <w:pPr>
-        <w:spacing w:after="160" w:line="240" w:lineRule="auto"/>
-        <w:jc w:val="center"/>
-        <w:rPr>
-          <w:b/>
-          <w:sz w:val="28"/>
-          <w:szCs w:val="28"/>
-          <w:lang w:val="en-US"/>
-        </w:rPr>
-      </w:pPr>
-    </w:p>
-    <w:p>
-      <w:pPr>
-        <w:spacing w:after="160" w:line="259" w:lineRule="auto"/>
-        <w:jc w:val="center"/>
-        <w:rPr>
-          <w:b/>
-          <w:sz w:val="28"/>
-          <w:szCs w:val="28"/>
-          <w:lang w:val="en-US"/>
-        </w:rPr>
-      </w:pPr>
-    </w:p>
-    <w:p>
-      <w:pPr>
         <w:spacing w:after="160" w:line="259" w:lineRule="auto"/>
         <w:jc w:val="center"/>
         <w:rPr>
@@ -169,201 +446,6 @@
           <w:lang w:val="en-US"/>
         </w:rPr>
       </w:pPr>
-      <w:r>
-        <w:rPr>
-          <w:b/>
-          <w:sz w:val="32"/>
-          <w:szCs w:val="32"/>
-          <w:lang w:val="en-US"/>
-        </w:rPr>
-        <w:t>[N</w:t>
-      </w:r>
-      <w:r>
-        <w:rPr>
-          <w:b/>
-          <w:sz w:val="32"/>
-          <w:szCs w:val="32"/>
-          <w:lang w:val="en-US"/>
-        </w:rPr>
-        <w:t>ame</w:t>
-      </w:r>
-      <w:r>
-        <w:rPr>
-          <w:b/>
-          <w:sz w:val="32"/>
-          <w:szCs w:val="32"/>
-          <w:lang w:val="en-US"/>
-        </w:rPr>
-        <w:t>(</w:t>
-      </w:r>
-      <w:r>
-        <w:rPr>
-          <w:b/>
-          <w:sz w:val="32"/>
-          <w:szCs w:val="32"/>
-          <w:lang w:val="en-US"/>
-        </w:rPr>
-        <w:t>s</w:t>
-      </w:r>
-      <w:r>
-        <w:rPr>
-          <w:b/>
-          <w:sz w:val="32"/>
-          <w:szCs w:val="32"/>
-          <w:lang w:val="en-US"/>
-        </w:rPr>
-        <w:t>) of student(s)</w:t>
-      </w:r>
-      <w:r>
-        <w:rPr>
-          <w:b/>
-          <w:sz w:val="32"/>
-          <w:szCs w:val="32"/>
-          <w:lang w:val="en-US"/>
-        </w:rPr>
-        <w:t>, student number</w:t>
-      </w:r>
-      <w:r>
-        <w:rPr>
-          <w:b/>
-          <w:sz w:val="32"/>
-          <w:szCs w:val="32"/>
-          <w:lang w:val="en-US"/>
-        </w:rPr>
-        <w:t>, photograph</w:t>
-      </w:r>
-      <w:r>
-        <w:rPr>
-          <w:b/>
-          <w:sz w:val="32"/>
-          <w:szCs w:val="32"/>
-          <w:lang w:val="en-US"/>
-        </w:rPr>
-        <w:t>s</w:t>
-      </w:r>
-      <w:r>
-        <w:rPr>
-          <w:b/>
-          <w:sz w:val="32"/>
-          <w:szCs w:val="32"/>
-          <w:lang w:val="en-US"/>
-        </w:rPr>
-        <w:t>]</w:t>
-      </w:r>
-    </w:p>
-    <w:p>
-      <w:pPr>
-        <w:spacing w:after="160" w:line="259" w:lineRule="auto"/>
-        <w:jc w:val="center"/>
-        <w:rPr>
-          <w:b/>
-          <w:sz w:val="32"/>
-          <w:szCs w:val="32"/>
-          <w:lang w:val="en-US"/>
-        </w:rPr>
-      </w:pPr>
-      <w:r>
-        <w:rPr>
-          <w:b/>
-          <w:sz w:val="32"/>
-          <w:szCs w:val="32"/>
-          <w:lang w:val="en-US"/>
-        </w:rPr>
-        <w:t xml:space="preserve">Supervisor: </w:t>
-      </w:r>
-      <w:r>
-        <w:rPr>
-          <w:b/>
-          <w:sz w:val="32"/>
-          <w:szCs w:val="32"/>
-          <w:lang w:val="en-US"/>
-        </w:rPr>
-        <w:t>[Name of supervisor</w:t>
-      </w:r>
-      <w:r>
-        <w:rPr>
-          <w:b/>
-          <w:sz w:val="32"/>
-          <w:szCs w:val="32"/>
-          <w:lang w:val="en-US"/>
-        </w:rPr>
-        <w:t>(s)</w:t>
-      </w:r>
-      <w:r>
-        <w:rPr>
-          <w:b/>
-          <w:sz w:val="32"/>
-          <w:szCs w:val="32"/>
-          <w:lang w:val="en-US"/>
-        </w:rPr>
-        <w:t>]</w:t>
-      </w:r>
-    </w:p>
-    <w:p>
-      <w:pPr>
-        <w:spacing w:after="160" w:line="240" w:lineRule="auto"/>
-        <w:jc w:val="center"/>
-        <w:rPr>
-          <w:b/>
-          <w:sz w:val="32"/>
-          <w:szCs w:val="32"/>
-          <w:lang w:val="en-US"/>
-        </w:rPr>
-      </w:pPr>
-      <w:r>
-        <w:rPr>
-          <w:b/>
-          <w:sz w:val="32"/>
-          <w:szCs w:val="32"/>
-          <w:lang w:val="en-US"/>
-        </w:rPr>
-        <w:t>[Name and logo of educational institution]</w:t>
-      </w:r>
-    </w:p>
-    <w:p>
-      <w:pPr>
-        <w:spacing w:after="160" w:line="240" w:lineRule="auto"/>
-        <w:jc w:val="center"/>
-        <w:rPr>
-          <w:b/>
-          <w:sz w:val="32"/>
-          <w:szCs w:val="32"/>
-          <w:lang w:val="en-US"/>
-        </w:rPr>
-      </w:pPr>
-      <w:r>
-        <w:rPr>
-          <w:b/>
-          <w:sz w:val="32"/>
-          <w:szCs w:val="32"/>
-          <w:lang w:val="en-US"/>
-        </w:rPr>
-        <w:t>[Logo of companies included]</w:t>
-      </w:r>
-    </w:p>
-    <w:p>
-      <w:pPr>
-        <w:spacing w:after="160" w:line="259" w:lineRule="auto"/>
-        <w:jc w:val="center"/>
-        <w:rPr>
-          <w:b/>
-          <w:sz w:val="32"/>
-          <w:szCs w:val="32"/>
-          <w:lang w:val="en-US"/>
-        </w:rPr>
-      </w:pPr>
-    </w:p>
-    <w:p>
-      <w:pPr>
-        <w:spacing w:after="160" w:line="259" w:lineRule="auto"/>
-        <w:jc w:val="center"/>
-        <w:rPr>
-          <w:b/>
-          <w:sz w:val="32"/>
-          <w:szCs w:val="32"/>
-          <w:lang w:val="en-US"/>
-        </w:rPr>
-      </w:pPr>
     </w:p>
     <w:p>
       <w:pPr>
@@ -413,7 +495,7 @@
           <w:szCs w:val="24"/>
           <w:lang w:val="en-US"/>
         </w:rPr>
-        <w:t>[Study program]</w:t>
+        <w:t>Software Technology Engineering</w:t>
       </w:r>
     </w:p>
     <w:p>
@@ -434,29 +516,29 @@
           <w:szCs w:val="24"/>
           <w:lang w:val="en-US"/>
         </w:rPr>
-        <w:t>[Semester]</w:t>
-      </w:r>
-    </w:p>
-    <w:p>
-      <w:pPr>
-        <w:spacing w:after="160" w:line="259" w:lineRule="auto"/>
-        <w:jc w:val="center"/>
+        <w:t>Semester</w:t>
+      </w:r>
+      <w:r>
         <w:rPr>
           <w:b/>
           <w:sz w:val="24"/>
           <w:szCs w:val="24"/>
           <w:lang w:val="en-US"/>
         </w:rPr>
-      </w:pPr>
-      <w:r>
+        <w:t xml:space="preserve"> 3</w:t>
+      </w:r>
+    </w:p>
+    <w:p>
+      <w:pPr>
+        <w:spacing w:after="160" w:line="259" w:lineRule="auto"/>
+        <w:jc w:val="center"/>
         <w:rPr>
           <w:b/>
           <w:sz w:val="24"/>
           <w:szCs w:val="24"/>
           <w:lang w:val="en-US"/>
         </w:rPr>
-        <w:t>[</w:t>
-      </w:r>
+      </w:pPr>
       <w:r>
         <w:rPr>
           <w:b/>
@@ -464,36 +546,7 @@
           <w:szCs w:val="24"/>
           <w:lang w:val="en-US"/>
         </w:rPr>
-        <w:t>Date</w:t>
-      </w:r>
-      <w:r>
-        <w:rPr>
-          <w:b/>
-          <w:sz w:val="24"/>
-          <w:szCs w:val="24"/>
-          <w:lang w:val="en-US"/>
-        </w:rPr>
-        <w:t>]</w:t>
-      </w:r>
-    </w:p>
-    <w:p>
-      <w:pPr>
-        <w:spacing w:after="160" w:line="259" w:lineRule="auto"/>
-        <w:rPr>
-          <w:b/>
-          <w:sz w:val="32"/>
-          <w:szCs w:val="32"/>
-          <w:lang w:val="en-US"/>
-        </w:rPr>
-      </w:pPr>
-      <w:r>
-        <w:rPr>
-          <w:b/>
-          <w:sz w:val="32"/>
-          <w:szCs w:val="32"/>
-          <w:lang w:val="en-US"/>
-        </w:rPr>
-        <w:br w:type="page"/>
+        <w:t>16.12.2022</w:t>
       </w:r>
     </w:p>
     <w:p>
@@ -541,7 +594,7 @@
       <w:sdtContent>
         <w:p>
           <w:pPr>
-            <w:pStyle w:val="TOCHeading"/>
+            <w:pStyle w:val="Titlucuprins"/>
             <w:rPr>
               <w:color w:val="auto"/>
             </w:rPr>
@@ -549,7 +602,7 @@
         </w:p>
         <w:p>
           <w:pPr>
-            <w:pStyle w:val="TOC1"/>
+            <w:pStyle w:val="Cuprins1"/>
             <w:tabs>
               <w:tab w:val="right" w:leader="dot" w:pos="8494"/>
             </w:tabs>
@@ -630,7 +683,7 @@
         </w:p>
         <w:p>
           <w:pPr>
-            <w:pStyle w:val="TOC1"/>
+            <w:pStyle w:val="Cuprins1"/>
             <w:tabs>
               <w:tab w:val="left" w:pos="440"/>
               <w:tab w:val="right" w:leader="dot" w:pos="8494"/>
@@ -720,7 +773,7 @@
         </w:p>
         <w:p>
           <w:pPr>
-            <w:pStyle w:val="TOC1"/>
+            <w:pStyle w:val="Cuprins1"/>
             <w:tabs>
               <w:tab w:val="left" w:pos="440"/>
               <w:tab w:val="right" w:leader="dot" w:pos="8494"/>
@@ -810,7 +863,7 @@
         </w:p>
         <w:p>
           <w:pPr>
-            <w:pStyle w:val="TOC2"/>
+            <w:pStyle w:val="Cuprins2"/>
             <w:tabs>
               <w:tab w:val="left" w:pos="880"/>
               <w:tab w:val="right" w:leader="dot" w:pos="8494"/>
@@ -900,7 +953,7 @@
         </w:p>
         <w:p>
           <w:pPr>
-            <w:pStyle w:val="TOC2"/>
+            <w:pStyle w:val="Cuprins2"/>
             <w:tabs>
               <w:tab w:val="left" w:pos="880"/>
               <w:tab w:val="right" w:leader="dot" w:pos="8494"/>
@@ -990,7 +1043,7 @@
         </w:p>
         <w:p>
           <w:pPr>
-            <w:pStyle w:val="TOC2"/>
+            <w:pStyle w:val="Cuprins2"/>
             <w:tabs>
               <w:tab w:val="left" w:pos="880"/>
               <w:tab w:val="right" w:leader="dot" w:pos="8494"/>
@@ -1080,7 +1133,7 @@
         </w:p>
         <w:p>
           <w:pPr>
-            <w:pStyle w:val="TOC1"/>
+            <w:pStyle w:val="Cuprins1"/>
             <w:tabs>
               <w:tab w:val="left" w:pos="440"/>
               <w:tab w:val="right" w:leader="dot" w:pos="8494"/>
@@ -1170,7 +1223,7 @@
         </w:p>
         <w:p>
           <w:pPr>
-            <w:pStyle w:val="TOC1"/>
+            <w:pStyle w:val="Cuprins1"/>
             <w:tabs>
               <w:tab w:val="left" w:pos="440"/>
               <w:tab w:val="right" w:leader="dot" w:pos="8494"/>
@@ -1258,7 +1311,7 @@
         </w:p>
         <w:p>
           <w:pPr>
-            <w:pStyle w:val="TOC1"/>
+            <w:pStyle w:val="Cuprins1"/>
             <w:tabs>
               <w:tab w:val="left" w:pos="440"/>
               <w:tab w:val="right" w:leader="dot" w:pos="8494"/>
@@ -1346,7 +1399,7 @@
         </w:p>
         <w:p>
           <w:pPr>
-            <w:pStyle w:val="TOC2"/>
+            <w:pStyle w:val="Cuprins2"/>
             <w:tabs>
               <w:tab w:val="left" w:pos="880"/>
               <w:tab w:val="right" w:leader="dot" w:pos="8494"/>
@@ -1434,7 +1487,7 @@
         </w:p>
         <w:p>
           <w:pPr>
-            <w:pStyle w:val="TOC1"/>
+            <w:pStyle w:val="Cuprins1"/>
             <w:tabs>
               <w:tab w:val="left" w:pos="440"/>
               <w:tab w:val="right" w:leader="dot" w:pos="8494"/>
@@ -1522,7 +1575,7 @@
         </w:p>
         <w:p>
           <w:pPr>
-            <w:pStyle w:val="TOC1"/>
+            <w:pStyle w:val="Cuprins1"/>
             <w:tabs>
               <w:tab w:val="left" w:pos="440"/>
               <w:tab w:val="right" w:leader="dot" w:pos="8494"/>
@@ -1612,7 +1665,7 @@
         </w:p>
         <w:p>
           <w:pPr>
-            <w:pStyle w:val="TOC1"/>
+            <w:pStyle w:val="Cuprins1"/>
             <w:tabs>
               <w:tab w:val="left" w:pos="440"/>
               <w:tab w:val="right" w:leader="dot" w:pos="8494"/>
@@ -1700,7 +1753,7 @@
         </w:p>
         <w:p>
           <w:pPr>
-            <w:pStyle w:val="TOC1"/>
+            <w:pStyle w:val="Cuprins1"/>
             <w:tabs>
               <w:tab w:val="left" w:pos="440"/>
               <w:tab w:val="right" w:leader="dot" w:pos="8494"/>
@@ -1790,7 +1843,7 @@
         </w:p>
         <w:p>
           <w:pPr>
-            <w:pStyle w:val="TOC1"/>
+            <w:pStyle w:val="Cuprins1"/>
             <w:tabs>
               <w:tab w:val="left" w:pos="660"/>
               <w:tab w:val="right" w:leader="dot" w:pos="8494"/>
@@ -1930,7 +1983,7 @@
     </w:p>
     <w:p>
       <w:pPr>
-        <w:pStyle w:val="Heading1"/>
+        <w:pStyle w:val="Titlu1"/>
         <w:numPr>
           <w:ilvl w:val="0"/>
           <w:numId w:val="0"/>
@@ -1940,7 +1993,7 @@
           <w:lang w:val="en-US"/>
         </w:rPr>
       </w:pPr>
-      <w:bookmarkStart w:id="2" w:name="_Toc18659739"/>
+      <w:bookmarkStart w:id="1" w:name="_Toc18659739"/>
       <w:r>
         <w:rPr>
           <w:lang w:val="en-US"/>
@@ -1948,12 +2001,12 @@
         <w:lastRenderedPageBreak/>
         <w:t>Abstract</w:t>
       </w:r>
-      <w:bookmarkEnd w:id="2"/>
+      <w:bookmarkEnd w:id="1"/>
     </w:p>
     <w:bookmarkEnd w:id="0"/>
     <w:p>
       <w:pPr>
-        <w:pStyle w:val="BodyText"/>
+        <w:pStyle w:val="Corptext"/>
         <w:rPr>
           <w:rFonts w:ascii="Arial" w:hAnsi="Arial" w:cs="Arial"/>
           <w:i/>
@@ -1975,7 +2028,7 @@
     </w:p>
     <w:p>
       <w:pPr>
-        <w:pStyle w:val="BodyText"/>
+        <w:pStyle w:val="Corptext"/>
         <w:numPr>
           <w:ilvl w:val="0"/>
           <w:numId w:val="40"/>
@@ -1996,10 +2049,16 @@
           <w:szCs w:val="22"/>
           <w:lang w:val="en-GB"/>
         </w:rPr>
-        <w:t xml:space="preserve">What </w:t>
-      </w:r>
-      <w:proofErr w:type="gramStart"/>
-      <w:r>
+        <w:t>What are the aim and objectives of the project</w:t>
+      </w:r>
+    </w:p>
+    <w:p>
+      <w:pPr>
+        <w:pStyle w:val="Corptext"/>
+        <w:numPr>
+          <w:ilvl w:val="0"/>
+          <w:numId w:val="40"/>
+        </w:numPr>
         <w:rPr>
           <w:rFonts w:ascii="Arial" w:hAnsi="Arial" w:cs="Arial"/>
           <w:i/>
@@ -2007,9 +2066,7 @@
           <w:szCs w:val="22"/>
           <w:lang w:val="en-GB"/>
         </w:rPr>
-        <w:t>are</w:t>
-      </w:r>
-      <w:proofErr w:type="gramEnd"/>
+      </w:pPr>
       <w:r>
         <w:rPr>
           <w:rFonts w:ascii="Arial" w:hAnsi="Arial" w:cs="Arial"/>
@@ -2018,12 +2075,12 @@
           <w:szCs w:val="22"/>
           <w:lang w:val="en-GB"/>
         </w:rPr>
-        <w:t xml:space="preserve"> the aim and objectives of the project</w:t>
-      </w:r>
-    </w:p>
-    <w:p>
-      <w:pPr>
-        <w:pStyle w:val="BodyText"/>
+        <w:t>What are the main technical choices</w:t>
+      </w:r>
+    </w:p>
+    <w:p>
+      <w:pPr>
+        <w:pStyle w:val="Corptext"/>
         <w:numPr>
           <w:ilvl w:val="0"/>
           <w:numId w:val="40"/>
@@ -2044,16 +2101,12 @@
           <w:szCs w:val="22"/>
           <w:lang w:val="en-GB"/>
         </w:rPr>
-        <w:t>What are the main technical choices</w:t>
-      </w:r>
-    </w:p>
-    <w:p>
-      <w:pPr>
-        <w:pStyle w:val="BodyText"/>
-        <w:numPr>
-          <w:ilvl w:val="0"/>
-          <w:numId w:val="40"/>
-        </w:numPr>
+        <w:t>What are the results</w:t>
+      </w:r>
+    </w:p>
+    <w:p>
+      <w:pPr>
+        <w:pStyle w:val="Corptext"/>
         <w:rPr>
           <w:rFonts w:ascii="Arial" w:hAnsi="Arial" w:cs="Arial"/>
           <w:i/>
@@ -2070,12 +2123,12 @@
           <w:szCs w:val="22"/>
           <w:lang w:val="en-GB"/>
         </w:rPr>
-        <w:t>What are the results</w:t>
-      </w:r>
-    </w:p>
-    <w:p>
-      <w:pPr>
-        <w:pStyle w:val="BodyText"/>
+        <w:t>Frequently, readers of a report will only read the abstract, choosing to read at length those reports that are most interesting to them. For this reason, and because abstracts are frequently made available to engineers by various computer abstracting services, this section should be written carefully and succinctly to have the greatest impact in as few words as possible.</w:t>
+      </w:r>
+    </w:p>
+    <w:p>
+      <w:pPr>
+        <w:pStyle w:val="Corptext"/>
         <w:rPr>
           <w:rFonts w:ascii="Arial" w:hAnsi="Arial" w:cs="Arial"/>
           <w:i/>
@@ -2092,34 +2145,12 @@
           <w:szCs w:val="22"/>
           <w:lang w:val="en-GB"/>
         </w:rPr>
-        <w:t>Frequently, readers of a report will only read the abstract, choosing to read at length those reports that are most interesting to them. For this reason, and because abstracts are frequently made available to engineers by various computer abstracting services, this section should be written carefully and succinctly to have the greatest impact in as few words as possible.</w:t>
-      </w:r>
-    </w:p>
-    <w:p>
-      <w:pPr>
-        <w:pStyle w:val="BodyText"/>
-        <w:rPr>
-          <w:rFonts w:ascii="Arial" w:hAnsi="Arial" w:cs="Arial"/>
-          <w:i/>
-          <w:sz w:val="22"/>
-          <w:szCs w:val="22"/>
-          <w:lang w:val="en-GB"/>
-        </w:rPr>
-      </w:pPr>
-      <w:r>
-        <w:rPr>
-          <w:rFonts w:ascii="Arial" w:hAnsi="Arial" w:cs="Arial"/>
-          <w:i/>
-          <w:sz w:val="22"/>
-          <w:szCs w:val="22"/>
-          <w:lang w:val="en-GB"/>
-        </w:rPr>
         <w:t>Although it appears as the first section in a paper, most report writers write the abstract section last.</w:t>
       </w:r>
     </w:p>
     <w:p>
       <w:pPr>
-        <w:pStyle w:val="BodyText"/>
+        <w:pStyle w:val="Corptext"/>
         <w:rPr>
           <w:rFonts w:ascii="Arial" w:hAnsi="Arial" w:cs="Arial"/>
           <w:sz w:val="22"/>
@@ -2213,15 +2244,15 @@
     </w:p>
     <w:p>
       <w:pPr>
-        <w:pStyle w:val="Heading1"/>
+        <w:pStyle w:val="Titlu1"/>
         <w:rPr>
           <w:lang w:val="en-US"/>
         </w:rPr>
         <w:sectPr>
-          <w:headerReference w:type="default" r:id="rId11"/>
-          <w:footerReference w:type="default" r:id="rId12"/>
-          <w:headerReference w:type="first" r:id="rId13"/>
-          <w:footerReference w:type="first" r:id="rId14"/>
+          <w:headerReference w:type="default" r:id="rId13"/>
+          <w:footerReference w:type="default" r:id="rId14"/>
+          <w:headerReference w:type="first" r:id="rId15"/>
+          <w:footerReference w:type="first" r:id="rId16"/>
           <w:pgSz w:w="11906" w:h="16838"/>
           <w:pgMar w:top="1134" w:right="1701" w:bottom="1701" w:left="1701" w:header="708" w:footer="708" w:gutter="0"/>
           <w:pgNumType w:fmt="lowerRoman" w:start="1"/>
@@ -2232,12 +2263,12 @@
     </w:p>
     <w:p>
       <w:pPr>
-        <w:pStyle w:val="Heading1"/>
-        <w:rPr>
-          <w:lang w:val="en-US"/>
-        </w:rPr>
-      </w:pPr>
-      <w:bookmarkStart w:id="3" w:name="_Toc18659740"/>
+        <w:pStyle w:val="Titlu1"/>
+        <w:rPr>
+          <w:lang w:val="en-US"/>
+        </w:rPr>
+      </w:pPr>
+      <w:bookmarkStart w:id="2" w:name="_Toc18659740"/>
       <w:r>
         <w:rPr>
           <w:lang w:val="en-US"/>
@@ -2245,7 +2276,7 @@
         <w:lastRenderedPageBreak/>
         <w:t>Introduction</w:t>
       </w:r>
-      <w:bookmarkEnd w:id="3"/>
+      <w:bookmarkEnd w:id="2"/>
     </w:p>
     <w:p/>
     <w:p>
@@ -2374,12 +2405,12 @@
     </w:p>
     <w:p>
       <w:pPr>
-        <w:pStyle w:val="Heading1"/>
-        <w:rPr>
-          <w:lang w:val="en-US"/>
-        </w:rPr>
-      </w:pPr>
-      <w:bookmarkStart w:id="4" w:name="_Toc18659741"/>
+        <w:pStyle w:val="Titlu1"/>
+        <w:rPr>
+          <w:lang w:val="en-US"/>
+        </w:rPr>
+      </w:pPr>
+      <w:bookmarkStart w:id="3" w:name="_Toc18659741"/>
       <w:r>
         <w:rPr>
           <w:lang w:val="en-US"/>
@@ -2387,6 +2418,91 @@
         <w:lastRenderedPageBreak/>
         <w:t>Analysis</w:t>
       </w:r>
+      <w:bookmarkEnd w:id="3"/>
+    </w:p>
+    <w:p>
+      <w:pPr>
+        <w:rPr>
+          <w:lang w:val="en-US"/>
+        </w:rPr>
+      </w:pPr>
+    </w:p>
+    <w:p>
+      <w:pPr>
+        <w:jc w:val="both"/>
+        <w:rPr>
+          <w:lang w:val="en-US"/>
+        </w:rPr>
+      </w:pPr>
+      <w:r>
+        <w:rPr>
+          <w:lang w:val="en-US"/>
+        </w:rPr>
+        <w:t>The purpose of the analysis section is to outline an understanding of the problem domain and specifically WHAT the stakeholders want. Here, you elaborate on your background description.</w:t>
+      </w:r>
+    </w:p>
+    <w:p>
+      <w:pPr>
+        <w:jc w:val="both"/>
+        <w:rPr>
+          <w:lang w:val="en-US"/>
+        </w:rPr>
+      </w:pPr>
+      <w:r>
+        <w:rPr>
+          <w:lang w:val="en-US"/>
+        </w:rPr>
+        <w:t>You identify objects in the problem domain that will be involved in the solution and how these objects cooperate. The result of this analysis is a Domain Model (Larman 2004, chap.9) and other relevant diagrams.</w:t>
+      </w:r>
+    </w:p>
+    <w:p>
+      <w:pPr>
+        <w:jc w:val="both"/>
+        <w:rPr>
+          <w:lang w:val="en-US"/>
+        </w:rPr>
+      </w:pPr>
+      <w:r>
+        <w:rPr>
+          <w:lang w:val="en-US"/>
+        </w:rPr>
+        <w:t>Use the UML standard for all diagrams where relevant.</w:t>
+      </w:r>
+    </w:p>
+    <w:p>
+      <w:pPr>
+        <w:jc w:val="both"/>
+        <w:rPr>
+          <w:lang w:val="en-US"/>
+        </w:rPr>
+      </w:pPr>
+      <w:r>
+        <w:rPr>
+          <w:lang w:val="en-US"/>
+        </w:rPr>
+        <w:t>Note: Remember that all implementation dependent objects are not part of the domain model only conceptual classes related to the requirements and the domain.</w:t>
+      </w:r>
+      <w:r>
+        <w:rPr>
+          <w:lang w:val="en-US"/>
+        </w:rPr>
+        <w:t xml:space="preserve"> </w:t>
+      </w:r>
+    </w:p>
+    <w:p>
+      <w:pPr>
+        <w:pStyle w:val="Titlu2"/>
+        <w:rPr>
+          <w:lang w:val="en-US"/>
+        </w:rPr>
+      </w:pPr>
+      <w:bookmarkStart w:id="4" w:name="_Toc18659742"/>
+      <w:r>
+        <w:rPr>
+          <w:lang w:val="en-US"/>
+        </w:rPr>
+        <w:t>Requirements</w:t>
+      </w:r>
       <w:bookmarkEnd w:id="4"/>
     </w:p>
     <w:p>
@@ -2407,7 +2523,7 @@
         <w:rPr>
           <w:lang w:val="en-US"/>
         </w:rPr>
-        <w:t>The purpose of the analysis section is to outline an understanding of the problem domain and specifically WHAT the stakeholders want. Here, you elaborate on your background description.</w:t>
+        <w:t>The purpose of the requirement section is to define functional and non-functional requirements. Requirements are perceived as a contract with the stakeholders (customer), and are specified to ensure a common understanding.</w:t>
       </w:r>
     </w:p>
     <w:p>
@@ -2421,21 +2537,7 @@
         <w:rPr>
           <w:lang w:val="en-US"/>
         </w:rPr>
-        <w:t>You identify objects in the problem domain that will be involved in the solution and how these objects cooperate. The result of this analysis is a Domain Model (</w:t>
-      </w:r>
-      <w:proofErr w:type="spellStart"/>
-      <w:r>
-        <w:rPr>
-          <w:lang w:val="en-US"/>
-        </w:rPr>
-        <w:t>Larman</w:t>
-      </w:r>
-      <w:proofErr w:type="spellEnd"/>
-      <w:r>
-        <w:rPr>
-          <w:lang w:val="en-US"/>
-        </w:rPr>
-        <w:t xml:space="preserve"> 2004, chap.9) and other relevant diagrams.</w:t>
+        <w:t>Identify the users and describe their roles (e.g. actor descriptions, personas and scenarios).</w:t>
       </w:r>
     </w:p>
     <w:p>
@@ -2449,7 +2551,7 @@
         <w:rPr>
           <w:lang w:val="en-US"/>
         </w:rPr>
-        <w:t>Use the UML standard for all diagrams where relevant.</w:t>
+        <w:t>Note: Remember that all requirements must be precise and testable.</w:t>
       </w:r>
     </w:p>
     <w:p>
@@ -2463,40 +2565,41 @@
         <w:rPr>
           <w:lang w:val="en-US"/>
         </w:rPr>
-        <w:t>Note: Remember that all implementation dependent objects are not part of the domain model only conceptual classes related to the requirements and the domain.</w:t>
-      </w:r>
-      <w:r>
-        <w:rPr>
-          <w:lang w:val="en-US"/>
-        </w:rPr>
-        <w:t xml:space="preserve"> </w:t>
-      </w:r>
-    </w:p>
-    <w:p>
-      <w:pPr>
-        <w:pStyle w:val="Heading2"/>
-        <w:rPr>
-          <w:lang w:val="en-US"/>
-        </w:rPr>
-      </w:pPr>
-      <w:bookmarkStart w:id="5" w:name="_Toc18659742"/>
-      <w:r>
-        <w:rPr>
-          <w:lang w:val="en-US"/>
-        </w:rPr>
-        <w:t>Requirements</w:t>
+        <w:t>Use the SMART principle (YourCoach n.d.) and MoSCoW (Business Analyst Learnings 2013).</w:t>
+      </w:r>
+    </w:p>
+    <w:p>
+      <w:pPr>
+        <w:jc w:val="both"/>
+        <w:rPr>
+          <w:lang w:val="en-US"/>
+        </w:rPr>
+      </w:pPr>
+      <w:r>
+        <w:rPr>
+          <w:lang w:val="en-US"/>
+        </w:rPr>
+        <w:t>Present a numbered and prioritised list of all the requirements of the users, customer and stakeholders for the project.</w:t>
+      </w:r>
+    </w:p>
+    <w:p>
+      <w:pPr>
+        <w:pStyle w:val="Titlu2"/>
+        <w:rPr>
+          <w:lang w:val="en-US"/>
+        </w:rPr>
+      </w:pPr>
+      <w:bookmarkStart w:id="5" w:name="_Toc18659743"/>
+      <w:r>
+        <w:rPr>
+          <w:lang w:val="en-US"/>
+        </w:rPr>
+        <w:t>Functional Requirements</w:t>
       </w:r>
       <w:bookmarkEnd w:id="5"/>
     </w:p>
     <w:p>
       <w:pPr>
-        <w:rPr>
-          <w:lang w:val="en-US"/>
-        </w:rPr>
-      </w:pPr>
-    </w:p>
-    <w:p>
-      <w:pPr>
         <w:jc w:val="both"/>
         <w:rPr>
           <w:lang w:val="en-US"/>
@@ -2506,145 +2609,17 @@
         <w:rPr>
           <w:lang w:val="en-US"/>
         </w:rPr>
-        <w:t>The purpose of the requirement section is to define functional and non-functional requirements. Requirements are perceived as a contract with the stakeholders (customer), and are specified to ensure a common understanding.</w:t>
-      </w:r>
-    </w:p>
-    <w:p>
-      <w:pPr>
-        <w:jc w:val="both"/>
-        <w:rPr>
-          <w:lang w:val="en-US"/>
-        </w:rPr>
-      </w:pPr>
-      <w:r>
-        <w:rPr>
-          <w:lang w:val="en-US"/>
-        </w:rPr>
-        <w:t>Identify the users and describe their roles (e.g. actor descriptions, personas and scenarios).</w:t>
-      </w:r>
-    </w:p>
-    <w:p>
-      <w:pPr>
-        <w:jc w:val="both"/>
-        <w:rPr>
-          <w:lang w:val="en-US"/>
-        </w:rPr>
-      </w:pPr>
-      <w:r>
-        <w:rPr>
-          <w:lang w:val="en-US"/>
-        </w:rPr>
-        <w:t>Note: Remember that all requirements must be precise and testable.</w:t>
-      </w:r>
-    </w:p>
-    <w:p>
-      <w:pPr>
-        <w:jc w:val="both"/>
-        <w:rPr>
-          <w:lang w:val="en-US"/>
-        </w:rPr>
-      </w:pPr>
-      <w:r>
-        <w:rPr>
-          <w:lang w:val="en-US"/>
-        </w:rPr>
-        <w:t>Use the SMART principle (</w:t>
-      </w:r>
-      <w:proofErr w:type="spellStart"/>
-      <w:r>
-        <w:rPr>
-          <w:lang w:val="en-US"/>
-        </w:rPr>
-        <w:t>YourCoach</w:t>
-      </w:r>
-      <w:proofErr w:type="spellEnd"/>
-      <w:r>
-        <w:rPr>
-          <w:lang w:val="en-US"/>
-        </w:rPr>
-        <w:t xml:space="preserve"> n.d.) and </w:t>
-      </w:r>
-      <w:proofErr w:type="spellStart"/>
-      <w:r>
-        <w:rPr>
-          <w:lang w:val="en-US"/>
-        </w:rPr>
-        <w:t>MoSCoW</w:t>
-      </w:r>
-      <w:proofErr w:type="spellEnd"/>
-      <w:r>
-        <w:rPr>
-          <w:lang w:val="en-US"/>
-        </w:rPr>
-        <w:t xml:space="preserve"> (Business Analyst Learnings 2013).</w:t>
-      </w:r>
-    </w:p>
-    <w:p>
-      <w:pPr>
-        <w:jc w:val="both"/>
-        <w:rPr>
-          <w:lang w:val="en-US"/>
-        </w:rPr>
-      </w:pPr>
-      <w:r>
-        <w:rPr>
-          <w:lang w:val="en-US"/>
-        </w:rPr>
-        <w:t xml:space="preserve">Present a numbered and </w:t>
-      </w:r>
-      <w:proofErr w:type="spellStart"/>
-      <w:r>
-        <w:rPr>
-          <w:lang w:val="en-US"/>
-        </w:rPr>
-        <w:t>prioritised</w:t>
-      </w:r>
-      <w:proofErr w:type="spellEnd"/>
-      <w:r>
-        <w:rPr>
-          <w:lang w:val="en-US"/>
-        </w:rPr>
-        <w:t xml:space="preserve"> list of all the requirements of the users, customer and stakeholders for the project.</w:t>
-      </w:r>
-    </w:p>
-    <w:p>
-      <w:pPr>
-        <w:pStyle w:val="Heading2"/>
-        <w:rPr>
-          <w:lang w:val="en-US"/>
-        </w:rPr>
-      </w:pPr>
-      <w:bookmarkStart w:id="6" w:name="_Toc18659743"/>
-      <w:r>
-        <w:rPr>
-          <w:lang w:val="en-US"/>
-        </w:rPr>
-        <w:t>Functional Requirements</w:t>
-      </w:r>
-      <w:bookmarkEnd w:id="6"/>
-    </w:p>
-    <w:p>
-      <w:pPr>
-        <w:jc w:val="both"/>
-        <w:rPr>
-          <w:lang w:val="en-US"/>
-        </w:rPr>
-      </w:pPr>
-      <w:r>
-        <w:rPr>
-          <w:lang w:val="en-US"/>
-        </w:rPr>
         <w:t>Functional requirements could be described with Use Cases, Use Case descriptions and Actor descriptions. Use Case descriptions can be detailed with different types of UML diagrams.</w:t>
       </w:r>
     </w:p>
     <w:p>
       <w:pPr>
-        <w:pStyle w:val="Heading2"/>
-        <w:rPr>
-          <w:lang w:val="en-US"/>
-        </w:rPr>
-      </w:pPr>
-      <w:bookmarkStart w:id="7" w:name="_Toc18659744"/>
+        <w:pStyle w:val="Titlu2"/>
+        <w:rPr>
+          <w:lang w:val="en-US"/>
+        </w:rPr>
+      </w:pPr>
+      <w:bookmarkStart w:id="6" w:name="_Toc18659744"/>
       <w:r>
         <w:rPr>
           <w:lang w:val="en-US"/>
@@ -2652,7 +2627,7 @@
         <w:lastRenderedPageBreak/>
         <w:t>Non-Functional Requirements</w:t>
       </w:r>
-      <w:bookmarkEnd w:id="7"/>
+      <w:bookmarkEnd w:id="6"/>
     </w:p>
     <w:p>
       <w:pPr>
@@ -2703,12 +2678,12 @@
     </w:p>
     <w:p>
       <w:pPr>
-        <w:pStyle w:val="Heading1"/>
-        <w:rPr>
-          <w:lang w:val="en-US"/>
-        </w:rPr>
-      </w:pPr>
-      <w:bookmarkStart w:id="8" w:name="_Toc18659745"/>
+        <w:pStyle w:val="Titlu1"/>
+        <w:rPr>
+          <w:lang w:val="en-US"/>
+        </w:rPr>
+      </w:pPr>
+      <w:bookmarkStart w:id="7" w:name="_Toc18659745"/>
       <w:r>
         <w:rPr>
           <w:lang w:val="en-US"/>
@@ -2716,7 +2691,7 @@
         <w:lastRenderedPageBreak/>
         <w:t>Design</w:t>
       </w:r>
-      <w:bookmarkEnd w:id="8"/>
+      <w:bookmarkEnd w:id="7"/>
     </w:p>
     <w:p>
       <w:pPr>
@@ -2748,7 +2723,7 @@
     </w:p>
     <w:p>
       <w:pPr>
-        <w:pStyle w:val="ListBullet"/>
+        <w:pStyle w:val="Listcumarcatori"/>
         <w:numPr>
           <w:ilvl w:val="0"/>
           <w:numId w:val="41"/>
@@ -2761,26 +2736,12 @@
         <w:rPr>
           <w:lang w:val="en-US"/>
         </w:rPr>
-        <w:t xml:space="preserve">Architecture: Find architecture patterns here (Leszek </w:t>
-      </w:r>
-      <w:proofErr w:type="spellStart"/>
-      <w:r>
-        <w:rPr>
-          <w:lang w:val="en-US"/>
-        </w:rPr>
-        <w:t>Maciaszek</w:t>
-      </w:r>
-      <w:proofErr w:type="spellEnd"/>
-      <w:r>
-        <w:rPr>
-          <w:lang w:val="en-US"/>
-        </w:rPr>
-        <w:t xml:space="preserve"> 2004, chap.9).</w:t>
-      </w:r>
-    </w:p>
-    <w:p>
-      <w:pPr>
-        <w:pStyle w:val="ListBullet"/>
+        <w:t>Architecture: Find architecture patterns here (Leszek Maciaszek 2004, chap.9).</w:t>
+      </w:r>
+    </w:p>
+    <w:p>
+      <w:pPr>
+        <w:pStyle w:val="Listcumarcatori"/>
         <w:numPr>
           <w:ilvl w:val="0"/>
           <w:numId w:val="41"/>
@@ -2798,7 +2759,7 @@
     </w:p>
     <w:p>
       <w:pPr>
-        <w:pStyle w:val="ListBullet"/>
+        <w:pStyle w:val="Listcumarcatori"/>
         <w:numPr>
           <w:ilvl w:val="0"/>
           <w:numId w:val="41"/>
@@ -2811,21 +2772,7 @@
         <w:rPr>
           <w:lang w:val="en-US"/>
         </w:rPr>
-        <w:t>Design Patterns: Describe which design patterns (</w:t>
-      </w:r>
-      <w:proofErr w:type="spellStart"/>
-      <w:r>
-        <w:rPr>
-          <w:lang w:val="en-US"/>
-        </w:rPr>
-        <w:t>GoF</w:t>
-      </w:r>
-      <w:proofErr w:type="spellEnd"/>
-      <w:r>
-        <w:rPr>
-          <w:lang w:val="en-US"/>
-        </w:rPr>
-        <w:t xml:space="preserve"> (Gamma et al. 2002) etc.) you </w:t>
+        <w:t xml:space="preserve">Design Patterns: Describe which design patterns (GoF (Gamma et al. 2002) etc.) you </w:t>
       </w:r>
       <w:r>
         <w:rPr>
@@ -2842,7 +2789,7 @@
     </w:p>
     <w:p>
       <w:pPr>
-        <w:pStyle w:val="ListBullet"/>
+        <w:pStyle w:val="Listcumarcatori"/>
         <w:numPr>
           <w:ilvl w:val="0"/>
           <w:numId w:val="41"/>
@@ -2860,7 +2807,7 @@
     </w:p>
     <w:p>
       <w:pPr>
-        <w:pStyle w:val="ListBullet"/>
+        <w:pStyle w:val="Listcumarcatori"/>
         <w:numPr>
           <w:ilvl w:val="0"/>
           <w:numId w:val="41"/>
@@ -2878,7 +2825,7 @@
     </w:p>
     <w:p>
       <w:pPr>
-        <w:pStyle w:val="ListBullet"/>
+        <w:pStyle w:val="Listcumarcatori"/>
         <w:numPr>
           <w:ilvl w:val="0"/>
           <w:numId w:val="41"/>
@@ -2896,7 +2843,7 @@
     </w:p>
     <w:p>
       <w:pPr>
-        <w:pStyle w:val="ListBullet"/>
+        <w:pStyle w:val="Listcumarcatori"/>
         <w:numPr>
           <w:ilvl w:val="0"/>
           <w:numId w:val="41"/>
@@ -2945,21 +2892,7 @@
         <w:rPr>
           <w:lang w:val="en-US"/>
         </w:rPr>
-        <w:t>Hint: One way to figure out which objects/classes are needed in the design is to apply the General Responsibility Assignment Software Patterns/principles (GRASP) (</w:t>
-      </w:r>
-      <w:proofErr w:type="spellStart"/>
-      <w:r>
-        <w:rPr>
-          <w:lang w:val="en-US"/>
-        </w:rPr>
-        <w:t>Larman</w:t>
-      </w:r>
-      <w:proofErr w:type="spellEnd"/>
-      <w:r>
-        <w:rPr>
-          <w:lang w:val="en-US"/>
-        </w:rPr>
-        <w:t xml:space="preserve"> 2004, chap.17).</w:t>
+        <w:t>Hint: One way to figure out which objects/classes are needed in the design is to apply the General Responsibility Assignment Software Patterns/principles (GRASP) (Larman 2004, chap.17).</w:t>
       </w:r>
     </w:p>
     <w:p>
@@ -2992,20 +2925,20 @@
     </w:p>
     <w:p>
       <w:pPr>
-        <w:pStyle w:val="Heading1"/>
-      </w:pPr>
-      <w:bookmarkStart w:id="9" w:name="_Toc490902154"/>
-      <w:bookmarkStart w:id="10" w:name="_Toc18659746"/>
+        <w:pStyle w:val="Titlu1"/>
+      </w:pPr>
+      <w:bookmarkStart w:id="8" w:name="_Toc490902154"/>
+      <w:bookmarkStart w:id="9" w:name="_Toc18659746"/>
       <w:r>
         <w:lastRenderedPageBreak/>
         <w:t>Implementation</w:t>
       </w:r>
+      <w:bookmarkEnd w:id="8"/>
       <w:bookmarkEnd w:id="9"/>
-      <w:bookmarkEnd w:id="10"/>
-    </w:p>
-    <w:p>
-      <w:pPr>
-        <w:pStyle w:val="BodyText"/>
+    </w:p>
+    <w:p>
+      <w:pPr>
+        <w:pStyle w:val="Corptext"/>
         <w:rPr>
           <w:rFonts w:ascii="Arial" w:hAnsi="Arial" w:cs="Arial"/>
           <w:sz w:val="22"/>
@@ -3025,7 +2958,7 @@
     </w:p>
     <w:p>
       <w:pPr>
-        <w:pStyle w:val="BodyText"/>
+        <w:pStyle w:val="Corptext"/>
         <w:rPr>
           <w:rFonts w:ascii="Arial" w:hAnsi="Arial" w:cs="Arial"/>
           <w:sz w:val="22"/>
@@ -3100,7 +3033,7 @@
     </w:p>
     <w:p>
       <w:pPr>
-        <w:pStyle w:val="BodyText"/>
+        <w:pStyle w:val="Corptext"/>
         <w:rPr>
           <w:rFonts w:ascii="Arial" w:hAnsi="Arial" w:cs="Arial"/>
           <w:sz w:val="22"/>
@@ -3120,7 +3053,7 @@
     </w:p>
     <w:p>
       <w:pPr>
-        <w:pStyle w:val="BodyText"/>
+        <w:pStyle w:val="Corptext"/>
         <w:rPr>
           <w:rFonts w:ascii="Arial" w:hAnsi="Arial" w:cs="Arial"/>
           <w:sz w:val="22"/>
@@ -3156,20 +3089,20 @@
     </w:p>
     <w:p>
       <w:pPr>
-        <w:pStyle w:val="Heading1"/>
-      </w:pPr>
-      <w:bookmarkStart w:id="11" w:name="_Toc490902155"/>
-      <w:bookmarkStart w:id="12" w:name="_Toc18659747"/>
+        <w:pStyle w:val="Titlu1"/>
+      </w:pPr>
+      <w:bookmarkStart w:id="10" w:name="_Toc490902155"/>
+      <w:bookmarkStart w:id="11" w:name="_Toc18659747"/>
       <w:r>
         <w:lastRenderedPageBreak/>
         <w:t>Test</w:t>
       </w:r>
+      <w:bookmarkEnd w:id="10"/>
       <w:bookmarkEnd w:id="11"/>
-      <w:bookmarkEnd w:id="12"/>
-    </w:p>
-    <w:p>
-      <w:pPr>
-        <w:pStyle w:val="BodyText"/>
+    </w:p>
+    <w:p>
+      <w:pPr>
+        <w:pStyle w:val="Corptext"/>
         <w:rPr>
           <w:rFonts w:ascii="Arial" w:hAnsi="Arial" w:cs="Arial"/>
           <w:sz w:val="22"/>
@@ -3189,19 +3122,19 @@
     </w:p>
     <w:p>
       <w:pPr>
-        <w:pStyle w:val="Heading2"/>
-      </w:pPr>
-      <w:bookmarkStart w:id="13" w:name="_Toc490902156"/>
-      <w:bookmarkStart w:id="14" w:name="_Toc18659748"/>
+        <w:pStyle w:val="Titlu2"/>
+      </w:pPr>
+      <w:bookmarkStart w:id="12" w:name="_Toc490902156"/>
+      <w:bookmarkStart w:id="13" w:name="_Toc18659748"/>
       <w:r>
         <w:t>Test Specifications</w:t>
       </w:r>
+      <w:bookmarkEnd w:id="12"/>
       <w:bookmarkEnd w:id="13"/>
-      <w:bookmarkEnd w:id="14"/>
-    </w:p>
-    <w:p>
-      <w:pPr>
-        <w:pStyle w:val="BodyText"/>
+    </w:p>
+    <w:p>
+      <w:pPr>
+        <w:pStyle w:val="Corptext"/>
         <w:rPr>
           <w:rFonts w:ascii="Arial" w:hAnsi="Arial" w:cs="Arial"/>
           <w:sz w:val="22"/>
@@ -3221,7 +3154,7 @@
     </w:p>
     <w:p>
       <w:pPr>
-        <w:pStyle w:val="BodyText"/>
+        <w:pStyle w:val="Corptext"/>
         <w:rPr>
           <w:rFonts w:ascii="Arial" w:hAnsi="Arial" w:cs="Arial"/>
           <w:sz w:val="22"/>
@@ -3310,14 +3243,14 @@
     </w:p>
     <w:p>
       <w:pPr>
-        <w:pStyle w:val="Heading1"/>
-      </w:pPr>
-      <w:bookmarkStart w:id="15" w:name="_Toc18659749"/>
+        <w:pStyle w:val="Titlu1"/>
+      </w:pPr>
+      <w:bookmarkStart w:id="14" w:name="_Toc18659749"/>
       <w:r>
         <w:lastRenderedPageBreak/>
         <w:t>Results and Discussion</w:t>
       </w:r>
-      <w:bookmarkEnd w:id="15"/>
+      <w:bookmarkEnd w:id="14"/>
     </w:p>
     <w:p>
       <w:pPr>
@@ -3366,12 +3299,12 @@
     </w:p>
     <w:p>
       <w:pPr>
-        <w:pStyle w:val="Heading1"/>
-        <w:rPr>
-          <w:lang w:val="en-US"/>
-        </w:rPr>
-      </w:pPr>
-      <w:bookmarkStart w:id="16" w:name="_Toc18659750"/>
+        <w:pStyle w:val="Titlu1"/>
+        <w:rPr>
+          <w:lang w:val="en-US"/>
+        </w:rPr>
+      </w:pPr>
+      <w:bookmarkStart w:id="15" w:name="_Toc18659750"/>
       <w:r>
         <w:rPr>
           <w:lang w:val="en-US"/>
@@ -3379,7 +3312,7 @@
         <w:lastRenderedPageBreak/>
         <w:t>Conclusions</w:t>
       </w:r>
-      <w:bookmarkEnd w:id="16"/>
+      <w:bookmarkEnd w:id="15"/>
     </w:p>
     <w:p>
       <w:pPr>
@@ -3432,20 +3365,20 @@
     </w:p>
     <w:p>
       <w:pPr>
-        <w:pStyle w:val="Heading1"/>
-      </w:pPr>
-      <w:bookmarkStart w:id="17" w:name="_Toc490902159"/>
-      <w:bookmarkStart w:id="18" w:name="_Toc18659751"/>
+        <w:pStyle w:val="Titlu1"/>
+      </w:pPr>
+      <w:bookmarkStart w:id="16" w:name="_Toc490902159"/>
+      <w:bookmarkStart w:id="17" w:name="_Toc18659751"/>
       <w:r>
         <w:lastRenderedPageBreak/>
         <w:t>Project future</w:t>
       </w:r>
+      <w:bookmarkEnd w:id="16"/>
       <w:bookmarkEnd w:id="17"/>
-      <w:bookmarkEnd w:id="18"/>
-    </w:p>
-    <w:p>
-      <w:pPr>
-        <w:pStyle w:val="BodyText"/>
+    </w:p>
+    <w:p>
+      <w:pPr>
+        <w:pStyle w:val="Corptext"/>
         <w:rPr>
           <w:rFonts w:ascii="Arial" w:hAnsi="Arial" w:cs="Arial"/>
           <w:sz w:val="22"/>
@@ -3465,7 +3398,7 @@
     </w:p>
     <w:p>
       <w:pPr>
-        <w:pStyle w:val="BodyText"/>
+        <w:pStyle w:val="Corptext"/>
         <w:rPr>
           <w:rFonts w:ascii="Arial" w:hAnsi="Arial" w:cs="Arial"/>
           <w:sz w:val="22"/>
@@ -3502,12 +3435,12 @@
     </w:p>
     <w:p>
       <w:pPr>
-        <w:pStyle w:val="Heading1"/>
-        <w:rPr>
-          <w:lang w:val="en-US"/>
-        </w:rPr>
-      </w:pPr>
-      <w:bookmarkStart w:id="19" w:name="_Toc18659752"/>
+        <w:pStyle w:val="Titlu1"/>
+        <w:rPr>
+          <w:lang w:val="en-US"/>
+        </w:rPr>
+      </w:pPr>
+      <w:bookmarkStart w:id="18" w:name="_Toc18659752"/>
       <w:r>
         <w:rPr>
           <w:lang w:val="en-US"/>
@@ -3515,18 +3448,18 @@
         <w:lastRenderedPageBreak/>
         <w:t>Sources of information</w:t>
       </w:r>
-      <w:bookmarkEnd w:id="19"/>
-    </w:p>
-    <w:p>
-      <w:pPr>
-        <w:rPr>
-          <w:lang w:val="en-US"/>
-        </w:rPr>
-      </w:pPr>
-    </w:p>
-    <w:p>
-      <w:pPr>
-        <w:pStyle w:val="BodyText"/>
+      <w:bookmarkEnd w:id="18"/>
+    </w:p>
+    <w:p>
+      <w:pPr>
+        <w:rPr>
+          <w:lang w:val="en-US"/>
+        </w:rPr>
+      </w:pPr>
+    </w:p>
+    <w:p>
+      <w:pPr>
+        <w:pStyle w:val="Corptext"/>
         <w:rPr>
           <w:rFonts w:ascii="Arial" w:hAnsi="Arial" w:cs="Arial"/>
           <w:sz w:val="22"/>
@@ -3865,12 +3798,12 @@
     </w:p>
     <w:p>
       <w:pPr>
-        <w:pStyle w:val="Heading1"/>
-        <w:rPr>
-          <w:lang w:val="en-US"/>
-        </w:rPr>
-      </w:pPr>
-      <w:bookmarkStart w:id="20" w:name="_Toc18659753"/>
+        <w:pStyle w:val="Titlu1"/>
+        <w:rPr>
+          <w:lang w:val="en-US"/>
+        </w:rPr>
+      </w:pPr>
+      <w:bookmarkStart w:id="19" w:name="_Toc18659753"/>
       <w:r>
         <w:rPr>
           <w:lang w:val="en-US"/>
@@ -3878,7 +3811,7 @@
         <w:lastRenderedPageBreak/>
         <w:t>Appendices</w:t>
       </w:r>
-      <w:bookmarkEnd w:id="20"/>
+      <w:bookmarkEnd w:id="19"/>
     </w:p>
     <w:p>
       <w:pPr>
@@ -3920,7 +3853,7 @@
     </w:p>
     <w:p>
       <w:pPr>
-        <w:pStyle w:val="ListParagraph"/>
+        <w:pStyle w:val="Listparagraf"/>
         <w:numPr>
           <w:ilvl w:val="0"/>
           <w:numId w:val="43"/>
@@ -3938,7 +3871,7 @@
     </w:p>
     <w:p>
       <w:pPr>
-        <w:pStyle w:val="ListParagraph"/>
+        <w:pStyle w:val="Listparagraf"/>
         <w:numPr>
           <w:ilvl w:val="0"/>
           <w:numId w:val="43"/>
@@ -3956,7 +3889,7 @@
     </w:p>
     <w:p>
       <w:pPr>
-        <w:pStyle w:val="ListParagraph"/>
+        <w:pStyle w:val="Listparagraf"/>
         <w:numPr>
           <w:ilvl w:val="0"/>
           <w:numId w:val="43"/>
@@ -3974,7 +3907,7 @@
     </w:p>
     <w:p>
       <w:pPr>
-        <w:pStyle w:val="ListParagraph"/>
+        <w:pStyle w:val="Listparagraf"/>
         <w:numPr>
           <w:ilvl w:val="0"/>
           <w:numId w:val="43"/>
@@ -3992,7 +3925,7 @@
     </w:p>
     <w:p>
       <w:pPr>
-        <w:pStyle w:val="ListParagraph"/>
+        <w:pStyle w:val="Listparagraf"/>
         <w:numPr>
           <w:ilvl w:val="0"/>
           <w:numId w:val="43"/>
@@ -4010,7 +3943,7 @@
     </w:p>
     <w:p>
       <w:pPr>
-        <w:pStyle w:val="ListParagraph"/>
+        <w:pStyle w:val="Listparagraf"/>
         <w:numPr>
           <w:ilvl w:val="0"/>
           <w:numId w:val="43"/>
@@ -4095,7 +4028,7 @@
 </file>
 
 <file path=word/endnotes.xml><?xml version="1.0" encoding="utf-8"?>
-<w:endnotes xmlns:wpc="http://schemas.microsoft.com/office/word/2010/wordprocessingCanvas" xmlns:cx="http://schemas.microsoft.com/office/drawing/2014/chartex" xmlns:cx1="http://schemas.microsoft.com/office/drawing/2015/9/8/chartex" xmlns:cx2="http://schemas.microsoft.com/office/drawing/2015/10/21/chartex" xmlns:cx3="http://schemas.microsoft.com/office/drawing/2016/5/9/chartex" xmlns:cx4="http://schemas.microsoft.com/office/drawing/2016/5/10/chartex" xmlns:cx5="http://schemas.microsoft.com/office/drawing/2016/5/11/chartex" xmlns:cx6="http://schemas.microsoft.com/office/drawing/2016/5/12/chartex" xmlns:cx7="http://schemas.microsoft.com/office/drawing/2016/5/13/chartex" xmlns:cx8="http://schemas.microsoft.com/office/drawing/2016/5/14/chartex" xmlns:mc="http://schemas.openxmlformats.org/markup-compatibility/2006" xmlns:aink="http://schemas.microsoft.com/office/drawing/2016/ink" xmlns:am3d="http://schemas.microsoft.com/office/drawing/2017/model3d" xmlns:o="urn:schemas-microsoft-com:office:office" xmlns:r="http://schemas.openxmlformats.org/officeDocument/2006/relationships" xmlns:m="http://schemas.openxmlformats.org/officeDocument/2006/math" xmlns:v="urn:schemas-microsoft-com:vml" xmlns:wp14="http://schemas.microsoft.com/office/word/2010/wordprocessingDrawing" xmlns:wp="http://schemas.openxmlformats.org/drawingml/2006/wordprocessingDrawing" xmlns:w10="urn:schemas-microsoft-com:office:word" xmlns:w="http://schemas.openxmlformats.org/wordprocessingml/2006/main" xmlns:w14="http://schemas.microsoft.com/office/word/2010/wordml" xmlns:w15="http://schemas.microsoft.com/office/word/2012/wordml" xmlns:w16cid="http://schemas.microsoft.com/office/word/2016/wordml/cid" xmlns:w16se="http://schemas.microsoft.com/office/word/2015/wordml/symex" xmlns:wpg="http://schemas.microsoft.com/office/word/2010/wordprocessingGroup" xmlns:wpi="http://schemas.microsoft.com/office/word/2010/wordprocessingInk" xmlns:wne="http://schemas.microsoft.com/office/word/2006/wordml" xmlns:wps="http://schemas.microsoft.com/office/word/2010/wordprocessingShape" mc:Ignorable="w14 w15 w16se w16cid wp14">
+<w:endnotes xmlns:wpc="http://schemas.microsoft.com/office/word/2010/wordprocessingCanvas" xmlns:cx="http://schemas.microsoft.com/office/drawing/2014/chartex" xmlns:cx1="http://schemas.microsoft.com/office/drawing/2015/9/8/chartex" xmlns:cx2="http://schemas.microsoft.com/office/drawing/2015/10/21/chartex" xmlns:cx3="http://schemas.microsoft.com/office/drawing/2016/5/9/chartex" xmlns:cx4="http://schemas.microsoft.com/office/drawing/2016/5/10/chartex" xmlns:cx5="http://schemas.microsoft.com/office/drawing/2016/5/11/chartex" xmlns:cx6="http://schemas.microsoft.com/office/drawing/2016/5/12/chartex" xmlns:cx7="http://schemas.microsoft.com/office/drawing/2016/5/13/chartex" xmlns:cx8="http://schemas.microsoft.com/office/drawing/2016/5/14/chartex" xmlns:mc="http://schemas.openxmlformats.org/markup-compatibility/2006" xmlns:aink="http://schemas.microsoft.com/office/drawing/2016/ink" xmlns:am3d="http://schemas.microsoft.com/office/drawing/2017/model3d" xmlns:o="urn:schemas-microsoft-com:office:office" xmlns:oel="http://schemas.microsoft.com/office/2019/extlst" xmlns:r="http://schemas.openxmlformats.org/officeDocument/2006/relationships" xmlns:m="http://schemas.openxmlformats.org/officeDocument/2006/math" xmlns:v="urn:schemas-microsoft-com:vml" xmlns:wp14="http://schemas.microsoft.com/office/word/2010/wordprocessingDrawing" xmlns:wp="http://schemas.openxmlformats.org/drawingml/2006/wordprocessingDrawing" xmlns:w10="urn:schemas-microsoft-com:office:word" xmlns:w="http://schemas.openxmlformats.org/wordprocessingml/2006/main" xmlns:w14="http://schemas.microsoft.com/office/word/2010/wordml" xmlns:w15="http://schemas.microsoft.com/office/word/2012/wordml" xmlns:w16cex="http://schemas.microsoft.com/office/word/2018/wordml/cex" xmlns:w16cid="http://schemas.microsoft.com/office/word/2016/wordml/cid" xmlns:w16="http://schemas.microsoft.com/office/word/2018/wordml" xmlns:w16sdtdh="http://schemas.microsoft.com/office/word/2020/wordml/sdtdatahash" xmlns:w16se="http://schemas.microsoft.com/office/word/2015/wordml/symex" xmlns:wpg="http://schemas.microsoft.com/office/word/2010/wordprocessingGroup" xmlns:wpi="http://schemas.microsoft.com/office/word/2010/wordprocessingInk" xmlns:wne="http://schemas.microsoft.com/office/word/2006/wordml" xmlns:wps="http://schemas.microsoft.com/office/word/2010/wordprocessingShape" mc:Ignorable="w14 w15 w16se w16cid w16 w16cex w16sdtdh wp14">
   <w:endnote w:type="separator" w:id="-1">
     <w:p>
       <w:pPr>
@@ -4120,7 +4053,7 @@
 </file>
 
 <file path=word/footer1.xml><?xml version="1.0" encoding="utf-8"?>
-<w:ftr xmlns:wpc="http://schemas.microsoft.com/office/word/2010/wordprocessingCanvas" xmlns:cx="http://schemas.microsoft.com/office/drawing/2014/chartex" xmlns:cx1="http://schemas.microsoft.com/office/drawing/2015/9/8/chartex" xmlns:cx2="http://schemas.microsoft.com/office/drawing/2015/10/21/chartex" xmlns:cx3="http://schemas.microsoft.com/office/drawing/2016/5/9/chartex" xmlns:cx4="http://schemas.microsoft.com/office/drawing/2016/5/10/chartex" xmlns:cx5="http://schemas.microsoft.com/office/drawing/2016/5/11/chartex" xmlns:cx6="http://schemas.microsoft.com/office/drawing/2016/5/12/chartex" xmlns:cx7="http://schemas.microsoft.com/office/drawing/2016/5/13/chartex" xmlns:cx8="http://schemas.microsoft.com/office/drawing/2016/5/14/chartex" xmlns:mc="http://schemas.openxmlformats.org/markup-compatibility/2006" xmlns:aink="http://schemas.microsoft.com/office/drawing/2016/ink" xmlns:am3d="http://schemas.microsoft.com/office/drawing/2017/model3d" xmlns:o="urn:schemas-microsoft-com:office:office" xmlns:r="http://schemas.openxmlformats.org/officeDocument/2006/relationships" xmlns:m="http://schemas.openxmlformats.org/officeDocument/2006/math" xmlns:v="urn:schemas-microsoft-com:vml" xmlns:wp14="http://schemas.microsoft.com/office/word/2010/wordprocessingDrawing" xmlns:wp="http://schemas.openxmlformats.org/drawingml/2006/wordprocessingDrawing" xmlns:w10="urn:schemas-microsoft-com:office:word" xmlns:w="http://schemas.openxmlformats.org/wordprocessingml/2006/main" xmlns:w14="http://schemas.microsoft.com/office/word/2010/wordml" xmlns:w15="http://schemas.microsoft.com/office/word/2012/wordml" xmlns:w16cid="http://schemas.microsoft.com/office/word/2016/wordml/cid" xmlns:w16se="http://schemas.microsoft.com/office/word/2015/wordml/symex" xmlns:wpg="http://schemas.microsoft.com/office/word/2010/wordprocessingGroup" xmlns:wpi="http://schemas.microsoft.com/office/word/2010/wordprocessingInk" xmlns:wne="http://schemas.microsoft.com/office/word/2006/wordml" xmlns:wps="http://schemas.microsoft.com/office/word/2010/wordprocessingShape" mc:Ignorable="w14 w15 w16se w16cid wp14">
+<w:ftr xmlns:wpc="http://schemas.microsoft.com/office/word/2010/wordprocessingCanvas" xmlns:cx="http://schemas.microsoft.com/office/drawing/2014/chartex" xmlns:cx1="http://schemas.microsoft.com/office/drawing/2015/9/8/chartex" xmlns:cx2="http://schemas.microsoft.com/office/drawing/2015/10/21/chartex" xmlns:cx3="http://schemas.microsoft.com/office/drawing/2016/5/9/chartex" xmlns:cx4="http://schemas.microsoft.com/office/drawing/2016/5/10/chartex" xmlns:cx5="http://schemas.microsoft.com/office/drawing/2016/5/11/chartex" xmlns:cx6="http://schemas.microsoft.com/office/drawing/2016/5/12/chartex" xmlns:cx7="http://schemas.microsoft.com/office/drawing/2016/5/13/chartex" xmlns:cx8="http://schemas.microsoft.com/office/drawing/2016/5/14/chartex" xmlns:mc="http://schemas.openxmlformats.org/markup-compatibility/2006" xmlns:aink="http://schemas.microsoft.com/office/drawing/2016/ink" xmlns:am3d="http://schemas.microsoft.com/office/drawing/2017/model3d" xmlns:o="urn:schemas-microsoft-com:office:office" xmlns:oel="http://schemas.microsoft.com/office/2019/extlst" xmlns:r="http://schemas.openxmlformats.org/officeDocument/2006/relationships" xmlns:m="http://schemas.openxmlformats.org/officeDocument/2006/math" xmlns:v="urn:schemas-microsoft-com:vml" xmlns:wp14="http://schemas.microsoft.com/office/word/2010/wordprocessingDrawing" xmlns:wp="http://schemas.openxmlformats.org/drawingml/2006/wordprocessingDrawing" xmlns:w10="urn:schemas-microsoft-com:office:word" xmlns:w="http://schemas.openxmlformats.org/wordprocessingml/2006/main" xmlns:w14="http://schemas.microsoft.com/office/word/2010/wordml" xmlns:w15="http://schemas.microsoft.com/office/word/2012/wordml" xmlns:w16cex="http://schemas.microsoft.com/office/word/2018/wordml/cex" xmlns:w16cid="http://schemas.microsoft.com/office/word/2016/wordml/cid" xmlns:w16="http://schemas.microsoft.com/office/word/2018/wordml" xmlns:w16sdtdh="http://schemas.microsoft.com/office/word/2020/wordml/sdtdatahash" xmlns:w16se="http://schemas.microsoft.com/office/word/2015/wordml/symex" xmlns:wpg="http://schemas.microsoft.com/office/word/2010/wordprocessingGroup" xmlns:wpi="http://schemas.microsoft.com/office/word/2010/wordprocessingInk" xmlns:wne="http://schemas.microsoft.com/office/word/2006/wordml" xmlns:wps="http://schemas.microsoft.com/office/word/2010/wordprocessingShape" mc:Ignorable="w14 w15 w16se w16cid w16 w16cex w16sdtdh wp14">
   <w:sdt>
     <w:sdtPr>
       <w:id w:val="-229314832"/>
@@ -4133,7 +4066,7 @@
     <w:sdtContent>
       <w:p>
         <w:pPr>
-          <w:pStyle w:val="Footer"/>
+          <w:pStyle w:val="Subsol"/>
           <w:jc w:val="right"/>
         </w:pPr>
         <w:r>
@@ -4160,14 +4093,14 @@
   </w:sdt>
   <w:p>
     <w:pPr>
-      <w:pStyle w:val="Footer"/>
+      <w:pStyle w:val="Subsol"/>
     </w:pPr>
   </w:p>
 </w:ftr>
 </file>
 
 <file path=word/footer2.xml><?xml version="1.0" encoding="utf-8"?>
-<w:ftr xmlns:wpc="http://schemas.microsoft.com/office/word/2010/wordprocessingCanvas" xmlns:cx="http://schemas.microsoft.com/office/drawing/2014/chartex" xmlns:cx1="http://schemas.microsoft.com/office/drawing/2015/9/8/chartex" xmlns:cx2="http://schemas.microsoft.com/office/drawing/2015/10/21/chartex" xmlns:cx3="http://schemas.microsoft.com/office/drawing/2016/5/9/chartex" xmlns:cx4="http://schemas.microsoft.com/office/drawing/2016/5/10/chartex" xmlns:cx5="http://schemas.microsoft.com/office/drawing/2016/5/11/chartex" xmlns:cx6="http://schemas.microsoft.com/office/drawing/2016/5/12/chartex" xmlns:cx7="http://schemas.microsoft.com/office/drawing/2016/5/13/chartex" xmlns:cx8="http://schemas.microsoft.com/office/drawing/2016/5/14/chartex" xmlns:mc="http://schemas.openxmlformats.org/markup-compatibility/2006" xmlns:aink="http://schemas.microsoft.com/office/drawing/2016/ink" xmlns:am3d="http://schemas.microsoft.com/office/drawing/2017/model3d" xmlns:o="urn:schemas-microsoft-com:office:office" xmlns:r="http://schemas.openxmlformats.org/officeDocument/2006/relationships" xmlns:m="http://schemas.openxmlformats.org/officeDocument/2006/math" xmlns:v="urn:schemas-microsoft-com:vml" xmlns:wp14="http://schemas.microsoft.com/office/word/2010/wordprocessingDrawing" xmlns:wp="http://schemas.openxmlformats.org/drawingml/2006/wordprocessingDrawing" xmlns:w10="urn:schemas-microsoft-com:office:word" xmlns:w="http://schemas.openxmlformats.org/wordprocessingml/2006/main" xmlns:w14="http://schemas.microsoft.com/office/word/2010/wordml" xmlns:w15="http://schemas.microsoft.com/office/word/2012/wordml" xmlns:w16cid="http://schemas.microsoft.com/office/word/2016/wordml/cid" xmlns:w16se="http://schemas.microsoft.com/office/word/2015/wordml/symex" xmlns:wpg="http://schemas.microsoft.com/office/word/2010/wordprocessingGroup" xmlns:wpi="http://schemas.microsoft.com/office/word/2010/wordprocessingInk" xmlns:wne="http://schemas.microsoft.com/office/word/2006/wordml" xmlns:wps="http://schemas.microsoft.com/office/word/2010/wordprocessingShape" mc:Ignorable="w14 w15 w16se w16cid wp14">
+<w:ftr xmlns:wpc="http://schemas.microsoft.com/office/word/2010/wordprocessingCanvas" xmlns:cx="http://schemas.microsoft.com/office/drawing/2014/chartex" xmlns:cx1="http://schemas.microsoft.com/office/drawing/2015/9/8/chartex" xmlns:cx2="http://schemas.microsoft.com/office/drawing/2015/10/21/chartex" xmlns:cx3="http://schemas.microsoft.com/office/drawing/2016/5/9/chartex" xmlns:cx4="http://schemas.microsoft.com/office/drawing/2016/5/10/chartex" xmlns:cx5="http://schemas.microsoft.com/office/drawing/2016/5/11/chartex" xmlns:cx6="http://schemas.microsoft.com/office/drawing/2016/5/12/chartex" xmlns:cx7="http://schemas.microsoft.com/office/drawing/2016/5/13/chartex" xmlns:cx8="http://schemas.microsoft.com/office/drawing/2016/5/14/chartex" xmlns:mc="http://schemas.openxmlformats.org/markup-compatibility/2006" xmlns:aink="http://schemas.microsoft.com/office/drawing/2016/ink" xmlns:am3d="http://schemas.microsoft.com/office/drawing/2017/model3d" xmlns:o="urn:schemas-microsoft-com:office:office" xmlns:oel="http://schemas.microsoft.com/office/2019/extlst" xmlns:r="http://schemas.openxmlformats.org/officeDocument/2006/relationships" xmlns:m="http://schemas.openxmlformats.org/officeDocument/2006/math" xmlns:v="urn:schemas-microsoft-com:vml" xmlns:wp14="http://schemas.microsoft.com/office/word/2010/wordprocessingDrawing" xmlns:wp="http://schemas.openxmlformats.org/drawingml/2006/wordprocessingDrawing" xmlns:w10="urn:schemas-microsoft-com:office:word" xmlns:w="http://schemas.openxmlformats.org/wordprocessingml/2006/main" xmlns:w14="http://schemas.microsoft.com/office/word/2010/wordml" xmlns:w15="http://schemas.microsoft.com/office/word/2012/wordml" xmlns:w16cex="http://schemas.microsoft.com/office/word/2018/wordml/cex" xmlns:w16cid="http://schemas.microsoft.com/office/word/2016/wordml/cid" xmlns:w16="http://schemas.microsoft.com/office/word/2018/wordml" xmlns:w16sdtdh="http://schemas.microsoft.com/office/word/2020/wordml/sdtdatahash" xmlns:w16se="http://schemas.microsoft.com/office/word/2015/wordml/symex" xmlns:wpg="http://schemas.microsoft.com/office/word/2010/wordprocessingGroup" xmlns:wpi="http://schemas.microsoft.com/office/word/2010/wordprocessingInk" xmlns:wne="http://schemas.microsoft.com/office/word/2006/wordml" xmlns:wps="http://schemas.microsoft.com/office/word/2010/wordprocessingShape" mc:Ignorable="w14 w15 w16se w16cid w16 w16cex w16sdtdh wp14">
   <w:sdt>
     <w:sdtPr>
       <w:id w:val="-725917513"/>
@@ -4180,7 +4113,7 @@
     <w:sdtContent>
       <w:p>
         <w:pPr>
-          <w:pStyle w:val="Footer"/>
+          <w:pStyle w:val="Subsol"/>
           <w:jc w:val="right"/>
         </w:pPr>
         <w:r>
@@ -4207,14 +4140,14 @@
   </w:sdt>
   <w:p>
     <w:pPr>
-      <w:pStyle w:val="Footer"/>
+      <w:pStyle w:val="Subsol"/>
     </w:pPr>
   </w:p>
 </w:ftr>
 </file>
 
 <file path=word/footnotes.xml><?xml version="1.0" encoding="utf-8"?>
-<w:footnotes xmlns:wpc="http://schemas.microsoft.com/office/word/2010/wordprocessingCanvas" xmlns:cx="http://schemas.microsoft.com/office/drawing/2014/chartex" xmlns:cx1="http://schemas.microsoft.com/office/drawing/2015/9/8/chartex" xmlns:cx2="http://schemas.microsoft.com/office/drawing/2015/10/21/chartex" xmlns:cx3="http://schemas.microsoft.com/office/drawing/2016/5/9/chartex" xmlns:cx4="http://schemas.microsoft.com/office/drawing/2016/5/10/chartex" xmlns:cx5="http://schemas.microsoft.com/office/drawing/2016/5/11/chartex" xmlns:cx6="http://schemas.microsoft.com/office/drawing/2016/5/12/chartex" xmlns:cx7="http://schemas.microsoft.com/office/drawing/2016/5/13/chartex" xmlns:cx8="http://schemas.microsoft.com/office/drawing/2016/5/14/chartex" xmlns:mc="http://schemas.openxmlformats.org/markup-compatibility/2006" xmlns:aink="http://schemas.microsoft.com/office/drawing/2016/ink" xmlns:am3d="http://schemas.microsoft.com/office/drawing/2017/model3d" xmlns:o="urn:schemas-microsoft-com:office:office" xmlns:r="http://schemas.openxmlformats.org/officeDocument/2006/relationships" xmlns:m="http://schemas.openxmlformats.org/officeDocument/2006/math" xmlns:v="urn:schemas-microsoft-com:vml" xmlns:wp14="http://schemas.microsoft.com/office/word/2010/wordprocessingDrawing" xmlns:wp="http://schemas.openxmlformats.org/drawingml/2006/wordprocessingDrawing" xmlns:w10="urn:schemas-microsoft-com:office:word" xmlns:w="http://schemas.openxmlformats.org/wordprocessingml/2006/main" xmlns:w14="http://schemas.microsoft.com/office/word/2010/wordml" xmlns:w15="http://schemas.microsoft.com/office/word/2012/wordml" xmlns:w16cid="http://schemas.microsoft.com/office/word/2016/wordml/cid" xmlns:w16se="http://schemas.microsoft.com/office/word/2015/wordml/symex" xmlns:wpg="http://schemas.microsoft.com/office/word/2010/wordprocessingGroup" xmlns:wpi="http://schemas.microsoft.com/office/word/2010/wordprocessingInk" xmlns:wne="http://schemas.microsoft.com/office/word/2006/wordml" xmlns:wps="http://schemas.microsoft.com/office/word/2010/wordprocessingShape" mc:Ignorable="w14 w15 w16se w16cid wp14">
+<w:footnotes xmlns:wpc="http://schemas.microsoft.com/office/word/2010/wordprocessingCanvas" xmlns:cx="http://schemas.microsoft.com/office/drawing/2014/chartex" xmlns:cx1="http://schemas.microsoft.com/office/drawing/2015/9/8/chartex" xmlns:cx2="http://schemas.microsoft.com/office/drawing/2015/10/21/chartex" xmlns:cx3="http://schemas.microsoft.com/office/drawing/2016/5/9/chartex" xmlns:cx4="http://schemas.microsoft.com/office/drawing/2016/5/10/chartex" xmlns:cx5="http://schemas.microsoft.com/office/drawing/2016/5/11/chartex" xmlns:cx6="http://schemas.microsoft.com/office/drawing/2016/5/12/chartex" xmlns:cx7="http://schemas.microsoft.com/office/drawing/2016/5/13/chartex" xmlns:cx8="http://schemas.microsoft.com/office/drawing/2016/5/14/chartex" xmlns:mc="http://schemas.openxmlformats.org/markup-compatibility/2006" xmlns:aink="http://schemas.microsoft.com/office/drawing/2016/ink" xmlns:am3d="http://schemas.microsoft.com/office/drawing/2017/model3d" xmlns:o="urn:schemas-microsoft-com:office:office" xmlns:oel="http://schemas.microsoft.com/office/2019/extlst" xmlns:r="http://schemas.openxmlformats.org/officeDocument/2006/relationships" xmlns:m="http://schemas.openxmlformats.org/officeDocument/2006/math" xmlns:v="urn:schemas-microsoft-com:vml" xmlns:wp14="http://schemas.microsoft.com/office/word/2010/wordprocessingDrawing" xmlns:wp="http://schemas.openxmlformats.org/drawingml/2006/wordprocessingDrawing" xmlns:w10="urn:schemas-microsoft-com:office:word" xmlns:w="http://schemas.openxmlformats.org/wordprocessingml/2006/main" xmlns:w14="http://schemas.microsoft.com/office/word/2010/wordml" xmlns:w15="http://schemas.microsoft.com/office/word/2012/wordml" xmlns:w16cex="http://schemas.microsoft.com/office/word/2018/wordml/cex" xmlns:w16cid="http://schemas.microsoft.com/office/word/2016/wordml/cid" xmlns:w16="http://schemas.microsoft.com/office/word/2018/wordml" xmlns:w16sdtdh="http://schemas.microsoft.com/office/word/2020/wordml/sdtdatahash" xmlns:w16se="http://schemas.microsoft.com/office/word/2015/wordml/symex" xmlns:wpg="http://schemas.microsoft.com/office/word/2010/wordprocessingGroup" xmlns:wpi="http://schemas.microsoft.com/office/word/2010/wordprocessingInk" xmlns:wne="http://schemas.microsoft.com/office/word/2006/wordml" xmlns:wps="http://schemas.microsoft.com/office/word/2010/wordprocessingShape" mc:Ignorable="w14 w15 w16se w16cid w16 w16cex w16sdtdh wp14">
   <w:footnote w:type="separator" w:id="-1">
     <w:p>
       <w:pPr>
@@ -4239,10 +4172,10 @@
 </file>
 
 <file path=word/header1.xml><?xml version="1.0" encoding="utf-8"?>
-<w:hdr xmlns:wpc="http://schemas.microsoft.com/office/word/2010/wordprocessingCanvas" xmlns:cx="http://schemas.microsoft.com/office/drawing/2014/chartex" xmlns:cx1="http://schemas.microsoft.com/office/drawing/2015/9/8/chartex" xmlns:cx2="http://schemas.microsoft.com/office/drawing/2015/10/21/chartex" xmlns:cx3="http://schemas.microsoft.com/office/drawing/2016/5/9/chartex" xmlns:cx4="http://schemas.microsoft.com/office/drawing/2016/5/10/chartex" xmlns:cx5="http://schemas.microsoft.com/office/drawing/2016/5/11/chartex" xmlns:cx6="http://schemas.microsoft.com/office/drawing/2016/5/12/chartex" xmlns:cx7="http://schemas.microsoft.com/office/drawing/2016/5/13/chartex" xmlns:cx8="http://schemas.microsoft.com/office/drawing/2016/5/14/chartex" xmlns:mc="http://schemas.openxmlformats.org/markup-compatibility/2006" xmlns:aink="http://schemas.microsoft.com/office/drawing/2016/ink" xmlns:am3d="http://schemas.microsoft.com/office/drawing/2017/model3d" xmlns:o="urn:schemas-microsoft-com:office:office" xmlns:r="http://schemas.openxmlformats.org/officeDocument/2006/relationships" xmlns:m="http://schemas.openxmlformats.org/officeDocument/2006/math" xmlns:v="urn:schemas-microsoft-com:vml" xmlns:wp14="http://schemas.microsoft.com/office/word/2010/wordprocessingDrawing" xmlns:wp="http://schemas.openxmlformats.org/drawingml/2006/wordprocessingDrawing" xmlns:w10="urn:schemas-microsoft-com:office:word" xmlns:w="http://schemas.openxmlformats.org/wordprocessingml/2006/main" xmlns:w14="http://schemas.microsoft.com/office/word/2010/wordml" xmlns:w15="http://schemas.microsoft.com/office/word/2012/wordml" xmlns:w16cid="http://schemas.microsoft.com/office/word/2016/wordml/cid" xmlns:w16se="http://schemas.microsoft.com/office/word/2015/wordml/symex" xmlns:wpg="http://schemas.microsoft.com/office/word/2010/wordprocessingGroup" xmlns:wpi="http://schemas.microsoft.com/office/word/2010/wordprocessingInk" xmlns:wne="http://schemas.microsoft.com/office/word/2006/wordml" xmlns:wps="http://schemas.microsoft.com/office/word/2010/wordprocessingShape" mc:Ignorable="w14 w15 w16se w16cid wp14">
+<w:hdr xmlns:wpc="http://schemas.microsoft.com/office/word/2010/wordprocessingCanvas" xmlns:cx="http://schemas.microsoft.com/office/drawing/2014/chartex" xmlns:cx1="http://schemas.microsoft.com/office/drawing/2015/9/8/chartex" xmlns:cx2="http://schemas.microsoft.com/office/drawing/2015/10/21/chartex" xmlns:cx3="http://schemas.microsoft.com/office/drawing/2016/5/9/chartex" xmlns:cx4="http://schemas.microsoft.com/office/drawing/2016/5/10/chartex" xmlns:cx5="http://schemas.microsoft.com/office/drawing/2016/5/11/chartex" xmlns:cx6="http://schemas.microsoft.com/office/drawing/2016/5/12/chartex" xmlns:cx7="http://schemas.microsoft.com/office/drawing/2016/5/13/chartex" xmlns:cx8="http://schemas.microsoft.com/office/drawing/2016/5/14/chartex" xmlns:mc="http://schemas.openxmlformats.org/markup-compatibility/2006" xmlns:aink="http://schemas.microsoft.com/office/drawing/2016/ink" xmlns:am3d="http://schemas.microsoft.com/office/drawing/2017/model3d" xmlns:o="urn:schemas-microsoft-com:office:office" xmlns:oel="http://schemas.microsoft.com/office/2019/extlst" xmlns:r="http://schemas.openxmlformats.org/officeDocument/2006/relationships" xmlns:m="http://schemas.openxmlformats.org/officeDocument/2006/math" xmlns:v="urn:schemas-microsoft-com:vml" xmlns:wp14="http://schemas.microsoft.com/office/word/2010/wordprocessingDrawing" xmlns:wp="http://schemas.openxmlformats.org/drawingml/2006/wordprocessingDrawing" xmlns:w10="urn:schemas-microsoft-com:office:word" xmlns:w="http://schemas.openxmlformats.org/wordprocessingml/2006/main" xmlns:w14="http://schemas.microsoft.com/office/word/2010/wordml" xmlns:w15="http://schemas.microsoft.com/office/word/2012/wordml" xmlns:w16cex="http://schemas.microsoft.com/office/word/2018/wordml/cex" xmlns:w16cid="http://schemas.microsoft.com/office/word/2016/wordml/cid" xmlns:w16="http://schemas.microsoft.com/office/word/2018/wordml" xmlns:w16sdtdh="http://schemas.microsoft.com/office/word/2020/wordml/sdtdatahash" xmlns:w16se="http://schemas.microsoft.com/office/word/2015/wordml/symex" xmlns:wpg="http://schemas.microsoft.com/office/word/2010/wordprocessingGroup" xmlns:wpi="http://schemas.microsoft.com/office/word/2010/wordprocessingInk" xmlns:wne="http://schemas.microsoft.com/office/word/2006/wordml" xmlns:wps="http://schemas.microsoft.com/office/word/2010/wordprocessingShape" mc:Ignorable="w14 w15 w16se w16cid w16 w16cex w16sdtdh wp14">
   <w:p>
     <w:pPr>
-      <w:pStyle w:val="Header"/>
+      <w:pStyle w:val="Antet"/>
       <w:tabs>
         <w:tab w:val="clear" w:pos="4819"/>
         <w:tab w:val="clear" w:pos="9638"/>
@@ -4384,7 +4317,7 @@
   </w:p>
   <w:p>
     <w:pPr>
-      <w:pStyle w:val="Header"/>
+      <w:pStyle w:val="Antet"/>
       <w:tabs>
         <w:tab w:val="clear" w:pos="4819"/>
         <w:tab w:val="clear" w:pos="9638"/>
@@ -4458,7 +4391,7 @@
   </w:p>
   <w:tbl>
     <w:tblPr>
-      <w:tblStyle w:val="TableGrid"/>
+      <w:tblStyle w:val="Tabelgril"/>
       <w:tblW w:w="7161" w:type="dxa"/>
       <w:tblBorders>
         <w:top w:val="none" w:sz="0" w:space="0" w:color="auto"/>
@@ -4486,7 +4419,7 @@
         </w:tcPr>
         <w:p>
           <w:pPr>
-            <w:pStyle w:val="Header"/>
+            <w:pStyle w:val="Antet"/>
             <w:tabs>
               <w:tab w:val="clear" w:pos="4819"/>
               <w:tab w:val="clear" w:pos="9638"/>
@@ -4554,7 +4487,7 @@
             <w:rPr>
               <w:lang w:val="en-US"/>
             </w:rPr>
-            <w:t>Title of the Project Report</w:t>
+            <w:t>VibeShop</w:t>
           </w:r>
         </w:p>
       </w:tc>
@@ -4572,7 +4505,7 @@
         </w:tcPr>
         <w:p>
           <w:pPr>
-            <w:pStyle w:val="Header"/>
+            <w:pStyle w:val="Antet"/>
             <w:jc w:val="both"/>
             <w:rPr>
               <w:color w:val="FF0000"/>
@@ -4584,7 +4517,7 @@
   </w:tbl>
   <w:p>
     <w:pPr>
-      <w:pStyle w:val="Header"/>
+      <w:pStyle w:val="Antet"/>
       <w:tabs>
         <w:tab w:val="clear" w:pos="4819"/>
         <w:tab w:val="clear" w:pos="9638"/>
@@ -4601,17 +4534,17 @@
   </w:p>
   <w:p>
     <w:pPr>
-      <w:pStyle w:val="Header"/>
+      <w:pStyle w:val="Antet"/>
     </w:pPr>
   </w:p>
 </w:hdr>
 </file>
 
 <file path=word/header2.xml><?xml version="1.0" encoding="utf-8"?>
-<w:hdr xmlns:wpc="http://schemas.microsoft.com/office/word/2010/wordprocessingCanvas" xmlns:cx="http://schemas.microsoft.com/office/drawing/2014/chartex" xmlns:cx1="http://schemas.microsoft.com/office/drawing/2015/9/8/chartex" xmlns:cx2="http://schemas.microsoft.com/office/drawing/2015/10/21/chartex" xmlns:cx3="http://schemas.microsoft.com/office/drawing/2016/5/9/chartex" xmlns:cx4="http://schemas.microsoft.com/office/drawing/2016/5/10/chartex" xmlns:cx5="http://schemas.microsoft.com/office/drawing/2016/5/11/chartex" xmlns:cx6="http://schemas.microsoft.com/office/drawing/2016/5/12/chartex" xmlns:cx7="http://schemas.microsoft.com/office/drawing/2016/5/13/chartex" xmlns:cx8="http://schemas.microsoft.com/office/drawing/2016/5/14/chartex" xmlns:mc="http://schemas.openxmlformats.org/markup-compatibility/2006" xmlns:aink="http://schemas.microsoft.com/office/drawing/2016/ink" xmlns:am3d="http://schemas.microsoft.com/office/drawing/2017/model3d" xmlns:o="urn:schemas-microsoft-com:office:office" xmlns:r="http://schemas.openxmlformats.org/officeDocument/2006/relationships" xmlns:m="http://schemas.openxmlformats.org/officeDocument/2006/math" xmlns:v="urn:schemas-microsoft-com:vml" xmlns:wp14="http://schemas.microsoft.com/office/word/2010/wordprocessingDrawing" xmlns:wp="http://schemas.openxmlformats.org/drawingml/2006/wordprocessingDrawing" xmlns:w10="urn:schemas-microsoft-com:office:word" xmlns:w="http://schemas.openxmlformats.org/wordprocessingml/2006/main" xmlns:w14="http://schemas.microsoft.com/office/word/2010/wordml" xmlns:w15="http://schemas.microsoft.com/office/word/2012/wordml" xmlns:w16cid="http://schemas.microsoft.com/office/word/2016/wordml/cid" xmlns:w16se="http://schemas.microsoft.com/office/word/2015/wordml/symex" xmlns:wpg="http://schemas.microsoft.com/office/word/2010/wordprocessingGroup" xmlns:wpi="http://schemas.microsoft.com/office/word/2010/wordprocessingInk" xmlns:wne="http://schemas.microsoft.com/office/word/2006/wordml" xmlns:wps="http://schemas.microsoft.com/office/word/2010/wordprocessingShape" mc:Ignorable="w14 w15 w16se w16cid wp14">
+<w:hdr xmlns:wpc="http://schemas.microsoft.com/office/word/2010/wordprocessingCanvas" xmlns:cx="http://schemas.microsoft.com/office/drawing/2014/chartex" xmlns:cx1="http://schemas.microsoft.com/office/drawing/2015/9/8/chartex" xmlns:cx2="http://schemas.microsoft.com/office/drawing/2015/10/21/chartex" xmlns:cx3="http://schemas.microsoft.com/office/drawing/2016/5/9/chartex" xmlns:cx4="http://schemas.microsoft.com/office/drawing/2016/5/10/chartex" xmlns:cx5="http://schemas.microsoft.com/office/drawing/2016/5/11/chartex" xmlns:cx6="http://schemas.microsoft.com/office/drawing/2016/5/12/chartex" xmlns:cx7="http://schemas.microsoft.com/office/drawing/2016/5/13/chartex" xmlns:cx8="http://schemas.microsoft.com/office/drawing/2016/5/14/chartex" xmlns:mc="http://schemas.openxmlformats.org/markup-compatibility/2006" xmlns:aink="http://schemas.microsoft.com/office/drawing/2016/ink" xmlns:am3d="http://schemas.microsoft.com/office/drawing/2017/model3d" xmlns:o="urn:schemas-microsoft-com:office:office" xmlns:oel="http://schemas.microsoft.com/office/2019/extlst" xmlns:r="http://schemas.openxmlformats.org/officeDocument/2006/relationships" xmlns:m="http://schemas.openxmlformats.org/officeDocument/2006/math" xmlns:v="urn:schemas-microsoft-com:vml" xmlns:wp14="http://schemas.microsoft.com/office/word/2010/wordprocessingDrawing" xmlns:wp="http://schemas.openxmlformats.org/drawingml/2006/wordprocessingDrawing" xmlns:w10="urn:schemas-microsoft-com:office:word" xmlns:w="http://schemas.openxmlformats.org/wordprocessingml/2006/main" xmlns:w14="http://schemas.microsoft.com/office/word/2010/wordml" xmlns:w15="http://schemas.microsoft.com/office/word/2012/wordml" xmlns:w16cex="http://schemas.microsoft.com/office/word/2018/wordml/cex" xmlns:w16cid="http://schemas.microsoft.com/office/word/2016/wordml/cid" xmlns:w16="http://schemas.microsoft.com/office/word/2018/wordml" xmlns:w16sdtdh="http://schemas.microsoft.com/office/word/2020/wordml/sdtdatahash" xmlns:w16se="http://schemas.microsoft.com/office/word/2015/wordml/symex" xmlns:wpg="http://schemas.microsoft.com/office/word/2010/wordprocessingGroup" xmlns:wpi="http://schemas.microsoft.com/office/word/2010/wordprocessingInk" xmlns:wne="http://schemas.microsoft.com/office/word/2006/wordml" xmlns:wps="http://schemas.microsoft.com/office/word/2010/wordprocessingShape" mc:Ignorable="w14 w15 w16se w16cid w16 w16cex w16sdtdh wp14">
   <w:p>
     <w:pPr>
-      <w:pStyle w:val="Header"/>
+      <w:pStyle w:val="Antet"/>
       <w:pBdr>
         <w:bottom w:val="single" w:sz="4" w:space="1" w:color="auto"/>
       </w:pBdr>
@@ -4735,19 +4668,19 @@
   </w:p>
   <w:p>
     <w:pPr>
-      <w:pStyle w:val="Header"/>
+      <w:pStyle w:val="Antet"/>
     </w:pPr>
   </w:p>
   <w:p>
     <w:pPr>
-      <w:pStyle w:val="Header"/>
+      <w:pStyle w:val="Antet"/>
     </w:pPr>
   </w:p>
 </w:hdr>
 </file>
 
 <file path=word/numbering.xml><?xml version="1.0" encoding="utf-8"?>
-<w:numbering xmlns:wpc="http://schemas.microsoft.com/office/word/2010/wordprocessingCanvas" xmlns:cx="http://schemas.microsoft.com/office/drawing/2014/chartex" xmlns:cx1="http://schemas.microsoft.com/office/drawing/2015/9/8/chartex" xmlns:cx2="http://schemas.microsoft.com/office/drawing/2015/10/21/chartex" xmlns:cx3="http://schemas.microsoft.com/office/drawing/2016/5/9/chartex" xmlns:cx4="http://schemas.microsoft.com/office/drawing/2016/5/10/chartex" xmlns:cx5="http://schemas.microsoft.com/office/drawing/2016/5/11/chartex" xmlns:cx6="http://schemas.microsoft.com/office/drawing/2016/5/12/chartex" xmlns:cx7="http://schemas.microsoft.com/office/drawing/2016/5/13/chartex" xmlns:cx8="http://schemas.microsoft.com/office/drawing/2016/5/14/chartex" xmlns:mc="http://schemas.openxmlformats.org/markup-compatibility/2006" xmlns:aink="http://schemas.microsoft.com/office/drawing/2016/ink" xmlns:am3d="http://schemas.microsoft.com/office/drawing/2017/model3d" xmlns:o="urn:schemas-microsoft-com:office:office" xmlns:r="http://schemas.openxmlformats.org/officeDocument/2006/relationships" xmlns:m="http://schemas.openxmlformats.org/officeDocument/2006/math" xmlns:v="urn:schemas-microsoft-com:vml" xmlns:wp14="http://schemas.microsoft.com/office/word/2010/wordprocessingDrawing" xmlns:wp="http://schemas.openxmlformats.org/drawingml/2006/wordprocessingDrawing" xmlns:w10="urn:schemas-microsoft-com:office:word" xmlns:w="http://schemas.openxmlformats.org/wordprocessingml/2006/main" xmlns:w14="http://schemas.microsoft.com/office/word/2010/wordml" xmlns:w15="http://schemas.microsoft.com/office/word/2012/wordml" xmlns:w16cid="http://schemas.microsoft.com/office/word/2016/wordml/cid" xmlns:w16se="http://schemas.microsoft.com/office/word/2015/wordml/symex" xmlns:wpg="http://schemas.microsoft.com/office/word/2010/wordprocessingGroup" xmlns:wpi="http://schemas.microsoft.com/office/word/2010/wordprocessingInk" xmlns:wne="http://schemas.microsoft.com/office/word/2006/wordml" xmlns:wps="http://schemas.microsoft.com/office/word/2010/wordprocessingShape" mc:Ignorable="w14 w15 w16se w16cid wp14">
+<w:numbering xmlns:wpc="http://schemas.microsoft.com/office/word/2010/wordprocessingCanvas" xmlns:cx="http://schemas.microsoft.com/office/drawing/2014/chartex" xmlns:cx1="http://schemas.microsoft.com/office/drawing/2015/9/8/chartex" xmlns:cx2="http://schemas.microsoft.com/office/drawing/2015/10/21/chartex" xmlns:cx3="http://schemas.microsoft.com/office/drawing/2016/5/9/chartex" xmlns:cx4="http://schemas.microsoft.com/office/drawing/2016/5/10/chartex" xmlns:cx5="http://schemas.microsoft.com/office/drawing/2016/5/11/chartex" xmlns:cx6="http://schemas.microsoft.com/office/drawing/2016/5/12/chartex" xmlns:cx7="http://schemas.microsoft.com/office/drawing/2016/5/13/chartex" xmlns:cx8="http://schemas.microsoft.com/office/drawing/2016/5/14/chartex" xmlns:mc="http://schemas.openxmlformats.org/markup-compatibility/2006" xmlns:aink="http://schemas.microsoft.com/office/drawing/2016/ink" xmlns:am3d="http://schemas.microsoft.com/office/drawing/2017/model3d" xmlns:o="urn:schemas-microsoft-com:office:office" xmlns:oel="http://schemas.microsoft.com/office/2019/extlst" xmlns:r="http://schemas.openxmlformats.org/officeDocument/2006/relationships" xmlns:m="http://schemas.openxmlformats.org/officeDocument/2006/math" xmlns:v="urn:schemas-microsoft-com:vml" xmlns:wp14="http://schemas.microsoft.com/office/word/2010/wordprocessingDrawing" xmlns:wp="http://schemas.openxmlformats.org/drawingml/2006/wordprocessingDrawing" xmlns:w10="urn:schemas-microsoft-com:office:word" xmlns:w="http://schemas.openxmlformats.org/wordprocessingml/2006/main" xmlns:w14="http://schemas.microsoft.com/office/word/2010/wordml" xmlns:w15="http://schemas.microsoft.com/office/word/2012/wordml" xmlns:w16cex="http://schemas.microsoft.com/office/word/2018/wordml/cex" xmlns:w16cid="http://schemas.microsoft.com/office/word/2016/wordml/cid" xmlns:w16="http://schemas.microsoft.com/office/word/2018/wordml" xmlns:w16sdtdh="http://schemas.microsoft.com/office/word/2020/wordml/sdtdatahash" xmlns:w16se="http://schemas.microsoft.com/office/word/2015/wordml/symex" xmlns:wpg="http://schemas.microsoft.com/office/word/2010/wordprocessingGroup" xmlns:wpi="http://schemas.microsoft.com/office/word/2010/wordprocessingInk" xmlns:wne="http://schemas.microsoft.com/office/word/2006/wordml" xmlns:wps="http://schemas.microsoft.com/office/word/2010/wordprocessingShape" mc:Ignorable="w14 w15 w16se w16cid w16 w16cex w16sdtdh wp14">
   <w:abstractNum w:abstractNumId="0" w15:restartNumberingAfterBreak="0">
     <w:nsid w:val="FFFFFF88"/>
     <w:multiLevelType w:val="singleLevel"/>
@@ -7444,7 +7377,7 @@
     <w:lvl w:ilvl="0">
       <w:start w:val="1"/>
       <w:numFmt w:val="decimal"/>
-      <w:pStyle w:val="Heading1"/>
+      <w:pStyle w:val="Titlu1"/>
       <w:lvlText w:val="%1"/>
       <w:lvlJc w:val="left"/>
       <w:pPr>
@@ -7457,7 +7390,7 @@
     <w:lvl w:ilvl="1">
       <w:start w:val="1"/>
       <w:numFmt w:val="decimal"/>
-      <w:pStyle w:val="Heading2"/>
+      <w:pStyle w:val="Titlu2"/>
       <w:lvlText w:val="%1.%2"/>
       <w:lvlJc w:val="left"/>
       <w:pPr>
@@ -7470,7 +7403,7 @@
     <w:lvl w:ilvl="2">
       <w:start w:val="1"/>
       <w:numFmt w:val="decimal"/>
-      <w:pStyle w:val="Heading3"/>
+      <w:pStyle w:val="Titlu3"/>
       <w:lvlText w:val="%1.%2.%3"/>
       <w:lvlJc w:val="left"/>
       <w:pPr>
@@ -7483,7 +7416,7 @@
     <w:lvl w:ilvl="3">
       <w:start w:val="1"/>
       <w:numFmt w:val="decimal"/>
-      <w:pStyle w:val="Heading4"/>
+      <w:pStyle w:val="Titlu4"/>
       <w:lvlText w:val="%1.%2.%3.%4"/>
       <w:lvlJc w:val="left"/>
       <w:pPr>
@@ -7496,7 +7429,7 @@
     <w:lvl w:ilvl="4">
       <w:start w:val="1"/>
       <w:numFmt w:val="decimal"/>
-      <w:pStyle w:val="Heading5"/>
+      <w:pStyle w:val="Titlu5"/>
       <w:lvlText w:val="%1.%2.%3.%4.%5"/>
       <w:lvlJc w:val="left"/>
       <w:pPr>
@@ -7509,7 +7442,7 @@
     <w:lvl w:ilvl="5">
       <w:start w:val="1"/>
       <w:numFmt w:val="decimal"/>
-      <w:pStyle w:val="Heading6"/>
+      <w:pStyle w:val="Titlu6"/>
       <w:lvlText w:val="%1.%2.%3.%4.%5.%6"/>
       <w:lvlJc w:val="left"/>
       <w:pPr>
@@ -7522,7 +7455,7 @@
     <w:lvl w:ilvl="6">
       <w:start w:val="1"/>
       <w:numFmt w:val="decimal"/>
-      <w:pStyle w:val="Heading7"/>
+      <w:pStyle w:val="Titlu7"/>
       <w:lvlText w:val="%1.%2.%3.%4.%5.%6.%7"/>
       <w:lvlJc w:val="left"/>
       <w:pPr>
@@ -7535,7 +7468,7 @@
     <w:lvl w:ilvl="7">
       <w:start w:val="1"/>
       <w:numFmt w:val="decimal"/>
-      <w:pStyle w:val="Heading8"/>
+      <w:pStyle w:val="Titlu8"/>
       <w:lvlText w:val="%1.%2.%3.%4.%5.%6.%7.%8"/>
       <w:lvlJc w:val="left"/>
       <w:pPr>
@@ -7548,7 +7481,7 @@
     <w:lvl w:ilvl="8">
       <w:start w:val="1"/>
       <w:numFmt w:val="decimal"/>
-      <w:pStyle w:val="Heading9"/>
+      <w:pStyle w:val="Titlu9"/>
       <w:lvlText w:val="%1.%2.%3.%4.%5.%6.%7.%8.%9"/>
       <w:lvlJc w:val="left"/>
       <w:pPr>
@@ -8814,7 +8747,7 @@
     <w:lvl w:ilvl="0">
       <w:start w:val="1"/>
       <w:numFmt w:val="decimal"/>
-      <w:pStyle w:val="ListNumber"/>
+      <w:pStyle w:val="Listnumerotat"/>
       <w:lvlText w:val="%1."/>
       <w:lvlJc w:val="left"/>
       <w:pPr>
@@ -8928,7 +8861,7 @@
     <w:lvl w:ilvl="0">
       <w:start w:val="1"/>
       <w:numFmt w:val="bullet"/>
-      <w:pStyle w:val="ListBullet"/>
+      <w:pStyle w:val="Listcumarcatori"/>
       <w:lvlText w:val="–"/>
       <w:lvlJc w:val="left"/>
       <w:pPr>
@@ -9042,140 +8975,140 @@
       </w:rPr>
     </w:lvl>
   </w:abstractNum>
-  <w:num w:numId="1">
+  <w:num w:numId="1" w16cid:durableId="809321025">
     <w:abstractNumId w:val="39"/>
   </w:num>
-  <w:num w:numId="2">
+  <w:num w:numId="2" w16cid:durableId="1860119890">
     <w:abstractNumId w:val="38"/>
   </w:num>
-  <w:num w:numId="3">
+  <w:num w:numId="3" w16cid:durableId="648556656">
     <w:abstractNumId w:val="25"/>
   </w:num>
-  <w:num w:numId="4">
+  <w:num w:numId="4" w16cid:durableId="271087175">
     <w:abstractNumId w:val="8"/>
   </w:num>
-  <w:num w:numId="5">
+  <w:num w:numId="5" w16cid:durableId="1003120354">
     <w:abstractNumId w:val="19"/>
   </w:num>
-  <w:num w:numId="6">
+  <w:num w:numId="6" w16cid:durableId="1496145325">
     <w:abstractNumId w:val="21"/>
   </w:num>
-  <w:num w:numId="7">
+  <w:num w:numId="7" w16cid:durableId="1844936268">
     <w:abstractNumId w:val="18"/>
   </w:num>
-  <w:num w:numId="8">
+  <w:num w:numId="8" w16cid:durableId="241523314">
     <w:abstractNumId w:val="14"/>
   </w:num>
-  <w:num w:numId="9">
+  <w:num w:numId="9" w16cid:durableId="185287731">
     <w:abstractNumId w:val="29"/>
   </w:num>
-  <w:num w:numId="10">
+  <w:num w:numId="10" w16cid:durableId="625551430">
     <w:abstractNumId w:val="1"/>
   </w:num>
-  <w:num w:numId="11">
+  <w:num w:numId="11" w16cid:durableId="112331317">
     <w:abstractNumId w:val="12"/>
   </w:num>
-  <w:num w:numId="12">
+  <w:num w:numId="12" w16cid:durableId="46300555">
     <w:abstractNumId w:val="38"/>
   </w:num>
-  <w:num w:numId="13">
+  <w:num w:numId="13" w16cid:durableId="859010383">
     <w:abstractNumId w:val="0"/>
   </w:num>
-  <w:num w:numId="14">
+  <w:num w:numId="14" w16cid:durableId="324211168">
     <w:abstractNumId w:val="38"/>
   </w:num>
-  <w:num w:numId="15">
+  <w:num w:numId="15" w16cid:durableId="1840268964">
     <w:abstractNumId w:val="38"/>
   </w:num>
-  <w:num w:numId="16">
+  <w:num w:numId="16" w16cid:durableId="798302448">
     <w:abstractNumId w:val="15"/>
   </w:num>
-  <w:num w:numId="17">
+  <w:num w:numId="17" w16cid:durableId="811096669">
     <w:abstractNumId w:val="6"/>
   </w:num>
-  <w:num w:numId="18">
+  <w:num w:numId="18" w16cid:durableId="1965771349">
     <w:abstractNumId w:val="27"/>
   </w:num>
-  <w:num w:numId="19">
+  <w:num w:numId="19" w16cid:durableId="1842114899">
     <w:abstractNumId w:val="10"/>
   </w:num>
-  <w:num w:numId="20">
+  <w:num w:numId="20" w16cid:durableId="746998658">
     <w:abstractNumId w:val="2"/>
   </w:num>
-  <w:num w:numId="21">
+  <w:num w:numId="21" w16cid:durableId="412430496">
     <w:abstractNumId w:val="36"/>
   </w:num>
-  <w:num w:numId="22">
+  <w:num w:numId="22" w16cid:durableId="1641567264">
     <w:abstractNumId w:val="31"/>
   </w:num>
-  <w:num w:numId="23">
+  <w:num w:numId="23" w16cid:durableId="150222432">
     <w:abstractNumId w:val="9"/>
   </w:num>
-  <w:num w:numId="24">
+  <w:num w:numId="24" w16cid:durableId="855578733">
     <w:abstractNumId w:val="28"/>
   </w:num>
-  <w:num w:numId="25">
+  <w:num w:numId="25" w16cid:durableId="1511487217">
     <w:abstractNumId w:val="24"/>
   </w:num>
-  <w:num w:numId="26">
+  <w:num w:numId="26" w16cid:durableId="1953706504">
     <w:abstractNumId w:val="13"/>
   </w:num>
-  <w:num w:numId="27">
+  <w:num w:numId="27" w16cid:durableId="495344028">
     <w:abstractNumId w:val="3"/>
   </w:num>
-  <w:num w:numId="28">
+  <w:num w:numId="28" w16cid:durableId="1446533849">
     <w:abstractNumId w:val="7"/>
   </w:num>
-  <w:num w:numId="29">
+  <w:num w:numId="29" w16cid:durableId="1080786166">
     <w:abstractNumId w:val="4"/>
   </w:num>
-  <w:num w:numId="30">
+  <w:num w:numId="30" w16cid:durableId="1008216689">
     <w:abstractNumId w:val="11"/>
   </w:num>
-  <w:num w:numId="31">
+  <w:num w:numId="31" w16cid:durableId="1192380320">
     <w:abstractNumId w:val="5"/>
   </w:num>
-  <w:num w:numId="32">
+  <w:num w:numId="32" w16cid:durableId="1013997914">
     <w:abstractNumId w:val="35"/>
   </w:num>
-  <w:num w:numId="33">
+  <w:num w:numId="33" w16cid:durableId="2025092495">
     <w:abstractNumId w:val="20"/>
   </w:num>
-  <w:num w:numId="34">
+  <w:num w:numId="34" w16cid:durableId="1705206080">
     <w:abstractNumId w:val="33"/>
   </w:num>
-  <w:num w:numId="35">
+  <w:num w:numId="35" w16cid:durableId="1119035078">
     <w:abstractNumId w:val="32"/>
   </w:num>
-  <w:num w:numId="36">
+  <w:num w:numId="36" w16cid:durableId="2136750670">
     <w:abstractNumId w:val="22"/>
   </w:num>
-  <w:num w:numId="37">
+  <w:num w:numId="37" w16cid:durableId="517504249">
     <w:abstractNumId w:val="34"/>
   </w:num>
-  <w:num w:numId="38">
+  <w:num w:numId="38" w16cid:durableId="1439060545">
     <w:abstractNumId w:val="16"/>
   </w:num>
-  <w:num w:numId="39">
+  <w:num w:numId="39" w16cid:durableId="1709866033">
     <w:abstractNumId w:val="30"/>
   </w:num>
-  <w:num w:numId="40">
+  <w:num w:numId="40" w16cid:durableId="1837502036">
     <w:abstractNumId w:val="26"/>
   </w:num>
-  <w:num w:numId="41">
+  <w:num w:numId="41" w16cid:durableId="1741440166">
     <w:abstractNumId w:val="23"/>
   </w:num>
-  <w:num w:numId="42">
+  <w:num w:numId="42" w16cid:durableId="516700524">
     <w:abstractNumId w:val="37"/>
   </w:num>
-  <w:num w:numId="43">
+  <w:num w:numId="43" w16cid:durableId="1398629973">
     <w:abstractNumId w:val="17"/>
   </w:num>
 </w:numbering>
 </file>
 
 <file path=word/styles.xml><?xml version="1.0" encoding="utf-8"?>
-<w:styles xmlns:mc="http://schemas.openxmlformats.org/markup-compatibility/2006" xmlns:r="http://schemas.openxmlformats.org/officeDocument/2006/relationships" xmlns:w="http://schemas.openxmlformats.org/wordprocessingml/2006/main" xmlns:w14="http://schemas.microsoft.com/office/word/2010/wordml" xmlns:w15="http://schemas.microsoft.com/office/word/2012/wordml" xmlns:w16cid="http://schemas.microsoft.com/office/word/2016/wordml/cid" xmlns:w16se="http://schemas.microsoft.com/office/word/2015/wordml/symex" mc:Ignorable="w14 w15 w16se w16cid">
+<w:styles xmlns:mc="http://schemas.openxmlformats.org/markup-compatibility/2006" xmlns:r="http://schemas.openxmlformats.org/officeDocument/2006/relationships" xmlns:w="http://schemas.openxmlformats.org/wordprocessingml/2006/main" xmlns:w14="http://schemas.microsoft.com/office/word/2010/wordml" xmlns:w15="http://schemas.microsoft.com/office/word/2012/wordml" xmlns:w16cex="http://schemas.microsoft.com/office/word/2018/wordml/cex" xmlns:w16cid="http://schemas.microsoft.com/office/word/2016/wordml/cid" xmlns:w16="http://schemas.microsoft.com/office/word/2018/wordml" xmlns:w16sdtdh="http://schemas.microsoft.com/office/word/2020/wordml/sdtdatahash" xmlns:w16se="http://schemas.microsoft.com/office/word/2015/wordml/symex" mc:Ignorable="w14 w15 w16se w16cid w16 w16cex w16sdtdh">
   <w:docDefaults>
     <w:rPrDefault>
       <w:rPr>
@@ -9191,7 +9124,7 @@
       </w:pPr>
     </w:pPrDefault>
   </w:docDefaults>
-  <w:latentStyles w:defLockedState="0" w:defUIPriority="99" w:defSemiHidden="0" w:defUnhideWhenUsed="0" w:defQFormat="0" w:count="375">
+  <w:latentStyles w:defLockedState="0" w:defUIPriority="99" w:defSemiHidden="0" w:defUnhideWhenUsed="0" w:defQFormat="0" w:count="376">
     <w:lsdException w:name="Normal" w:uiPriority="0" w:qFormat="1"/>
     <w:lsdException w:name="heading 1" w:uiPriority="9" w:qFormat="1"/>
     <w:lsdException w:name="heading 2" w:semiHidden="1" w:uiPriority="1" w:unhideWhenUsed="1" w:qFormat="1"/>
@@ -9297,7 +9230,6 @@
     <w:lsdException w:name="HTML Sample" w:semiHidden="1" w:unhideWhenUsed="1"/>
     <w:lsdException w:name="HTML Typewriter" w:semiHidden="1" w:unhideWhenUsed="1"/>
     <w:lsdException w:name="HTML Variable" w:semiHidden="1" w:unhideWhenUsed="1"/>
-    <w:lsdException w:name="Normal Table" w:semiHidden="1" w:unhideWhenUsed="1"/>
     <w:lsdException w:name="annotation subject" w:semiHidden="1" w:unhideWhenUsed="1"/>
     <w:lsdException w:name="No List" w:semiHidden="1" w:unhideWhenUsed="1"/>
     <w:lsdException w:name="Outline List 1" w:semiHidden="1" w:unhideWhenUsed="1"/>
@@ -9344,10 +9276,8 @@
     <w:lsdException w:name="Table Subtle 2" w:semiHidden="1" w:unhideWhenUsed="1"/>
     <w:lsdException w:name="Table Web 1" w:semiHidden="1" w:unhideWhenUsed="1"/>
     <w:lsdException w:name="Table Web 2" w:semiHidden="1" w:unhideWhenUsed="1"/>
-    <w:lsdException w:name="Table Web 3" w:semiHidden="1" w:unhideWhenUsed="1"/>
     <w:lsdException w:name="Balloon Text" w:semiHidden="1" w:unhideWhenUsed="1"/>
     <w:lsdException w:name="Table Grid" w:uiPriority="0"/>
-    <w:lsdException w:name="Table Theme" w:semiHidden="1" w:unhideWhenUsed="1"/>
     <w:lsdException w:name="Placeholder Text" w:semiHidden="1"/>
     <w:lsdException w:name="No Spacing" w:uiPriority="1" w:qFormat="1"/>
     <w:lsdException w:name="Light Shading" w:uiPriority="60"/>
@@ -9567,6 +9497,7 @@
     <w:lsdException w:name="Smart Hyperlink" w:semiHidden="1" w:unhideWhenUsed="1"/>
     <w:lsdException w:name="Hashtag" w:semiHidden="1" w:unhideWhenUsed="1"/>
     <w:lsdException w:name="Unresolved Mention" w:semiHidden="1" w:unhideWhenUsed="1"/>
+    <w:lsdException w:name="Smart Link" w:semiHidden="1" w:unhideWhenUsed="1"/>
   </w:latentStyles>
   <w:style w:type="paragraph" w:default="1" w:styleId="Normal">
     <w:name w:val="Normal"/>
@@ -9581,11 +9512,11 @@
       <w:lang w:val="en-GB"/>
     </w:rPr>
   </w:style>
-  <w:style w:type="paragraph" w:styleId="Heading1">
+  <w:style w:type="paragraph" w:styleId="Titlu1">
     <w:name w:val="heading 1"/>
     <w:basedOn w:val="Normal"/>
     <w:next w:val="Normal"/>
-    <w:link w:val="Heading1Char"/>
+    <w:link w:val="Titlu1Caracter"/>
     <w:uiPriority w:val="9"/>
     <w:qFormat/>
     <w:rsid w:val="009C4906"/>
@@ -9607,11 +9538,11 @@
       <w:szCs w:val="28"/>
     </w:rPr>
   </w:style>
-  <w:style w:type="paragraph" w:styleId="Heading2">
+  <w:style w:type="paragraph" w:styleId="Titlu2">
     <w:name w:val="heading 2"/>
     <w:basedOn w:val="Normal"/>
     <w:next w:val="Normal"/>
-    <w:link w:val="Heading2Char"/>
+    <w:link w:val="Titlu2Caracter"/>
     <w:uiPriority w:val="1"/>
     <w:qFormat/>
     <w:rsid w:val="00F910B0"/>
@@ -9634,11 +9565,11 @@
       <w:szCs w:val="26"/>
     </w:rPr>
   </w:style>
-  <w:style w:type="paragraph" w:styleId="Heading3">
+  <w:style w:type="paragraph" w:styleId="Titlu3">
     <w:name w:val="heading 3"/>
     <w:basedOn w:val="Normal"/>
     <w:next w:val="Normal"/>
-    <w:link w:val="Heading3Char"/>
+    <w:link w:val="Titlu3Caracter"/>
     <w:uiPriority w:val="1"/>
     <w:qFormat/>
     <w:rsid w:val="008327D0"/>
@@ -9659,11 +9590,11 @@
       <w:bCs/>
     </w:rPr>
   </w:style>
-  <w:style w:type="paragraph" w:styleId="Heading4">
+  <w:style w:type="paragraph" w:styleId="Titlu4">
     <w:name w:val="heading 4"/>
     <w:basedOn w:val="Normal"/>
     <w:next w:val="Normal"/>
-    <w:link w:val="Heading4Char"/>
+    <w:link w:val="Titlu4Caracter"/>
     <w:uiPriority w:val="1"/>
     <w:qFormat/>
     <w:rsid w:val="00F910B0"/>
@@ -9685,11 +9616,11 @@
       <w:iCs/>
     </w:rPr>
   </w:style>
-  <w:style w:type="paragraph" w:styleId="Heading5">
+  <w:style w:type="paragraph" w:styleId="Titlu5">
     <w:name w:val="heading 5"/>
     <w:basedOn w:val="Normal"/>
     <w:next w:val="Normal"/>
-    <w:link w:val="Heading5Char"/>
+    <w:link w:val="Titlu5Caracter"/>
     <w:uiPriority w:val="1"/>
     <w:semiHidden/>
     <w:rsid w:val="00F910B0"/>
@@ -9709,11 +9640,11 @@
       <w:b/>
     </w:rPr>
   </w:style>
-  <w:style w:type="paragraph" w:styleId="Heading6">
+  <w:style w:type="paragraph" w:styleId="Titlu6">
     <w:name w:val="heading 6"/>
     <w:basedOn w:val="Normal"/>
     <w:next w:val="Normal"/>
-    <w:link w:val="Heading6Char"/>
+    <w:link w:val="Titlu6Caracter"/>
     <w:uiPriority w:val="1"/>
     <w:semiHidden/>
     <w:rsid w:val="00F910B0"/>
@@ -9734,11 +9665,11 @@
       <w:iCs/>
     </w:rPr>
   </w:style>
-  <w:style w:type="paragraph" w:styleId="Heading7">
+  <w:style w:type="paragraph" w:styleId="Titlu7">
     <w:name w:val="heading 7"/>
     <w:basedOn w:val="Normal"/>
     <w:next w:val="Normal"/>
-    <w:link w:val="Heading7Char"/>
+    <w:link w:val="Titlu7Caracter"/>
     <w:uiPriority w:val="1"/>
     <w:semiHidden/>
     <w:rsid w:val="00F910B0"/>
@@ -9759,11 +9690,11 @@
       <w:iCs/>
     </w:rPr>
   </w:style>
-  <w:style w:type="paragraph" w:styleId="Heading8">
+  <w:style w:type="paragraph" w:styleId="Titlu8">
     <w:name w:val="heading 8"/>
     <w:basedOn w:val="Normal"/>
     <w:next w:val="Normal"/>
-    <w:link w:val="Heading8Char"/>
+    <w:link w:val="Titlu8Caracter"/>
     <w:uiPriority w:val="1"/>
     <w:semiHidden/>
     <w:rsid w:val="00F910B0"/>
@@ -9783,11 +9714,11 @@
       <w:b/>
     </w:rPr>
   </w:style>
-  <w:style w:type="paragraph" w:styleId="Heading9">
+  <w:style w:type="paragraph" w:styleId="Titlu9">
     <w:name w:val="heading 9"/>
     <w:basedOn w:val="Normal"/>
     <w:next w:val="Normal"/>
-    <w:link w:val="Heading9Char"/>
+    <w:link w:val="Titlu9Caracter"/>
     <w:uiPriority w:val="1"/>
     <w:semiHidden/>
     <w:rsid w:val="00F910B0"/>
@@ -9808,13 +9739,13 @@
       <w:iCs/>
     </w:rPr>
   </w:style>
-  <w:style w:type="character" w:default="1" w:styleId="DefaultParagraphFont">
+  <w:style w:type="character" w:default="1" w:styleId="Fontdeparagrafimplicit">
     <w:name w:val="Default Paragraph Font"/>
     <w:uiPriority w:val="1"/>
     <w:semiHidden/>
     <w:unhideWhenUsed/>
   </w:style>
-  <w:style w:type="table" w:default="1" w:styleId="TableNormal">
+  <w:style w:type="table" w:default="1" w:styleId="TabelNormal">
     <w:name w:val="Normal Table"/>
     <w:uiPriority w:val="99"/>
     <w:semiHidden/>
@@ -9829,16 +9760,16 @@
       </w:tblCellMar>
     </w:tblPr>
   </w:style>
-  <w:style w:type="numbering" w:default="1" w:styleId="NoList">
+  <w:style w:type="numbering" w:default="1" w:styleId="FrListare">
     <w:name w:val="No List"/>
     <w:uiPriority w:val="99"/>
     <w:semiHidden/>
     <w:unhideWhenUsed/>
   </w:style>
-  <w:style w:type="character" w:customStyle="1" w:styleId="Heading1Char">
-    <w:name w:val="Heading 1 Char"/>
-    <w:basedOn w:val="DefaultParagraphFont"/>
-    <w:link w:val="Heading1"/>
+  <w:style w:type="character" w:customStyle="1" w:styleId="Titlu1Caracter">
+    <w:name w:val="Titlu 1 Caracter"/>
+    <w:basedOn w:val="Fontdeparagrafimplicit"/>
+    <w:link w:val="Titlu1"/>
     <w:uiPriority w:val="9"/>
     <w:rsid w:val="009C4906"/>
     <w:rPr>
@@ -9850,10 +9781,10 @@
       <w:lang w:val="en-GB"/>
     </w:rPr>
   </w:style>
-  <w:style w:type="character" w:customStyle="1" w:styleId="Heading2Char">
-    <w:name w:val="Heading 2 Char"/>
-    <w:basedOn w:val="DefaultParagraphFont"/>
-    <w:link w:val="Heading2"/>
+  <w:style w:type="character" w:customStyle="1" w:styleId="Titlu2Caracter">
+    <w:name w:val="Titlu 2 Caracter"/>
+    <w:basedOn w:val="Fontdeparagrafimplicit"/>
+    <w:link w:val="Titlu2"/>
     <w:uiPriority w:val="1"/>
     <w:rsid w:val="00F910B0"/>
     <w:rPr>
@@ -9865,10 +9796,10 @@
       <w:lang w:val="en-GB"/>
     </w:rPr>
   </w:style>
-  <w:style w:type="character" w:customStyle="1" w:styleId="Heading3Char">
-    <w:name w:val="Heading 3 Char"/>
-    <w:basedOn w:val="DefaultParagraphFont"/>
-    <w:link w:val="Heading3"/>
+  <w:style w:type="character" w:customStyle="1" w:styleId="Titlu3Caracter">
+    <w:name w:val="Titlu 3 Caracter"/>
+    <w:basedOn w:val="Fontdeparagrafimplicit"/>
+    <w:link w:val="Titlu3"/>
     <w:uiPriority w:val="1"/>
     <w:rsid w:val="008327D0"/>
     <w:rPr>
@@ -9879,10 +9810,10 @@
       <w:lang w:val="en-GB"/>
     </w:rPr>
   </w:style>
-  <w:style w:type="character" w:customStyle="1" w:styleId="Heading4Char">
-    <w:name w:val="Heading 4 Char"/>
-    <w:basedOn w:val="DefaultParagraphFont"/>
-    <w:link w:val="Heading4"/>
+  <w:style w:type="character" w:customStyle="1" w:styleId="Titlu4Caracter">
+    <w:name w:val="Titlu 4 Caracter"/>
+    <w:basedOn w:val="Fontdeparagrafimplicit"/>
+    <w:link w:val="Titlu4"/>
     <w:uiPriority w:val="1"/>
     <w:rsid w:val="00F910B0"/>
     <w:rPr>
@@ -9895,10 +9826,10 @@
       <w:lang w:val="en-GB"/>
     </w:rPr>
   </w:style>
-  <w:style w:type="character" w:customStyle="1" w:styleId="Heading5Char">
-    <w:name w:val="Heading 5 Char"/>
-    <w:basedOn w:val="DefaultParagraphFont"/>
-    <w:link w:val="Heading5"/>
+  <w:style w:type="character" w:customStyle="1" w:styleId="Titlu5Caracter">
+    <w:name w:val="Titlu 5 Caracter"/>
+    <w:basedOn w:val="Fontdeparagrafimplicit"/>
+    <w:link w:val="Titlu5"/>
     <w:uiPriority w:val="1"/>
     <w:semiHidden/>
     <w:rsid w:val="00F910B0"/>
@@ -9910,10 +9841,10 @@
       <w:lang w:val="en-GB"/>
     </w:rPr>
   </w:style>
-  <w:style w:type="character" w:customStyle="1" w:styleId="Heading6Char">
-    <w:name w:val="Heading 6 Char"/>
-    <w:basedOn w:val="DefaultParagraphFont"/>
-    <w:link w:val="Heading6"/>
+  <w:style w:type="character" w:customStyle="1" w:styleId="Titlu6Caracter">
+    <w:name w:val="Titlu 6 Caracter"/>
+    <w:basedOn w:val="Fontdeparagrafimplicit"/>
+    <w:link w:val="Titlu6"/>
     <w:uiPriority w:val="1"/>
     <w:semiHidden/>
     <w:rsid w:val="00F910B0"/>
@@ -9926,10 +9857,10 @@
       <w:lang w:val="en-GB"/>
     </w:rPr>
   </w:style>
-  <w:style w:type="character" w:customStyle="1" w:styleId="Heading7Char">
-    <w:name w:val="Heading 7 Char"/>
-    <w:basedOn w:val="DefaultParagraphFont"/>
-    <w:link w:val="Heading7"/>
+  <w:style w:type="character" w:customStyle="1" w:styleId="Titlu7Caracter">
+    <w:name w:val="Titlu 7 Caracter"/>
+    <w:basedOn w:val="Fontdeparagrafimplicit"/>
+    <w:link w:val="Titlu7"/>
     <w:uiPriority w:val="1"/>
     <w:semiHidden/>
     <w:rsid w:val="00F910B0"/>
@@ -9942,10 +9873,10 @@
       <w:lang w:val="en-GB"/>
     </w:rPr>
   </w:style>
-  <w:style w:type="character" w:customStyle="1" w:styleId="Heading8Char">
-    <w:name w:val="Heading 8 Char"/>
-    <w:basedOn w:val="DefaultParagraphFont"/>
-    <w:link w:val="Heading8"/>
+  <w:style w:type="character" w:customStyle="1" w:styleId="Titlu8Caracter">
+    <w:name w:val="Titlu 8 Caracter"/>
+    <w:basedOn w:val="Fontdeparagrafimplicit"/>
+    <w:link w:val="Titlu8"/>
     <w:uiPriority w:val="1"/>
     <w:semiHidden/>
     <w:rsid w:val="00F910B0"/>
@@ -9957,10 +9888,10 @@
       <w:lang w:val="en-GB"/>
     </w:rPr>
   </w:style>
-  <w:style w:type="character" w:customStyle="1" w:styleId="Heading9Char">
-    <w:name w:val="Heading 9 Char"/>
-    <w:basedOn w:val="DefaultParagraphFont"/>
-    <w:link w:val="Heading9"/>
+  <w:style w:type="character" w:customStyle="1" w:styleId="Titlu9Caracter">
+    <w:name w:val="Titlu 9 Caracter"/>
+    <w:basedOn w:val="Fontdeparagrafimplicit"/>
+    <w:link w:val="Titlu9"/>
     <w:uiPriority w:val="1"/>
     <w:semiHidden/>
     <w:rsid w:val="00F910B0"/>
@@ -9973,10 +9904,10 @@
       <w:lang w:val="en-GB"/>
     </w:rPr>
   </w:style>
-  <w:style w:type="paragraph" w:styleId="Header">
+  <w:style w:type="paragraph" w:styleId="Antet">
     <w:name w:val="header"/>
     <w:basedOn w:val="Normal"/>
-    <w:link w:val="HeaderChar"/>
+    <w:link w:val="AntetCaracter"/>
     <w:uiPriority w:val="21"/>
     <w:semiHidden/>
     <w:rsid w:val="00F910B0"/>
@@ -9991,10 +9922,10 @@
       <w:sz w:val="18"/>
     </w:rPr>
   </w:style>
-  <w:style w:type="character" w:customStyle="1" w:styleId="HeaderChar">
-    <w:name w:val="Header Char"/>
-    <w:basedOn w:val="DefaultParagraphFont"/>
-    <w:link w:val="Header"/>
+  <w:style w:type="character" w:customStyle="1" w:styleId="AntetCaracter">
+    <w:name w:val="Antet Caracter"/>
+    <w:basedOn w:val="Fontdeparagrafimplicit"/>
+    <w:link w:val="Antet"/>
     <w:uiPriority w:val="21"/>
     <w:semiHidden/>
     <w:rsid w:val="00F910B0"/>
@@ -10005,10 +9936,10 @@
       <w:lang w:val="en-GB"/>
     </w:rPr>
   </w:style>
-  <w:style w:type="paragraph" w:styleId="Footer">
+  <w:style w:type="paragraph" w:styleId="Subsol">
     <w:name w:val="footer"/>
     <w:basedOn w:val="Normal"/>
-    <w:link w:val="FooterChar"/>
+    <w:link w:val="SubsolCaracter"/>
     <w:uiPriority w:val="99"/>
     <w:rsid w:val="00F910B0"/>
     <w:pPr>
@@ -10022,10 +9953,10 @@
       <w:sz w:val="16"/>
     </w:rPr>
   </w:style>
-  <w:style w:type="character" w:customStyle="1" w:styleId="FooterChar">
-    <w:name w:val="Footer Char"/>
-    <w:basedOn w:val="DefaultParagraphFont"/>
-    <w:link w:val="Footer"/>
+  <w:style w:type="character" w:customStyle="1" w:styleId="SubsolCaracter">
+    <w:name w:val="Subsol Caracter"/>
+    <w:basedOn w:val="Fontdeparagrafimplicit"/>
+    <w:link w:val="Subsol"/>
     <w:uiPriority w:val="99"/>
     <w:rsid w:val="00F910B0"/>
     <w:rPr>
@@ -10035,7 +9966,7 @@
       <w:lang w:val="en-GB"/>
     </w:rPr>
   </w:style>
-  <w:style w:type="paragraph" w:styleId="ListBullet">
+  <w:style w:type="paragraph" w:styleId="Listcumarcatori">
     <w:name w:val="List Bullet"/>
     <w:basedOn w:val="Normal"/>
     <w:uiPriority w:val="2"/>
@@ -10048,7 +9979,7 @@
       <w:spacing w:before="240" w:after="240"/>
     </w:pPr>
   </w:style>
-  <w:style w:type="paragraph" w:styleId="ListNumber">
+  <w:style w:type="paragraph" w:styleId="Listnumerotat">
     <w:name w:val="List Number"/>
     <w:basedOn w:val="Normal"/>
     <w:uiPriority w:val="2"/>
@@ -10061,7 +9992,7 @@
       <w:contextualSpacing/>
     </w:pPr>
   </w:style>
-  <w:style w:type="paragraph" w:styleId="ListParagraph">
+  <w:style w:type="paragraph" w:styleId="Listparagraf">
     <w:name w:val="List Paragraph"/>
     <w:basedOn w:val="Normal"/>
     <w:uiPriority w:val="34"/>
@@ -10072,7 +10003,7 @@
       <w:contextualSpacing/>
     </w:pPr>
   </w:style>
-  <w:style w:type="paragraph" w:styleId="Bibliography">
+  <w:style w:type="paragraph" w:styleId="Bibliografie">
     <w:name w:val="Bibliography"/>
     <w:basedOn w:val="Normal"/>
     <w:next w:val="Normal"/>
@@ -10080,9 +10011,9 @@
     <w:unhideWhenUsed/>
     <w:rsid w:val="00F910B0"/>
   </w:style>
-  <w:style w:type="paragraph" w:styleId="TOCHeading">
+  <w:style w:type="paragraph" w:styleId="Titlucuprins">
     <w:name w:val="TOC Heading"/>
-    <w:basedOn w:val="Heading1"/>
+    <w:basedOn w:val="Titlu1"/>
     <w:next w:val="Normal"/>
     <w:uiPriority w:val="39"/>
     <w:unhideWhenUsed/>
@@ -10106,7 +10037,7 @@
       <w:lang w:val="da-DK" w:eastAsia="da-DK"/>
     </w:rPr>
   </w:style>
-  <w:style w:type="paragraph" w:styleId="TOC1">
+  <w:style w:type="paragraph" w:styleId="Cuprins1">
     <w:name w:val="toc 1"/>
     <w:basedOn w:val="Normal"/>
     <w:next w:val="Normal"/>
@@ -10118,7 +10049,7 @@
       <w:spacing w:after="100"/>
     </w:pPr>
   </w:style>
-  <w:style w:type="paragraph" w:styleId="TOC2">
+  <w:style w:type="paragraph" w:styleId="Cuprins2">
     <w:name w:val="toc 2"/>
     <w:basedOn w:val="Normal"/>
     <w:next w:val="Normal"/>
@@ -10133,7 +10064,7 @@
   </w:style>
   <w:style w:type="character" w:styleId="Hyperlink">
     <w:name w:val="Hyperlink"/>
-    <w:basedOn w:val="DefaultParagraphFont"/>
+    <w:basedOn w:val="Fontdeparagrafimplicit"/>
     <w:uiPriority w:val="99"/>
     <w:unhideWhenUsed/>
     <w:rsid w:val="00F910B0"/>
@@ -10159,9 +10090,9 @@
       <w:lang w:val="da-DK" w:eastAsia="da-DK"/>
     </w:rPr>
   </w:style>
-  <w:style w:type="table" w:styleId="TableGrid">
+  <w:style w:type="table" w:styleId="Tabelgril">
     <w:name w:val="Table Grid"/>
-    <w:basedOn w:val="TableNormal"/>
+    <w:basedOn w:val="TabelNormal"/>
     <w:rsid w:val="008327D0"/>
     <w:pPr>
       <w:spacing w:after="0" w:line="240" w:lineRule="atLeast"/>
@@ -10182,7 +10113,7 @@
       </w:tblBorders>
     </w:tblPr>
   </w:style>
-  <w:style w:type="paragraph" w:styleId="TOC3">
+  <w:style w:type="paragraph" w:styleId="Cuprins3">
     <w:name w:val="toc 3"/>
     <w:basedOn w:val="Normal"/>
     <w:next w:val="Normal"/>
@@ -10195,10 +10126,10 @@
       <w:ind w:left="440"/>
     </w:pPr>
   </w:style>
-  <w:style w:type="paragraph" w:styleId="BodyText">
+  <w:style w:type="paragraph" w:styleId="Corptext">
     <w:name w:val="Body Text"/>
     <w:basedOn w:val="Normal"/>
-    <w:link w:val="BodyTextChar"/>
+    <w:link w:val="CorptextCaracter"/>
     <w:qFormat/>
     <w:rsid w:val="00C55793"/>
     <w:pPr>
@@ -10212,16 +10143,39 @@
       <w:lang w:val="en-US" w:eastAsia="da-DK"/>
     </w:rPr>
   </w:style>
-  <w:style w:type="character" w:customStyle="1" w:styleId="BodyTextChar">
-    <w:name w:val="Body Text Char"/>
-    <w:basedOn w:val="DefaultParagraphFont"/>
-    <w:link w:val="BodyText"/>
+  <w:style w:type="character" w:customStyle="1" w:styleId="CorptextCaracter">
+    <w:name w:val="Corp text Caracter"/>
+    <w:basedOn w:val="Fontdeparagrafimplicit"/>
+    <w:link w:val="Corptext"/>
     <w:rsid w:val="00C55793"/>
     <w:rPr>
       <w:rFonts w:ascii="Times New Roman" w:eastAsia="Times New Roman" w:hAnsi="Times New Roman" w:cs="Times New Roman"/>
       <w:sz w:val="24"/>
       <w:szCs w:val="24"/>
       <w:lang w:val="en-US" w:eastAsia="da-DK"/>
+    </w:rPr>
+  </w:style>
+  <w:style w:type="paragraph" w:styleId="Dat">
+    <w:name w:val="Date"/>
+    <w:basedOn w:val="Normal"/>
+    <w:next w:val="Normal"/>
+    <w:link w:val="DatCaracter"/>
+    <w:uiPriority w:val="99"/>
+    <w:semiHidden/>
+    <w:unhideWhenUsed/>
+    <w:rsid w:val="00C823F5"/>
+  </w:style>
+  <w:style w:type="character" w:customStyle="1" w:styleId="DatCaracter">
+    <w:name w:val="Dată Caracter"/>
+    <w:basedOn w:val="Fontdeparagrafimplicit"/>
+    <w:link w:val="Dat"/>
+    <w:uiPriority w:val="99"/>
+    <w:semiHidden/>
+    <w:rsid w:val="00C823F5"/>
+    <w:rPr>
+      <w:rFonts w:ascii="Arial" w:hAnsi="Arial" w:cs="Arial"/>
+      <w:szCs w:val="20"/>
+      <w:lang w:val="en-GB"/>
     </w:rPr>
   </w:style>
 </w:styles>
@@ -10489,58 +10443,6 @@
 </file>
 
 <file path=customXml/item1.xml><?xml version="1.0" encoding="utf-8"?>
-<b:Sources xmlns:b="http://schemas.openxmlformats.org/officeDocument/2006/bibliography" xmlns="http://schemas.openxmlformats.org/officeDocument/2006/bibliography" SelectedStyle="\HarvardAnglia2008OfficeOnline.xsl" StyleName="Harvard - Anglia" Version="2008">
-  <b:Source>
-    <b:Tag>Nat</b:Tag>
-    <b:SourceType>Report</b:SourceType>
-    <b:Guid>{FD74F6E0-8365-42B9-812E-9E81F9564E6D}</b:Guid>
-    <b:Title>Scientific and Technical Reports -</b:Title>
-    <b:Author>
-      <b:Author>
-        <b:Corporate>NISO</b:Corporate>
-      </b:Author>
-    </b:Author>
-    <b:Year>2010</b:Year>
-    <b:Publisher>National Information Standards Oganization</b:Publisher>
-    <b:City>Baltimore</b:City>
-    <b:RefOrder>2</b:RefOrder>
-  </b:Source>
-  <b:Source>
-    <b:Tag>VIAon</b:Tag>
-    <b:SourceType>Report</b:SourceType>
-    <b:Guid>{A48F483B-3911-4639-89D6-9C11B74A3A53}</b:Guid>
-    <b:Title>Confidential Student Reports</b:Title>
-    <b:Year>in preparation</b:Year>
-    <b:Author>
-      <b:Author>
-        <b:NameList>
-          <b:Person>
-            <b:Last>VIA Engineering</b:Last>
-          </b:Person>
-        </b:NameList>
-      </b:Author>
-    </b:Author>
-    <b:RefOrder>1</b:RefOrder>
-  </b:Source>
-</b:Sources>
-</file>
-
-<file path=customXml/item2.xml><?xml version="1.0" encoding="utf-8"?>
-<p:properties xmlns:p="http://schemas.microsoft.com/office/2006/metadata/properties" xmlns:xsi="http://www.w3.org/2001/XMLSchema-instance" xmlns:pc="http://schemas.microsoft.com/office/infopath/2007/PartnerControls">
-  <documentManagement/>
-</p:properties>
-</file>
-
-<file path=customXml/item3.xml><?xml version="1.0" encoding="utf-8"?>
-<?mso-contentType ?>
-<FormTemplates xmlns="http://schemas.microsoft.com/sharepoint/v3/contenttype/forms">
-  <Display>DocumentLibraryForm</Display>
-  <Edit>DocumentLibraryForm</Edit>
-  <New>DocumentLibraryForm</New>
-</FormTemplates>
-</file>
-
-<file path=customXml/item4.xml><?xml version="1.0" encoding="utf-8"?>
 <ct:contentTypeSchema xmlns:ct="http://schemas.microsoft.com/office/2006/metadata/contentType" xmlns:ma="http://schemas.microsoft.com/office/2006/metadata/properties/metaAttributes" ct:_="" ma:_="" ma:contentTypeName="Document" ma:contentTypeID="0x010100D0C57C8EB1A9294BB1CC6B7F886B9453" ma:contentTypeVersion="0" ma:contentTypeDescription="Create a new document." ma:contentTypeScope="" ma:versionID="efb291d2a50a6c17a797138ba530ec02">
   <xsd:schema xmlns:xsd="http://www.w3.org/2001/XMLSchema" xmlns:xs="http://www.w3.org/2001/XMLSchema" xmlns:p="http://schemas.microsoft.com/office/2006/metadata/properties" targetNamespace="http://schemas.microsoft.com/office/2006/metadata/properties" ma:root="true" ma:fieldsID="1b05d82d297216baf5b26c55225140df">
     <xsd:element name="properties">
@@ -10654,18 +10556,95 @@
 </ct:contentTypeSchema>
 </file>
 
+<file path=customXml/item2.xml><?xml version="1.0" encoding="utf-8"?>
+<?mso-contentType ?>
+<FormTemplates xmlns="http://schemas.microsoft.com/sharepoint/v3/contenttype/forms">
+  <Display>DocumentLibraryForm</Display>
+  <Edit>DocumentLibraryForm</Edit>
+  <New>DocumentLibraryForm</New>
+</FormTemplates>
+</file>
+
+<file path=customXml/item3.xml><?xml version="1.0" encoding="utf-8"?>
+<p:properties xmlns:p="http://schemas.microsoft.com/office/2006/metadata/properties" xmlns:xsi="http://www.w3.org/2001/XMLSchema-instance" xmlns:pc="http://schemas.microsoft.com/office/infopath/2007/PartnerControls">
+  <documentManagement/>
+</p:properties>
+</file>
+
+<file path=customXml/item4.xml><?xml version="1.0" encoding="utf-8"?>
+<b:Sources xmlns:b="http://schemas.openxmlformats.org/officeDocument/2006/bibliography" xmlns="http://schemas.openxmlformats.org/officeDocument/2006/bibliography" SelectedStyle="\HarvardAnglia2008OfficeOnline.xsl" StyleName="Harvard - Anglia" Version="2008">
+  <b:Source>
+    <b:Tag>Nat</b:Tag>
+    <b:SourceType>Report</b:SourceType>
+    <b:Guid>{FD74F6E0-8365-42B9-812E-9E81F9564E6D}</b:Guid>
+    <b:Title>Scientific and Technical Reports -</b:Title>
+    <b:Author>
+      <b:Author>
+        <b:Corporate>NISO</b:Corporate>
+      </b:Author>
+    </b:Author>
+    <b:Year>2010</b:Year>
+    <b:Publisher>National Information Standards Oganization</b:Publisher>
+    <b:City>Baltimore</b:City>
+    <b:RefOrder>2</b:RefOrder>
+  </b:Source>
+  <b:Source>
+    <b:Tag>VIAon</b:Tag>
+    <b:SourceType>Report</b:SourceType>
+    <b:Guid>{A48F483B-3911-4639-89D6-9C11B74A3A53}</b:Guid>
+    <b:Title>Confidential Student Reports</b:Title>
+    <b:Year>in preparation</b:Year>
+    <b:Author>
+      <b:Author>
+        <b:NameList>
+          <b:Person>
+            <b:Last>VIA Engineering</b:Last>
+          </b:Person>
+        </b:NameList>
+      </b:Author>
+    </b:Author>
+    <b:RefOrder>1</b:RefOrder>
+  </b:Source>
+</b:Sources>
+</file>
+
 <file path=customXml/itemProps1.xml><?xml version="1.0" encoding="utf-8"?>
-<ds:datastoreItem xmlns:ds="http://schemas.openxmlformats.org/officeDocument/2006/customXml" ds:itemID="{D762C2A3-7B29-40A1-A84F-35C6CFE9A5E9}"/>
+<ds:datastoreItem xmlns:ds="http://schemas.openxmlformats.org/officeDocument/2006/customXml" ds:itemID="{FDEFD266-DD42-435E-8756-FDB287B454C2}">
+  <ds:schemaRefs>
+    <ds:schemaRef ds:uri="http://schemas.microsoft.com/office/2006/metadata/contentType"/>
+    <ds:schemaRef ds:uri="http://schemas.microsoft.com/office/2006/metadata/properties/metaAttributes"/>
+    <ds:schemaRef ds:uri="http://www.w3.org/2001/XMLSchema"/>
+    <ds:schemaRef ds:uri="http://schemas.microsoft.com/office/2006/metadata/properties"/>
+    <ds:schemaRef ds:uri="http://schemas.openxmlformats.org/package/2006/metadata/core-properties"/>
+    <ds:schemaRef ds:uri="http://purl.org/dc/elements/1.1/"/>
+    <ds:schemaRef ds:uri="http://purl.org/dc/terms/"/>
+    <ds:schemaRef ds:uri="http://schemas.microsoft.com/internal/obd"/>
+    <ds:schemaRef ds:uri="http://schemas.microsoft.com/office/infopath/2007/PartnerControls"/>
+  </ds:schemaRefs>
+</ds:datastoreItem>
 </file>
 
 <file path=customXml/itemProps2.xml><?xml version="1.0" encoding="utf-8"?>
-<ds:datastoreItem xmlns:ds="http://schemas.openxmlformats.org/officeDocument/2006/customXml" ds:itemID="{B3EBB357-DA60-469A-B5F2-E35DF6FD1B0D}"/>
+<ds:datastoreItem xmlns:ds="http://schemas.openxmlformats.org/officeDocument/2006/customXml" ds:itemID="{36B18D59-688D-4806-A4EA-B7808C4D834E}">
+  <ds:schemaRefs>
+    <ds:schemaRef ds:uri="http://schemas.microsoft.com/sharepoint/v3/contenttype/forms"/>
+  </ds:schemaRefs>
+</ds:datastoreItem>
 </file>
 
 <file path=customXml/itemProps3.xml><?xml version="1.0" encoding="utf-8"?>
-<ds:datastoreItem xmlns:ds="http://schemas.openxmlformats.org/officeDocument/2006/customXml" ds:itemID="{36B18D59-688D-4806-A4EA-B7808C4D834E}"/>
+<ds:datastoreItem xmlns:ds="http://schemas.openxmlformats.org/officeDocument/2006/customXml" ds:itemID="{B3EBB357-DA60-469A-B5F2-E35DF6FD1B0D}">
+  <ds:schemaRefs>
+    <ds:schemaRef ds:uri="http://schemas.microsoft.com/office/2006/metadata/properties"/>
+    <ds:schemaRef ds:uri="http://schemas.microsoft.com/office/infopath/2007/PartnerControls"/>
+  </ds:schemaRefs>
+</ds:datastoreItem>
 </file>
 
 <file path=customXml/itemProps4.xml><?xml version="1.0" encoding="utf-8"?>
-<ds:datastoreItem xmlns:ds="http://schemas.openxmlformats.org/officeDocument/2006/customXml" ds:itemID="{FDEFD266-DD42-435E-8756-FDB287B454C2}"/>
+<ds:datastoreItem xmlns:ds="http://schemas.openxmlformats.org/officeDocument/2006/customXml" ds:itemID="{D762C2A3-7B29-40A1-A84F-35C6CFE9A5E9}">
+  <ds:schemaRefs>
+    <ds:schemaRef ds:uri="http://schemas.openxmlformats.org/officeDocument/2006/bibliography"/>
+  </ds:schemaRefs>
+</ds:datastoreItem>
 </file>
</xml_diff>